<commit_message>
release & iteration plan
</commit_message>
<xml_diff>
--- a/41093 - Report Template.docx
+++ b/41093 - Report Template.docx
@@ -217,10 +217,11 @@
       <w:r>
         <w:rPr>
           <w:rFonts w:ascii="Arial" w:eastAsia="Times New Roman" w:hAnsi="Arial" w:cs="Arial"/>
+          <w:noProof/>
           <w:color w:val="000000"/>
         </w:rPr>
         <w:pict w14:anchorId="6C66AF02">
-          <v:rect id="_x0000_i1025" style="width:.05pt;height:1.5pt" o:hralign="center" o:hrstd="t" o:hr="t" fillcolor="#a0a0a0" stroked="f"/>
+          <v:rect id="_x0000_i1025" alt="" style="width:451.3pt;height:.05pt;mso-width-percent:0;mso-height-percent:0;mso-width-percent:0;mso-height-percent:0" o:hralign="center" o:hrstd="t" o:hr="t" fillcolor="#a0a0a0" stroked="f"/>
         </w:pict>
       </w:r>
     </w:p>
@@ -560,80 +561,33 @@
           <w:color w:val="202124"/>
           <w:shd w:val="clear" w:color="auto" w:fill="FFFFFF"/>
         </w:rPr>
-        <w:t xml:space="preserve"> The team pulls the stories into the sprint backlog from the product backlog and groups them into independent tasks of fewer 8 hours each.</w:t>
-      </w:r>
+        <w:t xml:space="preserve"> </w:t>
+      </w:r>
+      <w:proofErr w:type="gramStart"/>
       <w:r>
         <w:rPr>
           <w:rFonts w:cstheme="minorHAnsi"/>
           <w:color w:val="202124"/>
           <w:shd w:val="clear" w:color="auto" w:fill="FFFFFF"/>
         </w:rPr>
+        <w:t>The</w:t>
+      </w:r>
+      <w:proofErr w:type="gramEnd"/>
+      <w:r>
+        <w:rPr>
+          <w:rFonts w:cstheme="minorHAnsi"/>
+          <w:color w:val="202124"/>
+          <w:shd w:val="clear" w:color="auto" w:fill="FFFFFF"/>
+        </w:rPr>
+        <w:t xml:space="preserve"> team pulls the stories into the sprint backlog from the product backlog and groups them into independent tasks of fewer 8 hours each.</w:t>
+      </w:r>
+      <w:r>
+        <w:rPr>
+          <w:rFonts w:cstheme="minorHAnsi"/>
+          <w:color w:val="202124"/>
+          <w:shd w:val="clear" w:color="auto" w:fill="FFFFFF"/>
+        </w:rPr>
         <w:t xml:space="preserve"> From doing this the team should have a detailed map of which user stories will be completed in which sprint.</w:t>
-      </w:r>
-    </w:p>
-    <w:p>
-      <w:r>
-        <w:t>RELEASE 1</w:t>
-      </w:r>
-    </w:p>
-    <w:p>
-      <w:r>
-        <w:t>ITERATION 1</w:t>
-      </w:r>
-    </w:p>
-    <w:p>
-      <w:r>
-        <w:t>U 101 Register – 3 hours</w:t>
-      </w:r>
-    </w:p>
-    <w:p>
-      <w:r>
-        <w:t>U 102 Main page – 2 hours</w:t>
-      </w:r>
-    </w:p>
-    <w:p>
-      <w:r>
-        <w:t xml:space="preserve">U 201 login – 2 hours </w:t>
-      </w:r>
-    </w:p>
-    <w:p>
-      <w:r>
-        <w:t>ITERATION 2</w:t>
-      </w:r>
-    </w:p>
-    <w:p>
-      <w:r>
-        <w:t>U 301 booking – 4 hours</w:t>
-      </w:r>
-    </w:p>
-    <w:p>
-      <w:r>
-        <w:t>U 303 change booking – 3 hours</w:t>
-      </w:r>
-    </w:p>
-    <w:p>
-      <w:r>
-        <w:t>U 401 menu – 1 hours</w:t>
-      </w:r>
-    </w:p>
-    <w:p>
-      <w:r>
-        <w:t>ITERATION 3</w:t>
-      </w:r>
-    </w:p>
-    <w:p>
-      <w:r>
-        <w:t>U 501 order – 3 hours</w:t>
-      </w:r>
-    </w:p>
-    <w:p>
-      <w:r>
-        <w:t>U 502 order total -3 hours</w:t>
-      </w:r>
-    </w:p>
-    <w:p>
-      <w:r>
-        <w:t>U -601 payment – 2 hours</w:t>
       </w:r>
     </w:p>
     <w:p>
@@ -641,10 +595,1217 @@
         <w:pStyle w:val="NormalWeb"/>
         <w:jc w:val="both"/>
         <w:rPr>
+          <w:rFonts w:cstheme="minorHAnsi"/>
+          <w:color w:val="202124"/>
+          <w:shd w:val="clear" w:color="auto" w:fill="FFFFFF"/>
+        </w:rPr>
+      </w:pPr>
+    </w:p>
+    <w:tbl>
+      <w:tblPr>
+        <w:tblStyle w:val="TableGrid"/>
+        <w:tblW w:w="0" w:type="auto"/>
+        <w:tblInd w:w="0" w:type="dxa"/>
+        <w:tblLook w:val="04A0" w:firstRow="1" w:lastRow="0" w:firstColumn="1" w:lastColumn="0" w:noHBand="0" w:noVBand="1"/>
+      </w:tblPr>
+      <w:tblGrid>
+        <w:gridCol w:w="2413"/>
+        <w:gridCol w:w="2441"/>
+        <w:gridCol w:w="2300"/>
+        <w:gridCol w:w="2196"/>
+      </w:tblGrid>
+      <w:tr>
+        <w:tc>
+          <w:tcPr>
+            <w:tcW w:w="2413" w:type="dxa"/>
+          </w:tcPr>
+          <w:p>
+            <w:pPr>
+              <w:pStyle w:val="NormalWeb"/>
+              <w:jc w:val="both"/>
+              <w:rPr>
+                <w:rFonts w:cstheme="minorHAnsi"/>
+                <w:color w:val="202124"/>
+                <w:shd w:val="clear" w:color="auto" w:fill="FFFFFF"/>
+              </w:rPr>
+            </w:pPr>
+            <w:r>
+              <w:rPr>
+                <w:rFonts w:cstheme="minorHAnsi"/>
+                <w:color w:val="202124"/>
+                <w:shd w:val="clear" w:color="auto" w:fill="FFFFFF"/>
+              </w:rPr>
+              <w:t xml:space="preserve">Release </w:t>
+            </w:r>
+          </w:p>
+        </w:tc>
+        <w:tc>
+          <w:tcPr>
+            <w:tcW w:w="2441" w:type="dxa"/>
+          </w:tcPr>
+          <w:p>
+            <w:pPr>
+              <w:pStyle w:val="NormalWeb"/>
+              <w:jc w:val="both"/>
+              <w:rPr>
+                <w:rFonts w:cstheme="minorHAnsi"/>
+                <w:color w:val="202124"/>
+                <w:shd w:val="clear" w:color="auto" w:fill="FFFFFF"/>
+              </w:rPr>
+            </w:pPr>
+            <w:r>
+              <w:rPr>
+                <w:rFonts w:cstheme="minorHAnsi"/>
+                <w:color w:val="202124"/>
+                <w:shd w:val="clear" w:color="auto" w:fill="FFFFFF"/>
+              </w:rPr>
+              <w:t xml:space="preserve">Iteration </w:t>
+            </w:r>
+          </w:p>
+        </w:tc>
+        <w:tc>
+          <w:tcPr>
+            <w:tcW w:w="2300" w:type="dxa"/>
+          </w:tcPr>
+          <w:p>
+            <w:pPr>
+              <w:pStyle w:val="NormalWeb"/>
+              <w:jc w:val="both"/>
+              <w:rPr>
+                <w:rFonts w:cstheme="minorHAnsi"/>
+                <w:color w:val="202124"/>
+                <w:shd w:val="clear" w:color="auto" w:fill="FFFFFF"/>
+              </w:rPr>
+            </w:pPr>
+            <w:r>
+              <w:rPr>
+                <w:rFonts w:cstheme="minorHAnsi"/>
+                <w:color w:val="202124"/>
+                <w:shd w:val="clear" w:color="auto" w:fill="FFFFFF"/>
+              </w:rPr>
+              <w:t>User Story</w:t>
+            </w:r>
+          </w:p>
+        </w:tc>
+        <w:tc>
+          <w:tcPr>
+            <w:tcW w:w="2196" w:type="dxa"/>
+          </w:tcPr>
+          <w:p>
+            <w:pPr>
+              <w:pStyle w:val="NormalWeb"/>
+              <w:jc w:val="both"/>
+              <w:rPr>
+                <w:rFonts w:cstheme="minorHAnsi"/>
+                <w:color w:val="202124"/>
+                <w:shd w:val="clear" w:color="auto" w:fill="FFFFFF"/>
+              </w:rPr>
+            </w:pPr>
+            <w:r>
+              <w:rPr>
+                <w:rFonts w:cstheme="minorHAnsi"/>
+                <w:color w:val="202124"/>
+                <w:shd w:val="clear" w:color="auto" w:fill="FFFFFF"/>
+              </w:rPr>
+              <w:t>Time (hours)</w:t>
+            </w:r>
+          </w:p>
+        </w:tc>
+      </w:tr>
+      <w:tr>
+        <w:tc>
+          <w:tcPr>
+            <w:tcW w:w="2413" w:type="dxa"/>
+          </w:tcPr>
+          <w:p>
+            <w:pPr>
+              <w:pStyle w:val="NormalWeb"/>
+              <w:jc w:val="both"/>
+              <w:rPr>
+                <w:rFonts w:cstheme="minorHAnsi"/>
+                <w:color w:val="202124"/>
+                <w:shd w:val="clear" w:color="auto" w:fill="FFFFFF"/>
+              </w:rPr>
+            </w:pPr>
+            <w:r>
+              <w:rPr>
+                <w:rFonts w:cstheme="minorHAnsi"/>
+                <w:color w:val="202124"/>
+                <w:shd w:val="clear" w:color="auto" w:fill="FFFFFF"/>
+              </w:rPr>
+              <w:t>1</w:t>
+            </w:r>
+          </w:p>
+        </w:tc>
+        <w:tc>
+          <w:tcPr>
+            <w:tcW w:w="2441" w:type="dxa"/>
+          </w:tcPr>
+          <w:p>
+            <w:pPr>
+              <w:pStyle w:val="NormalWeb"/>
+              <w:jc w:val="both"/>
+              <w:rPr>
+                <w:rFonts w:cstheme="minorHAnsi"/>
+                <w:color w:val="202124"/>
+                <w:shd w:val="clear" w:color="auto" w:fill="FFFFFF"/>
+              </w:rPr>
+            </w:pPr>
+            <w:r>
+              <w:rPr>
+                <w:rFonts w:cstheme="minorHAnsi"/>
+                <w:color w:val="202124"/>
+                <w:shd w:val="clear" w:color="auto" w:fill="FFFFFF"/>
+              </w:rPr>
+              <w:t>1</w:t>
+            </w:r>
+          </w:p>
+        </w:tc>
+        <w:tc>
+          <w:tcPr>
+            <w:tcW w:w="2300" w:type="dxa"/>
+          </w:tcPr>
+          <w:p>
+            <w:pPr>
+              <w:pStyle w:val="NormalWeb"/>
+              <w:jc w:val="both"/>
+              <w:rPr>
+                <w:rFonts w:cstheme="minorHAnsi"/>
+                <w:color w:val="202124"/>
+                <w:shd w:val="clear" w:color="auto" w:fill="FFFFFF"/>
+              </w:rPr>
+            </w:pPr>
+            <w:r>
+              <w:rPr>
+                <w:rFonts w:cstheme="minorHAnsi"/>
+                <w:color w:val="202124"/>
+                <w:shd w:val="clear" w:color="auto" w:fill="FFFFFF"/>
+              </w:rPr>
+              <w:t>U-101</w:t>
+            </w:r>
+          </w:p>
+        </w:tc>
+        <w:tc>
+          <w:tcPr>
+            <w:tcW w:w="2196" w:type="dxa"/>
+          </w:tcPr>
+          <w:p>
+            <w:pPr>
+              <w:pStyle w:val="NormalWeb"/>
+              <w:jc w:val="both"/>
+              <w:rPr>
+                <w:rFonts w:cstheme="minorHAnsi"/>
+                <w:color w:val="202124"/>
+                <w:shd w:val="clear" w:color="auto" w:fill="FFFFFF"/>
+              </w:rPr>
+            </w:pPr>
+            <w:r>
+              <w:rPr>
+                <w:rFonts w:cstheme="minorHAnsi"/>
+                <w:color w:val="202124"/>
+                <w:shd w:val="clear" w:color="auto" w:fill="FFFFFF"/>
+              </w:rPr>
+              <w:t>3</w:t>
+            </w:r>
+          </w:p>
+        </w:tc>
+      </w:tr>
+      <w:tr>
+        <w:tc>
+          <w:tcPr>
+            <w:tcW w:w="2413" w:type="dxa"/>
+          </w:tcPr>
+          <w:p>
+            <w:pPr>
+              <w:pStyle w:val="NormalWeb"/>
+              <w:jc w:val="both"/>
+              <w:rPr>
+                <w:rFonts w:cstheme="minorHAnsi"/>
+                <w:color w:val="202124"/>
+                <w:shd w:val="clear" w:color="auto" w:fill="FFFFFF"/>
+              </w:rPr>
+            </w:pPr>
+            <w:r>
+              <w:rPr>
+                <w:rFonts w:cstheme="minorHAnsi"/>
+                <w:color w:val="202124"/>
+                <w:shd w:val="clear" w:color="auto" w:fill="FFFFFF"/>
+              </w:rPr>
+              <w:t>1</w:t>
+            </w:r>
+          </w:p>
+        </w:tc>
+        <w:tc>
+          <w:tcPr>
+            <w:tcW w:w="2441" w:type="dxa"/>
+          </w:tcPr>
+          <w:p>
+            <w:pPr>
+              <w:pStyle w:val="NormalWeb"/>
+              <w:jc w:val="both"/>
+              <w:rPr>
+                <w:rFonts w:cstheme="minorHAnsi"/>
+                <w:color w:val="202124"/>
+                <w:shd w:val="clear" w:color="auto" w:fill="FFFFFF"/>
+              </w:rPr>
+            </w:pPr>
+            <w:r>
+              <w:rPr>
+                <w:rFonts w:cstheme="minorHAnsi"/>
+                <w:color w:val="202124"/>
+                <w:shd w:val="clear" w:color="auto" w:fill="FFFFFF"/>
+              </w:rPr>
+              <w:t>1</w:t>
+            </w:r>
+          </w:p>
+        </w:tc>
+        <w:tc>
+          <w:tcPr>
+            <w:tcW w:w="2300" w:type="dxa"/>
+          </w:tcPr>
+          <w:p>
+            <w:pPr>
+              <w:pStyle w:val="NormalWeb"/>
+              <w:jc w:val="both"/>
+              <w:rPr>
+                <w:rFonts w:cstheme="minorHAnsi"/>
+                <w:color w:val="202124"/>
+                <w:shd w:val="clear" w:color="auto" w:fill="FFFFFF"/>
+              </w:rPr>
+            </w:pPr>
+            <w:r>
+              <w:rPr>
+                <w:rFonts w:cstheme="minorHAnsi"/>
+                <w:color w:val="202124"/>
+                <w:shd w:val="clear" w:color="auto" w:fill="FFFFFF"/>
+              </w:rPr>
+              <w:t>U-102</w:t>
+            </w:r>
+          </w:p>
+        </w:tc>
+        <w:tc>
+          <w:tcPr>
+            <w:tcW w:w="2196" w:type="dxa"/>
+          </w:tcPr>
+          <w:p>
+            <w:pPr>
+              <w:pStyle w:val="NormalWeb"/>
+              <w:jc w:val="both"/>
+              <w:rPr>
+                <w:rFonts w:cstheme="minorHAnsi"/>
+                <w:color w:val="202124"/>
+                <w:shd w:val="clear" w:color="auto" w:fill="FFFFFF"/>
+              </w:rPr>
+            </w:pPr>
+            <w:r>
+              <w:rPr>
+                <w:rFonts w:cstheme="minorHAnsi"/>
+                <w:color w:val="202124"/>
+                <w:shd w:val="clear" w:color="auto" w:fill="FFFFFF"/>
+              </w:rPr>
+              <w:t>2</w:t>
+            </w:r>
+          </w:p>
+        </w:tc>
+      </w:tr>
+      <w:tr>
+        <w:tc>
+          <w:tcPr>
+            <w:tcW w:w="2413" w:type="dxa"/>
+          </w:tcPr>
+          <w:p>
+            <w:pPr>
+              <w:pStyle w:val="NormalWeb"/>
+              <w:jc w:val="both"/>
+              <w:rPr>
+                <w:rFonts w:cstheme="minorHAnsi"/>
+                <w:color w:val="202124"/>
+                <w:shd w:val="clear" w:color="auto" w:fill="FFFFFF"/>
+              </w:rPr>
+            </w:pPr>
+            <w:r>
+              <w:rPr>
+                <w:rFonts w:cstheme="minorHAnsi"/>
+                <w:color w:val="202124"/>
+                <w:shd w:val="clear" w:color="auto" w:fill="FFFFFF"/>
+              </w:rPr>
+              <w:t>1</w:t>
+            </w:r>
+          </w:p>
+        </w:tc>
+        <w:tc>
+          <w:tcPr>
+            <w:tcW w:w="2441" w:type="dxa"/>
+          </w:tcPr>
+          <w:p>
+            <w:pPr>
+              <w:pStyle w:val="NormalWeb"/>
+              <w:jc w:val="both"/>
+              <w:rPr>
+                <w:rFonts w:cstheme="minorHAnsi"/>
+                <w:color w:val="202124"/>
+                <w:shd w:val="clear" w:color="auto" w:fill="FFFFFF"/>
+              </w:rPr>
+            </w:pPr>
+            <w:r>
+              <w:rPr>
+                <w:rFonts w:cstheme="minorHAnsi"/>
+                <w:color w:val="202124"/>
+                <w:shd w:val="clear" w:color="auto" w:fill="FFFFFF"/>
+              </w:rPr>
+              <w:t>1</w:t>
+            </w:r>
+          </w:p>
+        </w:tc>
+        <w:tc>
+          <w:tcPr>
+            <w:tcW w:w="2300" w:type="dxa"/>
+          </w:tcPr>
+          <w:p>
+            <w:pPr>
+              <w:pStyle w:val="NormalWeb"/>
+              <w:jc w:val="both"/>
+              <w:rPr>
+                <w:rFonts w:cstheme="minorHAnsi"/>
+                <w:color w:val="202124"/>
+                <w:shd w:val="clear" w:color="auto" w:fill="FFFFFF"/>
+              </w:rPr>
+            </w:pPr>
+            <w:r>
+              <w:rPr>
+                <w:rFonts w:cstheme="minorHAnsi"/>
+                <w:color w:val="202124"/>
+                <w:shd w:val="clear" w:color="auto" w:fill="FFFFFF"/>
+              </w:rPr>
+              <w:t>U-201</w:t>
+            </w:r>
+          </w:p>
+        </w:tc>
+        <w:tc>
+          <w:tcPr>
+            <w:tcW w:w="2196" w:type="dxa"/>
+          </w:tcPr>
+          <w:p>
+            <w:pPr>
+              <w:pStyle w:val="NormalWeb"/>
+              <w:jc w:val="both"/>
+              <w:rPr>
+                <w:rFonts w:cstheme="minorHAnsi"/>
+                <w:color w:val="202124"/>
+                <w:shd w:val="clear" w:color="auto" w:fill="FFFFFF"/>
+              </w:rPr>
+            </w:pPr>
+            <w:r>
+              <w:rPr>
+                <w:rFonts w:cstheme="minorHAnsi"/>
+                <w:color w:val="202124"/>
+                <w:shd w:val="clear" w:color="auto" w:fill="FFFFFF"/>
+              </w:rPr>
+              <w:t>2</w:t>
+            </w:r>
+          </w:p>
+        </w:tc>
+      </w:tr>
+      <w:tr>
+        <w:tc>
+          <w:tcPr>
+            <w:tcW w:w="2413" w:type="dxa"/>
+          </w:tcPr>
+          <w:p>
+            <w:pPr>
+              <w:pStyle w:val="NormalWeb"/>
+              <w:jc w:val="both"/>
+              <w:rPr>
+                <w:rFonts w:cstheme="minorHAnsi"/>
+                <w:color w:val="202124"/>
+                <w:shd w:val="clear" w:color="auto" w:fill="FFFFFF"/>
+              </w:rPr>
+            </w:pPr>
+            <w:r>
+              <w:rPr>
+                <w:rFonts w:cstheme="minorHAnsi"/>
+                <w:color w:val="202124"/>
+                <w:shd w:val="clear" w:color="auto" w:fill="FFFFFF"/>
+              </w:rPr>
+              <w:t>1</w:t>
+            </w:r>
+          </w:p>
+        </w:tc>
+        <w:tc>
+          <w:tcPr>
+            <w:tcW w:w="2441" w:type="dxa"/>
+          </w:tcPr>
+          <w:p>
+            <w:pPr>
+              <w:pStyle w:val="NormalWeb"/>
+              <w:jc w:val="both"/>
+              <w:rPr>
+                <w:rFonts w:cstheme="minorHAnsi"/>
+                <w:color w:val="202124"/>
+                <w:shd w:val="clear" w:color="auto" w:fill="FFFFFF"/>
+              </w:rPr>
+            </w:pPr>
+            <w:r>
+              <w:rPr>
+                <w:rFonts w:cstheme="minorHAnsi"/>
+                <w:color w:val="202124"/>
+                <w:shd w:val="clear" w:color="auto" w:fill="FFFFFF"/>
+              </w:rPr>
+              <w:t>2</w:t>
+            </w:r>
+          </w:p>
+        </w:tc>
+        <w:tc>
+          <w:tcPr>
+            <w:tcW w:w="2300" w:type="dxa"/>
+          </w:tcPr>
+          <w:p>
+            <w:pPr>
+              <w:pStyle w:val="NormalWeb"/>
+              <w:jc w:val="both"/>
+              <w:rPr>
+                <w:rFonts w:cstheme="minorHAnsi"/>
+                <w:color w:val="202124"/>
+                <w:shd w:val="clear" w:color="auto" w:fill="FFFFFF"/>
+              </w:rPr>
+            </w:pPr>
+            <w:r>
+              <w:rPr>
+                <w:rFonts w:cstheme="minorHAnsi"/>
+                <w:color w:val="202124"/>
+                <w:shd w:val="clear" w:color="auto" w:fill="FFFFFF"/>
+              </w:rPr>
+              <w:t>U-301</w:t>
+            </w:r>
+          </w:p>
+        </w:tc>
+        <w:tc>
+          <w:tcPr>
+            <w:tcW w:w="2196" w:type="dxa"/>
+          </w:tcPr>
+          <w:p>
+            <w:pPr>
+              <w:pStyle w:val="NormalWeb"/>
+              <w:jc w:val="both"/>
+              <w:rPr>
+                <w:rFonts w:cstheme="minorHAnsi"/>
+                <w:color w:val="202124"/>
+                <w:shd w:val="clear" w:color="auto" w:fill="FFFFFF"/>
+              </w:rPr>
+            </w:pPr>
+            <w:r>
+              <w:rPr>
+                <w:rFonts w:cstheme="minorHAnsi"/>
+                <w:color w:val="202124"/>
+                <w:shd w:val="clear" w:color="auto" w:fill="FFFFFF"/>
+              </w:rPr>
+              <w:t>4</w:t>
+            </w:r>
+          </w:p>
+        </w:tc>
+      </w:tr>
+      <w:tr>
+        <w:tc>
+          <w:tcPr>
+            <w:tcW w:w="2413" w:type="dxa"/>
+          </w:tcPr>
+          <w:p>
+            <w:pPr>
+              <w:pStyle w:val="NormalWeb"/>
+              <w:jc w:val="both"/>
+              <w:rPr>
+                <w:rFonts w:cstheme="minorHAnsi"/>
+                <w:color w:val="202124"/>
+                <w:shd w:val="clear" w:color="auto" w:fill="FFFFFF"/>
+              </w:rPr>
+            </w:pPr>
+            <w:r>
+              <w:rPr>
+                <w:rFonts w:cstheme="minorHAnsi"/>
+                <w:color w:val="202124"/>
+                <w:shd w:val="clear" w:color="auto" w:fill="FFFFFF"/>
+              </w:rPr>
+              <w:t>1</w:t>
+            </w:r>
+          </w:p>
+        </w:tc>
+        <w:tc>
+          <w:tcPr>
+            <w:tcW w:w="2441" w:type="dxa"/>
+          </w:tcPr>
+          <w:p>
+            <w:pPr>
+              <w:pStyle w:val="NormalWeb"/>
+              <w:jc w:val="both"/>
+              <w:rPr>
+                <w:rFonts w:cstheme="minorHAnsi"/>
+                <w:color w:val="202124"/>
+                <w:shd w:val="clear" w:color="auto" w:fill="FFFFFF"/>
+              </w:rPr>
+            </w:pPr>
+            <w:r>
+              <w:rPr>
+                <w:rFonts w:cstheme="minorHAnsi"/>
+                <w:color w:val="202124"/>
+                <w:shd w:val="clear" w:color="auto" w:fill="FFFFFF"/>
+              </w:rPr>
+              <w:t>2</w:t>
+            </w:r>
+          </w:p>
+        </w:tc>
+        <w:tc>
+          <w:tcPr>
+            <w:tcW w:w="2300" w:type="dxa"/>
+          </w:tcPr>
+          <w:p>
+            <w:pPr>
+              <w:pStyle w:val="NormalWeb"/>
+              <w:jc w:val="both"/>
+              <w:rPr>
+                <w:rFonts w:cstheme="minorHAnsi"/>
+                <w:color w:val="202124"/>
+                <w:shd w:val="clear" w:color="auto" w:fill="FFFFFF"/>
+              </w:rPr>
+            </w:pPr>
+            <w:r>
+              <w:rPr>
+                <w:rFonts w:cstheme="minorHAnsi"/>
+                <w:color w:val="202124"/>
+                <w:shd w:val="clear" w:color="auto" w:fill="FFFFFF"/>
+              </w:rPr>
+              <w:t>U-303</w:t>
+            </w:r>
+          </w:p>
+        </w:tc>
+        <w:tc>
+          <w:tcPr>
+            <w:tcW w:w="2196" w:type="dxa"/>
+          </w:tcPr>
+          <w:p>
+            <w:pPr>
+              <w:pStyle w:val="NormalWeb"/>
+              <w:jc w:val="both"/>
+              <w:rPr>
+                <w:rFonts w:cstheme="minorHAnsi"/>
+                <w:color w:val="202124"/>
+                <w:shd w:val="clear" w:color="auto" w:fill="FFFFFF"/>
+              </w:rPr>
+            </w:pPr>
+            <w:r>
+              <w:rPr>
+                <w:rFonts w:cstheme="minorHAnsi"/>
+                <w:color w:val="202124"/>
+                <w:shd w:val="clear" w:color="auto" w:fill="FFFFFF"/>
+              </w:rPr>
+              <w:t>3</w:t>
+            </w:r>
+          </w:p>
+        </w:tc>
+      </w:tr>
+      <w:tr>
+        <w:tc>
+          <w:tcPr>
+            <w:tcW w:w="2413" w:type="dxa"/>
+          </w:tcPr>
+          <w:p>
+            <w:pPr>
+              <w:pStyle w:val="NormalWeb"/>
+              <w:jc w:val="both"/>
+              <w:rPr>
+                <w:rFonts w:cstheme="minorHAnsi"/>
+                <w:color w:val="202124"/>
+                <w:shd w:val="clear" w:color="auto" w:fill="FFFFFF"/>
+              </w:rPr>
+            </w:pPr>
+            <w:r>
+              <w:rPr>
+                <w:rFonts w:cstheme="minorHAnsi"/>
+                <w:color w:val="202124"/>
+                <w:shd w:val="clear" w:color="auto" w:fill="FFFFFF"/>
+              </w:rPr>
+              <w:t>1</w:t>
+            </w:r>
+          </w:p>
+        </w:tc>
+        <w:tc>
+          <w:tcPr>
+            <w:tcW w:w="2441" w:type="dxa"/>
+          </w:tcPr>
+          <w:p>
+            <w:pPr>
+              <w:pStyle w:val="NormalWeb"/>
+              <w:jc w:val="both"/>
+              <w:rPr>
+                <w:rFonts w:cstheme="minorHAnsi"/>
+                <w:color w:val="202124"/>
+                <w:shd w:val="clear" w:color="auto" w:fill="FFFFFF"/>
+              </w:rPr>
+            </w:pPr>
+            <w:r>
+              <w:rPr>
+                <w:rFonts w:cstheme="minorHAnsi"/>
+                <w:color w:val="202124"/>
+                <w:shd w:val="clear" w:color="auto" w:fill="FFFFFF"/>
+              </w:rPr>
+              <w:t>2</w:t>
+            </w:r>
+          </w:p>
+        </w:tc>
+        <w:tc>
+          <w:tcPr>
+            <w:tcW w:w="2300" w:type="dxa"/>
+          </w:tcPr>
+          <w:p>
+            <w:pPr>
+              <w:pStyle w:val="NormalWeb"/>
+              <w:jc w:val="both"/>
+              <w:rPr>
+                <w:rFonts w:cstheme="minorHAnsi"/>
+                <w:color w:val="202124"/>
+                <w:shd w:val="clear" w:color="auto" w:fill="FFFFFF"/>
+              </w:rPr>
+            </w:pPr>
+            <w:r>
+              <w:rPr>
+                <w:rFonts w:cstheme="minorHAnsi"/>
+                <w:color w:val="202124"/>
+                <w:shd w:val="clear" w:color="auto" w:fill="FFFFFF"/>
+              </w:rPr>
+              <w:t>U-401</w:t>
+            </w:r>
+          </w:p>
+        </w:tc>
+        <w:tc>
+          <w:tcPr>
+            <w:tcW w:w="2196" w:type="dxa"/>
+          </w:tcPr>
+          <w:p>
+            <w:pPr>
+              <w:pStyle w:val="NormalWeb"/>
+              <w:jc w:val="both"/>
+              <w:rPr>
+                <w:rFonts w:cstheme="minorHAnsi"/>
+                <w:color w:val="202124"/>
+                <w:shd w:val="clear" w:color="auto" w:fill="FFFFFF"/>
+              </w:rPr>
+            </w:pPr>
+            <w:r>
+              <w:rPr>
+                <w:rFonts w:cstheme="minorHAnsi"/>
+                <w:color w:val="202124"/>
+                <w:shd w:val="clear" w:color="auto" w:fill="FFFFFF"/>
+              </w:rPr>
+              <w:t>1</w:t>
+            </w:r>
+          </w:p>
+        </w:tc>
+      </w:tr>
+      <w:tr>
+        <w:tc>
+          <w:tcPr>
+            <w:tcW w:w="2413" w:type="dxa"/>
+          </w:tcPr>
+          <w:p>
+            <w:pPr>
+              <w:pStyle w:val="NormalWeb"/>
+              <w:jc w:val="both"/>
+              <w:rPr>
+                <w:rFonts w:cstheme="minorHAnsi"/>
+                <w:color w:val="202124"/>
+                <w:shd w:val="clear" w:color="auto" w:fill="FFFFFF"/>
+              </w:rPr>
+            </w:pPr>
+            <w:r>
+              <w:rPr>
+                <w:rFonts w:cstheme="minorHAnsi"/>
+                <w:color w:val="202124"/>
+                <w:shd w:val="clear" w:color="auto" w:fill="FFFFFF"/>
+              </w:rPr>
+              <w:t>1</w:t>
+            </w:r>
+          </w:p>
+        </w:tc>
+        <w:tc>
+          <w:tcPr>
+            <w:tcW w:w="2441" w:type="dxa"/>
+          </w:tcPr>
+          <w:p>
+            <w:pPr>
+              <w:pStyle w:val="NormalWeb"/>
+              <w:jc w:val="both"/>
+              <w:rPr>
+                <w:rFonts w:cstheme="minorHAnsi"/>
+                <w:color w:val="202124"/>
+                <w:shd w:val="clear" w:color="auto" w:fill="FFFFFF"/>
+              </w:rPr>
+            </w:pPr>
+            <w:r>
+              <w:rPr>
+                <w:rFonts w:cstheme="minorHAnsi"/>
+                <w:color w:val="202124"/>
+                <w:shd w:val="clear" w:color="auto" w:fill="FFFFFF"/>
+              </w:rPr>
+              <w:t>3</w:t>
+            </w:r>
+          </w:p>
+        </w:tc>
+        <w:tc>
+          <w:tcPr>
+            <w:tcW w:w="2300" w:type="dxa"/>
+          </w:tcPr>
+          <w:p>
+            <w:pPr>
+              <w:pStyle w:val="NormalWeb"/>
+              <w:jc w:val="both"/>
+              <w:rPr>
+                <w:rFonts w:cstheme="minorHAnsi"/>
+                <w:color w:val="202124"/>
+                <w:shd w:val="clear" w:color="auto" w:fill="FFFFFF"/>
+              </w:rPr>
+            </w:pPr>
+            <w:r>
+              <w:rPr>
+                <w:rFonts w:cstheme="minorHAnsi"/>
+                <w:color w:val="202124"/>
+                <w:shd w:val="clear" w:color="auto" w:fill="FFFFFF"/>
+              </w:rPr>
+              <w:t>U-501</w:t>
+            </w:r>
+          </w:p>
+        </w:tc>
+        <w:tc>
+          <w:tcPr>
+            <w:tcW w:w="2196" w:type="dxa"/>
+          </w:tcPr>
+          <w:p>
+            <w:pPr>
+              <w:pStyle w:val="NormalWeb"/>
+              <w:jc w:val="both"/>
+              <w:rPr>
+                <w:rFonts w:cstheme="minorHAnsi"/>
+                <w:color w:val="202124"/>
+                <w:shd w:val="clear" w:color="auto" w:fill="FFFFFF"/>
+              </w:rPr>
+            </w:pPr>
+            <w:r>
+              <w:rPr>
+                <w:rFonts w:cstheme="minorHAnsi"/>
+                <w:color w:val="202124"/>
+                <w:shd w:val="clear" w:color="auto" w:fill="FFFFFF"/>
+              </w:rPr>
+              <w:t>3</w:t>
+            </w:r>
+          </w:p>
+        </w:tc>
+      </w:tr>
+      <w:tr>
+        <w:tc>
+          <w:tcPr>
+            <w:tcW w:w="2413" w:type="dxa"/>
+          </w:tcPr>
+          <w:p>
+            <w:pPr>
+              <w:pStyle w:val="NormalWeb"/>
+              <w:jc w:val="both"/>
+              <w:rPr>
+                <w:rFonts w:cstheme="minorHAnsi"/>
+                <w:color w:val="202124"/>
+                <w:shd w:val="clear" w:color="auto" w:fill="FFFFFF"/>
+              </w:rPr>
+            </w:pPr>
+            <w:r>
+              <w:rPr>
+                <w:rFonts w:cstheme="minorHAnsi"/>
+                <w:color w:val="202124"/>
+                <w:shd w:val="clear" w:color="auto" w:fill="FFFFFF"/>
+              </w:rPr>
+              <w:t>1</w:t>
+            </w:r>
+          </w:p>
+        </w:tc>
+        <w:tc>
+          <w:tcPr>
+            <w:tcW w:w="2441" w:type="dxa"/>
+          </w:tcPr>
+          <w:p>
+            <w:pPr>
+              <w:pStyle w:val="NormalWeb"/>
+              <w:jc w:val="both"/>
+              <w:rPr>
+                <w:rFonts w:cstheme="minorHAnsi"/>
+                <w:color w:val="202124"/>
+                <w:shd w:val="clear" w:color="auto" w:fill="FFFFFF"/>
+              </w:rPr>
+            </w:pPr>
+            <w:r>
+              <w:rPr>
+                <w:rFonts w:cstheme="minorHAnsi"/>
+                <w:color w:val="202124"/>
+                <w:shd w:val="clear" w:color="auto" w:fill="FFFFFF"/>
+              </w:rPr>
+              <w:t>3</w:t>
+            </w:r>
+          </w:p>
+        </w:tc>
+        <w:tc>
+          <w:tcPr>
+            <w:tcW w:w="2300" w:type="dxa"/>
+          </w:tcPr>
+          <w:p>
+            <w:pPr>
+              <w:pStyle w:val="NormalWeb"/>
+              <w:jc w:val="both"/>
+              <w:rPr>
+                <w:rFonts w:cstheme="minorHAnsi"/>
+                <w:color w:val="202124"/>
+                <w:shd w:val="clear" w:color="auto" w:fill="FFFFFF"/>
+              </w:rPr>
+            </w:pPr>
+            <w:r>
+              <w:rPr>
+                <w:rFonts w:cstheme="minorHAnsi"/>
+                <w:color w:val="202124"/>
+                <w:shd w:val="clear" w:color="auto" w:fill="FFFFFF"/>
+              </w:rPr>
+              <w:t>U-502</w:t>
+            </w:r>
+          </w:p>
+        </w:tc>
+        <w:tc>
+          <w:tcPr>
+            <w:tcW w:w="2196" w:type="dxa"/>
+          </w:tcPr>
+          <w:p>
+            <w:pPr>
+              <w:pStyle w:val="NormalWeb"/>
+              <w:jc w:val="both"/>
+              <w:rPr>
+                <w:rFonts w:cstheme="minorHAnsi"/>
+                <w:color w:val="202124"/>
+                <w:shd w:val="clear" w:color="auto" w:fill="FFFFFF"/>
+              </w:rPr>
+            </w:pPr>
+            <w:r>
+              <w:rPr>
+                <w:rFonts w:cstheme="minorHAnsi"/>
+                <w:color w:val="202124"/>
+                <w:shd w:val="clear" w:color="auto" w:fill="FFFFFF"/>
+              </w:rPr>
+              <w:t>3</w:t>
+            </w:r>
+          </w:p>
+        </w:tc>
+      </w:tr>
+      <w:tr>
+        <w:tc>
+          <w:tcPr>
+            <w:tcW w:w="2413" w:type="dxa"/>
+          </w:tcPr>
+          <w:p>
+            <w:pPr>
+              <w:pStyle w:val="NormalWeb"/>
+              <w:jc w:val="both"/>
+              <w:rPr>
+                <w:rFonts w:cstheme="minorHAnsi"/>
+                <w:color w:val="202124"/>
+                <w:shd w:val="clear" w:color="auto" w:fill="FFFFFF"/>
+              </w:rPr>
+            </w:pPr>
+            <w:r>
+              <w:rPr>
+                <w:rFonts w:cstheme="minorHAnsi"/>
+                <w:color w:val="202124"/>
+                <w:shd w:val="clear" w:color="auto" w:fill="FFFFFF"/>
+              </w:rPr>
+              <w:t>1</w:t>
+            </w:r>
+          </w:p>
+        </w:tc>
+        <w:tc>
+          <w:tcPr>
+            <w:tcW w:w="2441" w:type="dxa"/>
+          </w:tcPr>
+          <w:p>
+            <w:pPr>
+              <w:pStyle w:val="NormalWeb"/>
+              <w:jc w:val="both"/>
+              <w:rPr>
+                <w:rFonts w:cstheme="minorHAnsi"/>
+                <w:color w:val="202124"/>
+                <w:shd w:val="clear" w:color="auto" w:fill="FFFFFF"/>
+              </w:rPr>
+            </w:pPr>
+            <w:r>
+              <w:rPr>
+                <w:rFonts w:cstheme="minorHAnsi"/>
+                <w:color w:val="202124"/>
+                <w:shd w:val="clear" w:color="auto" w:fill="FFFFFF"/>
+              </w:rPr>
+              <w:t>3</w:t>
+            </w:r>
+          </w:p>
+        </w:tc>
+        <w:tc>
+          <w:tcPr>
+            <w:tcW w:w="2300" w:type="dxa"/>
+          </w:tcPr>
+          <w:p>
+            <w:pPr>
+              <w:pStyle w:val="NormalWeb"/>
+              <w:jc w:val="both"/>
+              <w:rPr>
+                <w:rFonts w:cstheme="minorHAnsi"/>
+                <w:color w:val="202124"/>
+                <w:shd w:val="clear" w:color="auto" w:fill="FFFFFF"/>
+              </w:rPr>
+            </w:pPr>
+            <w:r>
+              <w:rPr>
+                <w:rFonts w:cstheme="minorHAnsi"/>
+                <w:color w:val="202124"/>
+                <w:shd w:val="clear" w:color="auto" w:fill="FFFFFF"/>
+              </w:rPr>
+              <w:t>U-601</w:t>
+            </w:r>
+          </w:p>
+        </w:tc>
+        <w:tc>
+          <w:tcPr>
+            <w:tcW w:w="2196" w:type="dxa"/>
+          </w:tcPr>
+          <w:p>
+            <w:pPr>
+              <w:pStyle w:val="NormalWeb"/>
+              <w:jc w:val="both"/>
+              <w:rPr>
+                <w:rFonts w:cstheme="minorHAnsi"/>
+                <w:color w:val="202124"/>
+                <w:shd w:val="clear" w:color="auto" w:fill="FFFFFF"/>
+              </w:rPr>
+            </w:pPr>
+            <w:r>
+              <w:rPr>
+                <w:rFonts w:cstheme="minorHAnsi"/>
+                <w:color w:val="202124"/>
+                <w:shd w:val="clear" w:color="auto" w:fill="FFFFFF"/>
+              </w:rPr>
+              <w:t>2</w:t>
+            </w:r>
+          </w:p>
+        </w:tc>
+      </w:tr>
+    </w:tbl>
+    <w:p>
+      <w:pPr>
+        <w:pStyle w:val="NormalWeb"/>
+        <w:jc w:val="both"/>
+        <w:rPr>
+          <w:rFonts w:cstheme="minorHAnsi"/>
+          <w:color w:val="202124"/>
+          <w:shd w:val="clear" w:color="auto" w:fill="FFFFFF"/>
+        </w:rPr>
+      </w:pPr>
+    </w:p>
+    <w:p>
+      <w:pPr>
+        <w:pStyle w:val="NormalWeb"/>
+        <w:jc w:val="both"/>
+        <w:rPr>
+          <w:rFonts w:cstheme="minorHAnsi"/>
+          <w:color w:val="202124"/>
+          <w:shd w:val="clear" w:color="auto" w:fill="FFFFFF"/>
+        </w:rPr>
+      </w:pPr>
+    </w:p>
+    <w:p>
+      <w:pPr>
+        <w:pStyle w:val="NormalWeb"/>
+        <w:jc w:val="both"/>
+        <w:rPr>
+          <w:rFonts w:cstheme="minorHAnsi"/>
+          <w:color w:val="202124"/>
+          <w:shd w:val="clear" w:color="auto" w:fill="FFFFFF"/>
+        </w:rPr>
+      </w:pPr>
+    </w:p>
+    <w:p>
+      <w:r>
+        <w:t>RELEASE 1</w:t>
+      </w:r>
+    </w:p>
+    <w:p>
+      <w:r>
+        <w:t>ITERATION 1</w:t>
+      </w:r>
+    </w:p>
+    <w:p>
+      <w:r>
+        <w:t>U 101 Register – 3 hours</w:t>
+      </w:r>
+    </w:p>
+    <w:p>
+      <w:r>
+        <w:t>U 102 Main page – 2 hours</w:t>
+      </w:r>
+    </w:p>
+    <w:p>
+      <w:r>
+        <w:t xml:space="preserve">U 201 login – 2 hours </w:t>
+      </w:r>
+    </w:p>
+    <w:p>
+      <w:r>
+        <w:t>ITERATION 2</w:t>
+      </w:r>
+    </w:p>
+    <w:p>
+      <w:r>
+        <w:t>U 301 booking – 4 hours</w:t>
+      </w:r>
+    </w:p>
+    <w:p>
+      <w:r>
+        <w:t>U 303 change booking – 3 hours</w:t>
+      </w:r>
+    </w:p>
+    <w:p>
+      <w:r>
+        <w:t>U 401 menu – 1 hours</w:t>
+      </w:r>
+    </w:p>
+    <w:p>
+      <w:r>
+        <w:t>ITERATION 3</w:t>
+      </w:r>
+    </w:p>
+    <w:p>
+      <w:r>
+        <w:lastRenderedPageBreak/>
+        <w:t>U 501 order – 3 hours</w:t>
+      </w:r>
+    </w:p>
+    <w:p>
+      <w:r>
+        <w:t>U 502 order total -3 hours</w:t>
+      </w:r>
+    </w:p>
+    <w:p>
+      <w:r>
+        <w:t>U -601 payment – 2 hours</w:t>
+      </w:r>
+    </w:p>
+    <w:p/>
+    <w:p>
+      <w:r>
+        <w:t>RELEASE 2</w:t>
+      </w:r>
+    </w:p>
+    <w:p>
+      <w:r>
+        <w:t xml:space="preserve">ITERATION 1 </w:t>
+      </w:r>
+    </w:p>
+    <w:p>
+      <w:r>
+        <w:t>U 203 Admin login – 3 hours</w:t>
+      </w:r>
+    </w:p>
+    <w:p>
+      <w:r>
+        <w:t>U 302 change booking – 4 hours</w:t>
+      </w:r>
+    </w:p>
+    <w:p>
+      <w:r>
+        <w:t>U 402 change pricing – 3 hours</w:t>
+      </w:r>
+    </w:p>
+    <w:p/>
+    <w:p/>
+    <w:p>
+      <w:r>
+        <w:t>ITERATION 2</w:t>
+      </w:r>
+    </w:p>
+    <w:p>
+      <w:r>
+        <w:t>U 403 add and delete menu items – 4 hours</w:t>
+      </w:r>
+    </w:p>
+    <w:p>
+      <w:r>
+        <w:t>U 404 filter items – 5 hours</w:t>
+      </w:r>
+    </w:p>
+    <w:p/>
+    <w:p>
+      <w:r>
+        <w:t>ITERATION 3</w:t>
+      </w:r>
+    </w:p>
+    <w:p>
+      <w:r>
+        <w:t>U 502 changing the details of the order – 4 hours</w:t>
+      </w:r>
+    </w:p>
+    <w:p>
+      <w:r>
+        <w:t>U 504 add note – 3 hours</w:t>
+      </w:r>
+    </w:p>
+    <w:p>
+      <w:r>
+        <w:t>U 602 changing final payment details – 6 hours</w:t>
+      </w:r>
+    </w:p>
+    <w:p/>
+    <w:p>
+      <w:r>
+        <w:t>RELEASE 3</w:t>
+      </w:r>
+    </w:p>
+    <w:p>
+      <w:r>
+        <w:t>ITERATION 1</w:t>
+      </w:r>
+    </w:p>
+    <w:p>
+      <w:r>
+        <w:t>U 801 integration of system – 8 hours</w:t>
+      </w:r>
+    </w:p>
+    <w:p>
+      <w:r>
+        <w:t>ITERATION 2</w:t>
+      </w:r>
+    </w:p>
+    <w:p>
+      <w:r>
+        <w:t>U 701 loyalty – 3 hours</w:t>
+      </w:r>
+    </w:p>
+    <w:p>
+      <w:r>
+        <w:lastRenderedPageBreak/>
+        <w:t>ITERATION 3</w:t>
+      </w:r>
+    </w:p>
+    <w:p>
+      <w:pPr>
+        <w:pStyle w:val="NormalWeb"/>
+        <w:jc w:val="both"/>
+        <w:rPr>
           <w:rFonts w:ascii="Arial" w:hAnsi="Arial" w:cs="Arial"/>
           <w:color w:val="000000"/>
         </w:rPr>
       </w:pPr>
+      <w:r>
+        <w:rPr>
+          <w:rFonts w:ascii="Arial" w:hAnsi="Arial" w:cs="Arial"/>
+          <w:color w:val="000000"/>
+        </w:rPr>
+        <w:t>U 802 financial integration – 8 hours</w:t>
+      </w:r>
     </w:p>
     <w:p>
       <w:pPr>
@@ -718,10 +1879,18 @@
         <w:pStyle w:val="Heading2"/>
       </w:pPr>
       <w:r>
-        <w:t xml:space="preserve">Non-Functional Requirements (NRF’s) </w:t>
-      </w:r>
-      <w:r>
-        <w:t xml:space="preserve"> - </w:t>
+        <w:t>Non-Functional Requirements (</w:t>
+      </w:r>
+      <w:proofErr w:type="gramStart"/>
+      <w:r>
+        <w:t xml:space="preserve">NRF’s) </w:t>
+      </w:r>
+      <w:r>
+        <w:t xml:space="preserve"> -</w:t>
+      </w:r>
+      <w:proofErr w:type="gramEnd"/>
+      <w:r>
+        <w:t xml:space="preserve"> </w:t>
       </w:r>
       <w:proofErr w:type="spellStart"/>
       <w:r>
@@ -1164,7 +2333,6 @@
         <w:rPr>
           <w:rFonts w:eastAsia="Times New Roman"/>
         </w:rPr>
-        <w:lastRenderedPageBreak/>
         <w:t>Technology Stack, Proposed Solution</w:t>
       </w:r>
       <w:r>
@@ -1194,7 +2362,25 @@
           <w:color w:val="202124"/>
           <w:shd w:val="clear" w:color="auto" w:fill="FFFFFF"/>
         </w:rPr>
-        <w:t xml:space="preserve">A technology stack, also called a solutions stack, technology infrastructure, or a data ecosystem, is a list of all the technology services used to build and run one single application. For example you may have used something like or planned to use </w:t>
+        <w:t xml:space="preserve">A technology stack, also called a solutions stack, technology infrastructure, or a data ecosystem, is a list of all the technology services used to build and run one single application. For </w:t>
+      </w:r>
+      <w:proofErr w:type="gramStart"/>
+      <w:r>
+        <w:rPr>
+          <w:rFonts w:cstheme="minorHAnsi"/>
+          <w:color w:val="202124"/>
+          <w:shd w:val="clear" w:color="auto" w:fill="FFFFFF"/>
+        </w:rPr>
+        <w:t>example</w:t>
+      </w:r>
+      <w:proofErr w:type="gramEnd"/>
+      <w:r>
+        <w:rPr>
+          <w:rFonts w:cstheme="minorHAnsi"/>
+          <w:color w:val="202124"/>
+          <w:shd w:val="clear" w:color="auto" w:fill="FFFFFF"/>
+        </w:rPr>
+        <w:t xml:space="preserve"> you may have used something like or planned to use </w:t>
       </w:r>
       <w:proofErr w:type="spellStart"/>
       <w:r>
@@ -1614,6 +2800,12 @@
       </w:pPr>
     </w:p>
     <w:sectPr>
+      <w:headerReference w:type="even" r:id="rId12"/>
+      <w:headerReference w:type="default" r:id="rId13"/>
+      <w:footerReference w:type="even" r:id="rId14"/>
+      <w:footerReference w:type="default" r:id="rId15"/>
+      <w:headerReference w:type="first" r:id="rId16"/>
+      <w:footerReference w:type="first" r:id="rId17"/>
       <w:pgSz w:w="12240" w:h="15840"/>
       <w:pgMar w:top="1440" w:right="1440" w:bottom="1440" w:left="1440" w:header="720" w:footer="720" w:gutter="0"/>
       <w:cols w:space="720"/>
@@ -1648,6 +2840,36 @@
 </w:endnotes>
 </file>
 
+<file path=word/footer1.xml><?xml version="1.0" encoding="utf-8"?>
+<w:ftr xmlns:wpc="http://schemas.microsoft.com/office/word/2010/wordprocessingCanvas" xmlns:cx="http://schemas.microsoft.com/office/drawing/2014/chartex" xmlns:cx1="http://schemas.microsoft.com/office/drawing/2015/9/8/chartex" xmlns:cx2="http://schemas.microsoft.com/office/drawing/2015/10/21/chartex" xmlns:cx3="http://schemas.microsoft.com/office/drawing/2016/5/9/chartex" xmlns:cx4="http://schemas.microsoft.com/office/drawing/2016/5/10/chartex" xmlns:cx5="http://schemas.microsoft.com/office/drawing/2016/5/11/chartex" xmlns:cx6="http://schemas.microsoft.com/office/drawing/2016/5/12/chartex" xmlns:cx7="http://schemas.microsoft.com/office/drawing/2016/5/13/chartex" xmlns:cx8="http://schemas.microsoft.com/office/drawing/2016/5/14/chartex" xmlns:mc="http://schemas.openxmlformats.org/markup-compatibility/2006" xmlns:aink="http://schemas.microsoft.com/office/drawing/2016/ink" xmlns:am3d="http://schemas.microsoft.com/office/drawing/2017/model3d" xmlns:o="urn:schemas-microsoft-com:office:office" xmlns:r="http://schemas.openxmlformats.org/officeDocument/2006/relationships" xmlns:m="http://schemas.openxmlformats.org/officeDocument/2006/math" xmlns:v="urn:schemas-microsoft-com:vml" xmlns:wp14="http://schemas.microsoft.com/office/word/2010/wordprocessingDrawing" xmlns:wp="http://schemas.openxmlformats.org/drawingml/2006/wordprocessingDrawing" xmlns:w10="urn:schemas-microsoft-com:office:word" xmlns:w="http://schemas.openxmlformats.org/wordprocessingml/2006/main" xmlns:w14="http://schemas.microsoft.com/office/word/2010/wordml" xmlns:w15="http://schemas.microsoft.com/office/word/2012/wordml" xmlns:w16cex="http://schemas.microsoft.com/office/word/2018/wordml/cex" xmlns:w16cid="http://schemas.microsoft.com/office/word/2016/wordml/cid" xmlns:w16="http://schemas.microsoft.com/office/word/2018/wordml" xmlns:w16se="http://schemas.microsoft.com/office/word/2015/wordml/symex" xmlns:wpg="http://schemas.microsoft.com/office/word/2010/wordprocessingGroup" xmlns:wpi="http://schemas.microsoft.com/office/word/2010/wordprocessingInk" xmlns:wne="http://schemas.microsoft.com/office/word/2006/wordml" xmlns:wps="http://schemas.microsoft.com/office/word/2010/wordprocessingShape" mc:Ignorable="w14 w15 w16se w16cid w16 w16cex wp14">
+  <w:p>
+    <w:pPr>
+      <w:pStyle w:val="Footer"/>
+    </w:pPr>
+  </w:p>
+</w:ftr>
+</file>
+
+<file path=word/footer2.xml><?xml version="1.0" encoding="utf-8"?>
+<w:ftr xmlns:wpc="http://schemas.microsoft.com/office/word/2010/wordprocessingCanvas" xmlns:cx="http://schemas.microsoft.com/office/drawing/2014/chartex" xmlns:cx1="http://schemas.microsoft.com/office/drawing/2015/9/8/chartex" xmlns:cx2="http://schemas.microsoft.com/office/drawing/2015/10/21/chartex" xmlns:cx3="http://schemas.microsoft.com/office/drawing/2016/5/9/chartex" xmlns:cx4="http://schemas.microsoft.com/office/drawing/2016/5/10/chartex" xmlns:cx5="http://schemas.microsoft.com/office/drawing/2016/5/11/chartex" xmlns:cx6="http://schemas.microsoft.com/office/drawing/2016/5/12/chartex" xmlns:cx7="http://schemas.microsoft.com/office/drawing/2016/5/13/chartex" xmlns:cx8="http://schemas.microsoft.com/office/drawing/2016/5/14/chartex" xmlns:mc="http://schemas.openxmlformats.org/markup-compatibility/2006" xmlns:aink="http://schemas.microsoft.com/office/drawing/2016/ink" xmlns:am3d="http://schemas.microsoft.com/office/drawing/2017/model3d" xmlns:o="urn:schemas-microsoft-com:office:office" xmlns:r="http://schemas.openxmlformats.org/officeDocument/2006/relationships" xmlns:m="http://schemas.openxmlformats.org/officeDocument/2006/math" xmlns:v="urn:schemas-microsoft-com:vml" xmlns:wp14="http://schemas.microsoft.com/office/word/2010/wordprocessingDrawing" xmlns:wp="http://schemas.openxmlformats.org/drawingml/2006/wordprocessingDrawing" xmlns:w10="urn:schemas-microsoft-com:office:word" xmlns:w="http://schemas.openxmlformats.org/wordprocessingml/2006/main" xmlns:w14="http://schemas.microsoft.com/office/word/2010/wordml" xmlns:w15="http://schemas.microsoft.com/office/word/2012/wordml" xmlns:w16cex="http://schemas.microsoft.com/office/word/2018/wordml/cex" xmlns:w16cid="http://schemas.microsoft.com/office/word/2016/wordml/cid" xmlns:w16="http://schemas.microsoft.com/office/word/2018/wordml" xmlns:w16se="http://schemas.microsoft.com/office/word/2015/wordml/symex" xmlns:wpg="http://schemas.microsoft.com/office/word/2010/wordprocessingGroup" xmlns:wpi="http://schemas.microsoft.com/office/word/2010/wordprocessingInk" xmlns:wne="http://schemas.microsoft.com/office/word/2006/wordml" xmlns:wps="http://schemas.microsoft.com/office/word/2010/wordprocessingShape" mc:Ignorable="w14 w15 w16se w16cid w16 w16cex wp14">
+  <w:p>
+    <w:pPr>
+      <w:pStyle w:val="Footer"/>
+    </w:pPr>
+  </w:p>
+</w:ftr>
+</file>
+
+<file path=word/footer3.xml><?xml version="1.0" encoding="utf-8"?>
+<w:ftr xmlns:wpc="http://schemas.microsoft.com/office/word/2010/wordprocessingCanvas" xmlns:cx="http://schemas.microsoft.com/office/drawing/2014/chartex" xmlns:cx1="http://schemas.microsoft.com/office/drawing/2015/9/8/chartex" xmlns:cx2="http://schemas.microsoft.com/office/drawing/2015/10/21/chartex" xmlns:cx3="http://schemas.microsoft.com/office/drawing/2016/5/9/chartex" xmlns:cx4="http://schemas.microsoft.com/office/drawing/2016/5/10/chartex" xmlns:cx5="http://schemas.microsoft.com/office/drawing/2016/5/11/chartex" xmlns:cx6="http://schemas.microsoft.com/office/drawing/2016/5/12/chartex" xmlns:cx7="http://schemas.microsoft.com/office/drawing/2016/5/13/chartex" xmlns:cx8="http://schemas.microsoft.com/office/drawing/2016/5/14/chartex" xmlns:mc="http://schemas.openxmlformats.org/markup-compatibility/2006" xmlns:aink="http://schemas.microsoft.com/office/drawing/2016/ink" xmlns:am3d="http://schemas.microsoft.com/office/drawing/2017/model3d" xmlns:o="urn:schemas-microsoft-com:office:office" xmlns:r="http://schemas.openxmlformats.org/officeDocument/2006/relationships" xmlns:m="http://schemas.openxmlformats.org/officeDocument/2006/math" xmlns:v="urn:schemas-microsoft-com:vml" xmlns:wp14="http://schemas.microsoft.com/office/word/2010/wordprocessingDrawing" xmlns:wp="http://schemas.openxmlformats.org/drawingml/2006/wordprocessingDrawing" xmlns:w10="urn:schemas-microsoft-com:office:word" xmlns:w="http://schemas.openxmlformats.org/wordprocessingml/2006/main" xmlns:w14="http://schemas.microsoft.com/office/word/2010/wordml" xmlns:w15="http://schemas.microsoft.com/office/word/2012/wordml" xmlns:w16cex="http://schemas.microsoft.com/office/word/2018/wordml/cex" xmlns:w16cid="http://schemas.microsoft.com/office/word/2016/wordml/cid" xmlns:w16="http://schemas.microsoft.com/office/word/2018/wordml" xmlns:w16se="http://schemas.microsoft.com/office/word/2015/wordml/symex" xmlns:wpg="http://schemas.microsoft.com/office/word/2010/wordprocessingGroup" xmlns:wpi="http://schemas.microsoft.com/office/word/2010/wordprocessingInk" xmlns:wne="http://schemas.microsoft.com/office/word/2006/wordml" xmlns:wps="http://schemas.microsoft.com/office/word/2010/wordprocessingShape" mc:Ignorable="w14 w15 w16se w16cid w16 w16cex wp14">
+  <w:p>
+    <w:pPr>
+      <w:pStyle w:val="Footer"/>
+    </w:pPr>
+  </w:p>
+</w:ftr>
+</file>
+
 <file path=word/footnotes.xml><?xml version="1.0" encoding="utf-8"?>
 <w:footnotes xmlns:wpc="http://schemas.microsoft.com/office/word/2010/wordprocessingCanvas" xmlns:cx="http://schemas.microsoft.com/office/drawing/2014/chartex" xmlns:cx1="http://schemas.microsoft.com/office/drawing/2015/9/8/chartex" xmlns:cx2="http://schemas.microsoft.com/office/drawing/2015/10/21/chartex" xmlns:cx3="http://schemas.microsoft.com/office/drawing/2016/5/9/chartex" xmlns:cx4="http://schemas.microsoft.com/office/drawing/2016/5/10/chartex" xmlns:cx5="http://schemas.microsoft.com/office/drawing/2016/5/11/chartex" xmlns:cx6="http://schemas.microsoft.com/office/drawing/2016/5/12/chartex" xmlns:cx7="http://schemas.microsoft.com/office/drawing/2016/5/13/chartex" xmlns:cx8="http://schemas.microsoft.com/office/drawing/2016/5/14/chartex" xmlns:mc="http://schemas.openxmlformats.org/markup-compatibility/2006" xmlns:aink="http://schemas.microsoft.com/office/drawing/2016/ink" xmlns:am3d="http://schemas.microsoft.com/office/drawing/2017/model3d" xmlns:o="urn:schemas-microsoft-com:office:office" xmlns:r="http://schemas.openxmlformats.org/officeDocument/2006/relationships" xmlns:m="http://schemas.openxmlformats.org/officeDocument/2006/math" xmlns:v="urn:schemas-microsoft-com:vml" xmlns:wp14="http://schemas.microsoft.com/office/word/2010/wordprocessingDrawing" xmlns:wp="http://schemas.openxmlformats.org/drawingml/2006/wordprocessingDrawing" xmlns:w10="urn:schemas-microsoft-com:office:word" xmlns:w="http://schemas.openxmlformats.org/wordprocessingml/2006/main" xmlns:w14="http://schemas.microsoft.com/office/word/2010/wordml" xmlns:w15="http://schemas.microsoft.com/office/word/2012/wordml" xmlns:w16cex="http://schemas.microsoft.com/office/word/2018/wordml/cex" xmlns:w16cid="http://schemas.microsoft.com/office/word/2016/wordml/cid" xmlns:w16="http://schemas.microsoft.com/office/word/2018/wordml" xmlns:w16se="http://schemas.microsoft.com/office/word/2015/wordml/symex" xmlns:wpg="http://schemas.microsoft.com/office/word/2010/wordprocessingGroup" xmlns:wpi="http://schemas.microsoft.com/office/word/2010/wordprocessingInk" xmlns:wne="http://schemas.microsoft.com/office/word/2006/wordml" xmlns:wps="http://schemas.microsoft.com/office/word/2010/wordprocessingShape" mc:Ignorable="w14 w15 w16se w16cid w16 w16cex wp14">
   <w:footnote w:type="separator" w:id="-1">
@@ -1671,6 +2893,36 @@
     </w:p>
   </w:footnote>
 </w:footnotes>
+</file>
+
+<file path=word/header1.xml><?xml version="1.0" encoding="utf-8"?>
+<w:hdr xmlns:wpc="http://schemas.microsoft.com/office/word/2010/wordprocessingCanvas" xmlns:cx="http://schemas.microsoft.com/office/drawing/2014/chartex" xmlns:cx1="http://schemas.microsoft.com/office/drawing/2015/9/8/chartex" xmlns:cx2="http://schemas.microsoft.com/office/drawing/2015/10/21/chartex" xmlns:cx3="http://schemas.microsoft.com/office/drawing/2016/5/9/chartex" xmlns:cx4="http://schemas.microsoft.com/office/drawing/2016/5/10/chartex" xmlns:cx5="http://schemas.microsoft.com/office/drawing/2016/5/11/chartex" xmlns:cx6="http://schemas.microsoft.com/office/drawing/2016/5/12/chartex" xmlns:cx7="http://schemas.microsoft.com/office/drawing/2016/5/13/chartex" xmlns:cx8="http://schemas.microsoft.com/office/drawing/2016/5/14/chartex" xmlns:mc="http://schemas.openxmlformats.org/markup-compatibility/2006" xmlns:aink="http://schemas.microsoft.com/office/drawing/2016/ink" xmlns:am3d="http://schemas.microsoft.com/office/drawing/2017/model3d" xmlns:o="urn:schemas-microsoft-com:office:office" xmlns:r="http://schemas.openxmlformats.org/officeDocument/2006/relationships" xmlns:m="http://schemas.openxmlformats.org/officeDocument/2006/math" xmlns:v="urn:schemas-microsoft-com:vml" xmlns:wp14="http://schemas.microsoft.com/office/word/2010/wordprocessingDrawing" xmlns:wp="http://schemas.openxmlformats.org/drawingml/2006/wordprocessingDrawing" xmlns:w10="urn:schemas-microsoft-com:office:word" xmlns:w="http://schemas.openxmlformats.org/wordprocessingml/2006/main" xmlns:w14="http://schemas.microsoft.com/office/word/2010/wordml" xmlns:w15="http://schemas.microsoft.com/office/word/2012/wordml" xmlns:w16cex="http://schemas.microsoft.com/office/word/2018/wordml/cex" xmlns:w16cid="http://schemas.microsoft.com/office/word/2016/wordml/cid" xmlns:w16="http://schemas.microsoft.com/office/word/2018/wordml" xmlns:w16se="http://schemas.microsoft.com/office/word/2015/wordml/symex" xmlns:wpg="http://schemas.microsoft.com/office/word/2010/wordprocessingGroup" xmlns:wpi="http://schemas.microsoft.com/office/word/2010/wordprocessingInk" xmlns:wne="http://schemas.microsoft.com/office/word/2006/wordml" xmlns:wps="http://schemas.microsoft.com/office/word/2010/wordprocessingShape" mc:Ignorable="w14 w15 w16se w16cid w16 w16cex wp14">
+  <w:p>
+    <w:pPr>
+      <w:pStyle w:val="Header"/>
+    </w:pPr>
+  </w:p>
+</w:hdr>
+</file>
+
+<file path=word/header2.xml><?xml version="1.0" encoding="utf-8"?>
+<w:hdr xmlns:wpc="http://schemas.microsoft.com/office/word/2010/wordprocessingCanvas" xmlns:cx="http://schemas.microsoft.com/office/drawing/2014/chartex" xmlns:cx1="http://schemas.microsoft.com/office/drawing/2015/9/8/chartex" xmlns:cx2="http://schemas.microsoft.com/office/drawing/2015/10/21/chartex" xmlns:cx3="http://schemas.microsoft.com/office/drawing/2016/5/9/chartex" xmlns:cx4="http://schemas.microsoft.com/office/drawing/2016/5/10/chartex" xmlns:cx5="http://schemas.microsoft.com/office/drawing/2016/5/11/chartex" xmlns:cx6="http://schemas.microsoft.com/office/drawing/2016/5/12/chartex" xmlns:cx7="http://schemas.microsoft.com/office/drawing/2016/5/13/chartex" xmlns:cx8="http://schemas.microsoft.com/office/drawing/2016/5/14/chartex" xmlns:mc="http://schemas.openxmlformats.org/markup-compatibility/2006" xmlns:aink="http://schemas.microsoft.com/office/drawing/2016/ink" xmlns:am3d="http://schemas.microsoft.com/office/drawing/2017/model3d" xmlns:o="urn:schemas-microsoft-com:office:office" xmlns:r="http://schemas.openxmlformats.org/officeDocument/2006/relationships" xmlns:m="http://schemas.openxmlformats.org/officeDocument/2006/math" xmlns:v="urn:schemas-microsoft-com:vml" xmlns:wp14="http://schemas.microsoft.com/office/word/2010/wordprocessingDrawing" xmlns:wp="http://schemas.openxmlformats.org/drawingml/2006/wordprocessingDrawing" xmlns:w10="urn:schemas-microsoft-com:office:word" xmlns:w="http://schemas.openxmlformats.org/wordprocessingml/2006/main" xmlns:w14="http://schemas.microsoft.com/office/word/2010/wordml" xmlns:w15="http://schemas.microsoft.com/office/word/2012/wordml" xmlns:w16cex="http://schemas.microsoft.com/office/word/2018/wordml/cex" xmlns:w16cid="http://schemas.microsoft.com/office/word/2016/wordml/cid" xmlns:w16="http://schemas.microsoft.com/office/word/2018/wordml" xmlns:w16se="http://schemas.microsoft.com/office/word/2015/wordml/symex" xmlns:wpg="http://schemas.microsoft.com/office/word/2010/wordprocessingGroup" xmlns:wpi="http://schemas.microsoft.com/office/word/2010/wordprocessingInk" xmlns:wne="http://schemas.microsoft.com/office/word/2006/wordml" xmlns:wps="http://schemas.microsoft.com/office/word/2010/wordprocessingShape" mc:Ignorable="w14 w15 w16se w16cid w16 w16cex wp14">
+  <w:p>
+    <w:pPr>
+      <w:pStyle w:val="Header"/>
+    </w:pPr>
+  </w:p>
+</w:hdr>
+</file>
+
+<file path=word/header3.xml><?xml version="1.0" encoding="utf-8"?>
+<w:hdr xmlns:wpc="http://schemas.microsoft.com/office/word/2010/wordprocessingCanvas" xmlns:cx="http://schemas.microsoft.com/office/drawing/2014/chartex" xmlns:cx1="http://schemas.microsoft.com/office/drawing/2015/9/8/chartex" xmlns:cx2="http://schemas.microsoft.com/office/drawing/2015/10/21/chartex" xmlns:cx3="http://schemas.microsoft.com/office/drawing/2016/5/9/chartex" xmlns:cx4="http://schemas.microsoft.com/office/drawing/2016/5/10/chartex" xmlns:cx5="http://schemas.microsoft.com/office/drawing/2016/5/11/chartex" xmlns:cx6="http://schemas.microsoft.com/office/drawing/2016/5/12/chartex" xmlns:cx7="http://schemas.microsoft.com/office/drawing/2016/5/13/chartex" xmlns:cx8="http://schemas.microsoft.com/office/drawing/2016/5/14/chartex" xmlns:mc="http://schemas.openxmlformats.org/markup-compatibility/2006" xmlns:aink="http://schemas.microsoft.com/office/drawing/2016/ink" xmlns:am3d="http://schemas.microsoft.com/office/drawing/2017/model3d" xmlns:o="urn:schemas-microsoft-com:office:office" xmlns:r="http://schemas.openxmlformats.org/officeDocument/2006/relationships" xmlns:m="http://schemas.openxmlformats.org/officeDocument/2006/math" xmlns:v="urn:schemas-microsoft-com:vml" xmlns:wp14="http://schemas.microsoft.com/office/word/2010/wordprocessingDrawing" xmlns:wp="http://schemas.openxmlformats.org/drawingml/2006/wordprocessingDrawing" xmlns:w10="urn:schemas-microsoft-com:office:word" xmlns:w="http://schemas.openxmlformats.org/wordprocessingml/2006/main" xmlns:w14="http://schemas.microsoft.com/office/word/2010/wordml" xmlns:w15="http://schemas.microsoft.com/office/word/2012/wordml" xmlns:w16cex="http://schemas.microsoft.com/office/word/2018/wordml/cex" xmlns:w16cid="http://schemas.microsoft.com/office/word/2016/wordml/cid" xmlns:w16="http://schemas.microsoft.com/office/word/2018/wordml" xmlns:w16se="http://schemas.microsoft.com/office/word/2015/wordml/symex" xmlns:wpg="http://schemas.microsoft.com/office/word/2010/wordprocessingGroup" xmlns:wpi="http://schemas.microsoft.com/office/word/2010/wordprocessingInk" xmlns:wne="http://schemas.microsoft.com/office/word/2006/wordml" xmlns:wps="http://schemas.microsoft.com/office/word/2010/wordprocessingShape" mc:Ignorable="w14 w15 w16se w16cid w16 w16cex wp14">
+  <w:p>
+    <w:pPr>
+      <w:pStyle w:val="Header"/>
+    </w:pPr>
+  </w:p>
+</w:hdr>
 </file>
 
 <file path=word/numbering.xml><?xml version="1.0" encoding="utf-8"?>
@@ -5138,25 +6390,6 @@
 </file>
 
 <file path=customXml/item1.xml><?xml version="1.0" encoding="utf-8"?>
-<p:properties xmlns:p="http://schemas.microsoft.com/office/2006/metadata/properties" xmlns:xsi="http://www.w3.org/2001/XMLSchema-instance" xmlns:pc="http://schemas.microsoft.com/office/infopath/2007/PartnerControls">
-  <documentManagement/>
-</p:properties>
-</file>
-
-<file path=customXml/item2.xml><?xml version="1.0" encoding="utf-8"?>
-<b:Sources xmlns:b="http://schemas.openxmlformats.org/officeDocument/2006/bibliography" xmlns="http://schemas.openxmlformats.org/officeDocument/2006/bibliography" SelectedStyle="\APA.XSL" StyleName="APA"/>
-</file>
-
-<file path=customXml/item3.xml><?xml version="1.0" encoding="utf-8"?>
-<?mso-contentType ?>
-<FormTemplates xmlns="http://schemas.microsoft.com/sharepoint/v3/contenttype/forms">
-  <Display>DocumentLibraryForm</Display>
-  <Edit>DocumentLibraryForm</Edit>
-  <New>DocumentLibraryForm</New>
-</FormTemplates>
-</file>
-
-<file path=customXml/item4.xml><?xml version="1.0" encoding="utf-8"?>
 <ct:contentTypeSchema xmlns:ct="http://schemas.microsoft.com/office/2006/metadata/contentType" xmlns:ma="http://schemas.microsoft.com/office/2006/metadata/properties/metaAttributes" ct:_="" ma:_="" ma:contentTypeName="Document" ma:contentTypeID="0x01010093110C298392DB41BA70848D671DF0D2" ma:contentTypeVersion="4" ma:contentTypeDescription="Create a new document." ma:contentTypeScope="" ma:versionID="95d2959572e18e2c168c70a19ee1de61">
   <xsd:schema xmlns:xsd="http://www.w3.org/2001/XMLSchema" xmlns:xs="http://www.w3.org/2001/XMLSchema" xmlns:p="http://schemas.microsoft.com/office/2006/metadata/properties" xmlns:ns2="987834e3-acb9-4239-9c90-03ceceb2f379" targetNamespace="http://schemas.microsoft.com/office/2006/metadata/properties" ma:root="true" ma:fieldsID="9c1ef00d601e485a1e57035a0d1714a6" ns2:_="">
     <xsd:import namespace="987834e3-acb9-4239-9c90-03ceceb2f379"/>
@@ -5302,32 +6535,26 @@
 </ct:contentTypeSchema>
 </file>
 
-<file path=customXml/itemProps1.xml><?xml version="1.0" encoding="utf-8"?>
-<ds:datastoreItem xmlns:ds="http://schemas.openxmlformats.org/officeDocument/2006/customXml" ds:itemID="{F1D1591C-9F82-4635-B838-36EACC0CA85B}">
-  <ds:schemaRefs>
-    <ds:schemaRef ds:uri="http://schemas.microsoft.com/office/2006/metadata/properties"/>
-    <ds:schemaRef ds:uri="http://schemas.microsoft.com/office/infopath/2007/PartnerControls"/>
-  </ds:schemaRefs>
-</ds:datastoreItem>
+<file path=customXml/item2.xml><?xml version="1.0" encoding="utf-8"?>
+<?mso-contentType ?>
+<FormTemplates xmlns="http://schemas.microsoft.com/sharepoint/v3/contenttype/forms">
+  <Display>DocumentLibraryForm</Display>
+  <Edit>DocumentLibraryForm</Edit>
+  <New>DocumentLibraryForm</New>
+</FormTemplates>
 </file>
 
-<file path=customXml/itemProps2.xml><?xml version="1.0" encoding="utf-8"?>
-<ds:datastoreItem xmlns:ds="http://schemas.openxmlformats.org/officeDocument/2006/customXml" ds:itemID="{D63745CB-1C1E-4AE7-BDE8-0F1A274C5CE5}">
-  <ds:schemaRefs>
-    <ds:schemaRef ds:uri="http://schemas.openxmlformats.org/officeDocument/2006/bibliography"/>
-  </ds:schemaRefs>
-</ds:datastoreItem>
+<file path=customXml/item3.xml><?xml version="1.0" encoding="utf-8"?>
+<b:Sources xmlns:b="http://schemas.openxmlformats.org/officeDocument/2006/bibliography" xmlns="http://schemas.openxmlformats.org/officeDocument/2006/bibliography" SelectedStyle="\APA.XSL" StyleName="APA"/>
 </file>
 
-<file path=customXml/itemProps3.xml><?xml version="1.0" encoding="utf-8"?>
-<ds:datastoreItem xmlns:ds="http://schemas.openxmlformats.org/officeDocument/2006/customXml" ds:itemID="{4D9CF798-E2A0-48FA-A860-BF81550A669D}">
-  <ds:schemaRefs>
-    <ds:schemaRef ds:uri="http://schemas.microsoft.com/sharepoint/v3/contenttype/forms"/>
-  </ds:schemaRefs>
-</ds:datastoreItem>
+<file path=customXml/item4.xml><?xml version="1.0" encoding="utf-8"?>
+<p:properties xmlns:p="http://schemas.microsoft.com/office/2006/metadata/properties" xmlns:xsi="http://www.w3.org/2001/XMLSchema-instance" xmlns:pc="http://schemas.microsoft.com/office/infopath/2007/PartnerControls">
+  <documentManagement/>
+</p:properties>
 </file>
 
-<file path=customXml/itemProps4.xml><?xml version="1.0" encoding="utf-8"?>
+<file path=customXml/itemProps1.xml><?xml version="1.0" encoding="utf-8"?>
 <ds:datastoreItem xmlns:ds="http://schemas.openxmlformats.org/officeDocument/2006/customXml" ds:itemID="{1C9BCC7F-B700-45FA-97A3-14403CEC8971}">
   <ds:schemaRefs>
     <ds:schemaRef ds:uri="http://schemas.microsoft.com/office/2006/metadata/contentType"/>
@@ -5343,4 +6570,29 @@
     <ds:schemaRef ds:uri="http://schemas.microsoft.com/internal/obd"/>
   </ds:schemaRefs>
 </ds:datastoreItem>
+</file>
+
+<file path=customXml/itemProps2.xml><?xml version="1.0" encoding="utf-8"?>
+<ds:datastoreItem xmlns:ds="http://schemas.openxmlformats.org/officeDocument/2006/customXml" ds:itemID="{4D9CF798-E2A0-48FA-A860-BF81550A669D}">
+  <ds:schemaRefs>
+    <ds:schemaRef ds:uri="http://schemas.microsoft.com/sharepoint/v3/contenttype/forms"/>
+  </ds:schemaRefs>
+</ds:datastoreItem>
+</file>
+
+<file path=customXml/itemProps3.xml><?xml version="1.0" encoding="utf-8"?>
+<ds:datastoreItem xmlns:ds="http://schemas.openxmlformats.org/officeDocument/2006/customXml" ds:itemID="{D63745CB-1C1E-4AE7-BDE8-0F1A274C5CE5}">
+  <ds:schemaRefs>
+    <ds:schemaRef ds:uri="http://schemas.openxmlformats.org/officeDocument/2006/bibliography"/>
+  </ds:schemaRefs>
+</ds:datastoreItem>
+</file>
+
+<file path=customXml/itemProps4.xml><?xml version="1.0" encoding="utf-8"?>
+<ds:datastoreItem xmlns:ds="http://schemas.openxmlformats.org/officeDocument/2006/customXml" ds:itemID="{F1D1591C-9F82-4635-B838-36EACC0CA85B}">
+  <ds:schemaRefs>
+    <ds:schemaRef ds:uri="http://schemas.microsoft.com/office/2006/metadata/properties"/>
+    <ds:schemaRef ds:uri="http://schemas.microsoft.com/office/infopath/2007/PartnerControls"/>
+  </ds:schemaRefs>
+</ds:datastoreItem>
 </file>
</xml_diff>

<commit_message>
complete release & iteration plan
</commit_message>
<xml_diff>
--- a/41093 - Report Template.docx
+++ b/41093 - Report Template.docx
@@ -600,6 +600,14 @@
           <w:shd w:val="clear" w:color="auto" w:fill="FFFFFF"/>
         </w:rPr>
       </w:pPr>
+      <w:r>
+        <w:rPr>
+          <w:rFonts w:cstheme="minorHAnsi"/>
+          <w:color w:val="202124"/>
+          <w:shd w:val="clear" w:color="auto" w:fill="FFFFFF"/>
+        </w:rPr>
+        <w:t>Release 1</w:t>
+      </w:r>
     </w:p>
     <w:tbl>
       <w:tblPr>
@@ -609,7 +617,6 @@
         <w:tblLook w:val="04A0" w:firstRow="1" w:lastRow="0" w:firstColumn="1" w:lastColumn="0" w:noHBand="0" w:noVBand="1"/>
       </w:tblPr>
       <w:tblGrid>
-        <w:gridCol w:w="2413"/>
         <w:gridCol w:w="2441"/>
         <w:gridCol w:w="2300"/>
         <w:gridCol w:w="2196"/>
@@ -617,7 +624,7 @@
       <w:tr>
         <w:tc>
           <w:tcPr>
-            <w:tcW w:w="2413" w:type="dxa"/>
+            <w:tcW w:w="2441" w:type="dxa"/>
           </w:tcPr>
           <w:p>
             <w:pPr>
@@ -635,13 +642,13 @@
                 <w:color w:val="202124"/>
                 <w:shd w:val="clear" w:color="auto" w:fill="FFFFFF"/>
               </w:rPr>
-              <w:t xml:space="preserve">Release </w:t>
-            </w:r>
-          </w:p>
-        </w:tc>
-        <w:tc>
-          <w:tcPr>
-            <w:tcW w:w="2441" w:type="dxa"/>
+              <w:t xml:space="preserve">Iteration </w:t>
+            </w:r>
+          </w:p>
+        </w:tc>
+        <w:tc>
+          <w:tcPr>
+            <w:tcW w:w="2300" w:type="dxa"/>
           </w:tcPr>
           <w:p>
             <w:pPr>
@@ -659,13 +666,13 @@
                 <w:color w:val="202124"/>
                 <w:shd w:val="clear" w:color="auto" w:fill="FFFFFF"/>
               </w:rPr>
-              <w:t xml:space="preserve">Iteration </w:t>
-            </w:r>
-          </w:p>
-        </w:tc>
-        <w:tc>
-          <w:tcPr>
-            <w:tcW w:w="2300" w:type="dxa"/>
+              <w:t>User Story</w:t>
+            </w:r>
+          </w:p>
+        </w:tc>
+        <w:tc>
+          <w:tcPr>
+            <w:tcW w:w="2196" w:type="dxa"/>
           </w:tcPr>
           <w:p>
             <w:pPr>
@@ -683,13 +690,15 @@
                 <w:color w:val="202124"/>
                 <w:shd w:val="clear" w:color="auto" w:fill="FFFFFF"/>
               </w:rPr>
-              <w:t>User Story</w:t>
-            </w:r>
-          </w:p>
-        </w:tc>
-        <w:tc>
-          <w:tcPr>
-            <w:tcW w:w="2196" w:type="dxa"/>
+              <w:t>Time (hours)</w:t>
+            </w:r>
+          </w:p>
+        </w:tc>
+      </w:tr>
+      <w:tr>
+        <w:tc>
+          <w:tcPr>
+            <w:tcW w:w="2441" w:type="dxa"/>
           </w:tcPr>
           <w:p>
             <w:pPr>
@@ -707,7 +716,55 @@
                 <w:color w:val="202124"/>
                 <w:shd w:val="clear" w:color="auto" w:fill="FFFFFF"/>
               </w:rPr>
-              <w:t>Time (hours)</w:t>
+              <w:t>1</w:t>
+            </w:r>
+          </w:p>
+        </w:tc>
+        <w:tc>
+          <w:tcPr>
+            <w:tcW w:w="2300" w:type="dxa"/>
+          </w:tcPr>
+          <w:p>
+            <w:pPr>
+              <w:pStyle w:val="NormalWeb"/>
+              <w:jc w:val="both"/>
+              <w:rPr>
+                <w:rFonts w:cstheme="minorHAnsi"/>
+                <w:color w:val="202124"/>
+                <w:shd w:val="clear" w:color="auto" w:fill="FFFFFF"/>
+              </w:rPr>
+            </w:pPr>
+            <w:r>
+              <w:rPr>
+                <w:rFonts w:cstheme="minorHAnsi"/>
+                <w:color w:val="202124"/>
+                <w:shd w:val="clear" w:color="auto" w:fill="FFFFFF"/>
+              </w:rPr>
+              <w:t>U-101</w:t>
+            </w:r>
+          </w:p>
+        </w:tc>
+        <w:tc>
+          <w:tcPr>
+            <w:tcW w:w="2196" w:type="dxa"/>
+          </w:tcPr>
+          <w:p>
+            <w:pPr>
+              <w:pStyle w:val="NormalWeb"/>
+              <w:jc w:val="both"/>
+              <w:rPr>
+                <w:rFonts w:cstheme="minorHAnsi"/>
+                <w:color w:val="202124"/>
+                <w:shd w:val="clear" w:color="auto" w:fill="FFFFFF"/>
+              </w:rPr>
+            </w:pPr>
+            <w:r>
+              <w:rPr>
+                <w:rFonts w:cstheme="minorHAnsi"/>
+                <w:color w:val="202124"/>
+                <w:shd w:val="clear" w:color="auto" w:fill="FFFFFF"/>
+              </w:rPr>
+              <w:t>3</w:t>
             </w:r>
           </w:p>
         </w:tc>
@@ -715,7 +772,7 @@
       <w:tr>
         <w:tc>
           <w:tcPr>
-            <w:tcW w:w="2413" w:type="dxa"/>
+            <w:tcW w:w="2441" w:type="dxa"/>
           </w:tcPr>
           <w:p>
             <w:pPr>
@@ -739,7 +796,7 @@
         </w:tc>
         <w:tc>
           <w:tcPr>
-            <w:tcW w:w="2441" w:type="dxa"/>
+            <w:tcW w:w="2300" w:type="dxa"/>
           </w:tcPr>
           <w:p>
             <w:pPr>
@@ -757,13 +814,13 @@
                 <w:color w:val="202124"/>
                 <w:shd w:val="clear" w:color="auto" w:fill="FFFFFF"/>
               </w:rPr>
-              <w:t>1</w:t>
-            </w:r>
-          </w:p>
-        </w:tc>
-        <w:tc>
-          <w:tcPr>
-            <w:tcW w:w="2300" w:type="dxa"/>
+              <w:t>U-102</w:t>
+            </w:r>
+          </w:p>
+        </w:tc>
+        <w:tc>
+          <w:tcPr>
+            <w:tcW w:w="2196" w:type="dxa"/>
           </w:tcPr>
           <w:p>
             <w:pPr>
@@ -781,13 +838,15 @@
                 <w:color w:val="202124"/>
                 <w:shd w:val="clear" w:color="auto" w:fill="FFFFFF"/>
               </w:rPr>
-              <w:t>U-101</w:t>
-            </w:r>
-          </w:p>
-        </w:tc>
-        <w:tc>
-          <w:tcPr>
-            <w:tcW w:w="2196" w:type="dxa"/>
+              <w:t>2</w:t>
+            </w:r>
+          </w:p>
+        </w:tc>
+      </w:tr>
+      <w:tr>
+        <w:tc>
+          <w:tcPr>
+            <w:tcW w:w="2441" w:type="dxa"/>
           </w:tcPr>
           <w:p>
             <w:pPr>
@@ -805,7 +864,55 @@
                 <w:color w:val="202124"/>
                 <w:shd w:val="clear" w:color="auto" w:fill="FFFFFF"/>
               </w:rPr>
-              <w:t>3</w:t>
+              <w:t>1</w:t>
+            </w:r>
+          </w:p>
+        </w:tc>
+        <w:tc>
+          <w:tcPr>
+            <w:tcW w:w="2300" w:type="dxa"/>
+          </w:tcPr>
+          <w:p>
+            <w:pPr>
+              <w:pStyle w:val="NormalWeb"/>
+              <w:jc w:val="both"/>
+              <w:rPr>
+                <w:rFonts w:cstheme="minorHAnsi"/>
+                <w:color w:val="202124"/>
+                <w:shd w:val="clear" w:color="auto" w:fill="FFFFFF"/>
+              </w:rPr>
+            </w:pPr>
+            <w:r>
+              <w:rPr>
+                <w:rFonts w:cstheme="minorHAnsi"/>
+                <w:color w:val="202124"/>
+                <w:shd w:val="clear" w:color="auto" w:fill="FFFFFF"/>
+              </w:rPr>
+              <w:t>U-201</w:t>
+            </w:r>
+          </w:p>
+        </w:tc>
+        <w:tc>
+          <w:tcPr>
+            <w:tcW w:w="2196" w:type="dxa"/>
+          </w:tcPr>
+          <w:p>
+            <w:pPr>
+              <w:pStyle w:val="NormalWeb"/>
+              <w:jc w:val="both"/>
+              <w:rPr>
+                <w:rFonts w:cstheme="minorHAnsi"/>
+                <w:color w:val="202124"/>
+                <w:shd w:val="clear" w:color="auto" w:fill="FFFFFF"/>
+              </w:rPr>
+            </w:pPr>
+            <w:r>
+              <w:rPr>
+                <w:rFonts w:cstheme="minorHAnsi"/>
+                <w:color w:val="202124"/>
+                <w:shd w:val="clear" w:color="auto" w:fill="FFFFFF"/>
+              </w:rPr>
+              <w:t>2</w:t>
             </w:r>
           </w:p>
         </w:tc>
@@ -813,7 +920,7 @@
       <w:tr>
         <w:tc>
           <w:tcPr>
-            <w:tcW w:w="2413" w:type="dxa"/>
+            <w:tcW w:w="2441" w:type="dxa"/>
           </w:tcPr>
           <w:p>
             <w:pPr>
@@ -831,13 +938,13 @@
                 <w:color w:val="202124"/>
                 <w:shd w:val="clear" w:color="auto" w:fill="FFFFFF"/>
               </w:rPr>
-              <w:t>1</w:t>
-            </w:r>
-          </w:p>
-        </w:tc>
-        <w:tc>
-          <w:tcPr>
-            <w:tcW w:w="2441" w:type="dxa"/>
+              <w:t>2</w:t>
+            </w:r>
+          </w:p>
+        </w:tc>
+        <w:tc>
+          <w:tcPr>
+            <w:tcW w:w="2300" w:type="dxa"/>
           </w:tcPr>
           <w:p>
             <w:pPr>
@@ -855,13 +962,13 @@
                 <w:color w:val="202124"/>
                 <w:shd w:val="clear" w:color="auto" w:fill="FFFFFF"/>
               </w:rPr>
-              <w:t>1</w:t>
-            </w:r>
-          </w:p>
-        </w:tc>
-        <w:tc>
-          <w:tcPr>
-            <w:tcW w:w="2300" w:type="dxa"/>
+              <w:t>U-301</w:t>
+            </w:r>
+          </w:p>
+        </w:tc>
+        <w:tc>
+          <w:tcPr>
+            <w:tcW w:w="2196" w:type="dxa"/>
           </w:tcPr>
           <w:p>
             <w:pPr>
@@ -879,13 +986,15 @@
                 <w:color w:val="202124"/>
                 <w:shd w:val="clear" w:color="auto" w:fill="FFFFFF"/>
               </w:rPr>
-              <w:t>U-102</w:t>
-            </w:r>
-          </w:p>
-        </w:tc>
-        <w:tc>
-          <w:tcPr>
-            <w:tcW w:w="2196" w:type="dxa"/>
+              <w:t>4</w:t>
+            </w:r>
+          </w:p>
+        </w:tc>
+      </w:tr>
+      <w:tr>
+        <w:tc>
+          <w:tcPr>
+            <w:tcW w:w="2441" w:type="dxa"/>
           </w:tcPr>
           <w:p>
             <w:pPr>
@@ -907,11 +1016,59 @@
             </w:r>
           </w:p>
         </w:tc>
+        <w:tc>
+          <w:tcPr>
+            <w:tcW w:w="2300" w:type="dxa"/>
+          </w:tcPr>
+          <w:p>
+            <w:pPr>
+              <w:pStyle w:val="NormalWeb"/>
+              <w:jc w:val="both"/>
+              <w:rPr>
+                <w:rFonts w:cstheme="minorHAnsi"/>
+                <w:color w:val="202124"/>
+                <w:shd w:val="clear" w:color="auto" w:fill="FFFFFF"/>
+              </w:rPr>
+            </w:pPr>
+            <w:r>
+              <w:rPr>
+                <w:rFonts w:cstheme="minorHAnsi"/>
+                <w:color w:val="202124"/>
+                <w:shd w:val="clear" w:color="auto" w:fill="FFFFFF"/>
+              </w:rPr>
+              <w:t>U-303</w:t>
+            </w:r>
+          </w:p>
+        </w:tc>
+        <w:tc>
+          <w:tcPr>
+            <w:tcW w:w="2196" w:type="dxa"/>
+          </w:tcPr>
+          <w:p>
+            <w:pPr>
+              <w:pStyle w:val="NormalWeb"/>
+              <w:jc w:val="both"/>
+              <w:rPr>
+                <w:rFonts w:cstheme="minorHAnsi"/>
+                <w:color w:val="202124"/>
+                <w:shd w:val="clear" w:color="auto" w:fill="FFFFFF"/>
+              </w:rPr>
+            </w:pPr>
+            <w:r>
+              <w:rPr>
+                <w:rFonts w:cstheme="minorHAnsi"/>
+                <w:color w:val="202124"/>
+                <w:shd w:val="clear" w:color="auto" w:fill="FFFFFF"/>
+              </w:rPr>
+              <w:t>3</w:t>
+            </w:r>
+          </w:p>
+        </w:tc>
       </w:tr>
       <w:tr>
         <w:tc>
           <w:tcPr>
-            <w:tcW w:w="2413" w:type="dxa"/>
+            <w:tcW w:w="2441" w:type="dxa"/>
           </w:tcPr>
           <w:p>
             <w:pPr>
@@ -929,13 +1086,13 @@
                 <w:color w:val="202124"/>
                 <w:shd w:val="clear" w:color="auto" w:fill="FFFFFF"/>
               </w:rPr>
-              <w:t>1</w:t>
-            </w:r>
-          </w:p>
-        </w:tc>
-        <w:tc>
-          <w:tcPr>
-            <w:tcW w:w="2441" w:type="dxa"/>
+              <w:t>2</w:t>
+            </w:r>
+          </w:p>
+        </w:tc>
+        <w:tc>
+          <w:tcPr>
+            <w:tcW w:w="2300" w:type="dxa"/>
           </w:tcPr>
           <w:p>
             <w:pPr>
@@ -953,13 +1110,13 @@
                 <w:color w:val="202124"/>
                 <w:shd w:val="clear" w:color="auto" w:fill="FFFFFF"/>
               </w:rPr>
-              <w:t>1</w:t>
-            </w:r>
-          </w:p>
-        </w:tc>
-        <w:tc>
-          <w:tcPr>
-            <w:tcW w:w="2300" w:type="dxa"/>
+              <w:t>U-401</w:t>
+            </w:r>
+          </w:p>
+        </w:tc>
+        <w:tc>
+          <w:tcPr>
+            <w:tcW w:w="2196" w:type="dxa"/>
           </w:tcPr>
           <w:p>
             <w:pPr>
@@ -977,13 +1134,15 @@
                 <w:color w:val="202124"/>
                 <w:shd w:val="clear" w:color="auto" w:fill="FFFFFF"/>
               </w:rPr>
-              <w:t>U-201</w:t>
-            </w:r>
-          </w:p>
-        </w:tc>
-        <w:tc>
-          <w:tcPr>
-            <w:tcW w:w="2196" w:type="dxa"/>
+              <w:t>1</w:t>
+            </w:r>
+          </w:p>
+        </w:tc>
+      </w:tr>
+      <w:tr>
+        <w:tc>
+          <w:tcPr>
+            <w:tcW w:w="2441" w:type="dxa"/>
           </w:tcPr>
           <w:p>
             <w:pPr>
@@ -1001,7 +1160,55 @@
                 <w:color w:val="202124"/>
                 <w:shd w:val="clear" w:color="auto" w:fill="FFFFFF"/>
               </w:rPr>
-              <w:t>2</w:t>
+              <w:t>3</w:t>
+            </w:r>
+          </w:p>
+        </w:tc>
+        <w:tc>
+          <w:tcPr>
+            <w:tcW w:w="2300" w:type="dxa"/>
+          </w:tcPr>
+          <w:p>
+            <w:pPr>
+              <w:pStyle w:val="NormalWeb"/>
+              <w:jc w:val="both"/>
+              <w:rPr>
+                <w:rFonts w:cstheme="minorHAnsi"/>
+                <w:color w:val="202124"/>
+                <w:shd w:val="clear" w:color="auto" w:fill="FFFFFF"/>
+              </w:rPr>
+            </w:pPr>
+            <w:r>
+              <w:rPr>
+                <w:rFonts w:cstheme="minorHAnsi"/>
+                <w:color w:val="202124"/>
+                <w:shd w:val="clear" w:color="auto" w:fill="FFFFFF"/>
+              </w:rPr>
+              <w:t>U-501</w:t>
+            </w:r>
+          </w:p>
+        </w:tc>
+        <w:tc>
+          <w:tcPr>
+            <w:tcW w:w="2196" w:type="dxa"/>
+          </w:tcPr>
+          <w:p>
+            <w:pPr>
+              <w:pStyle w:val="NormalWeb"/>
+              <w:jc w:val="both"/>
+              <w:rPr>
+                <w:rFonts w:cstheme="minorHAnsi"/>
+                <w:color w:val="202124"/>
+                <w:shd w:val="clear" w:color="auto" w:fill="FFFFFF"/>
+              </w:rPr>
+            </w:pPr>
+            <w:r>
+              <w:rPr>
+                <w:rFonts w:cstheme="minorHAnsi"/>
+                <w:color w:val="202124"/>
+                <w:shd w:val="clear" w:color="auto" w:fill="FFFFFF"/>
+              </w:rPr>
+              <w:t>3</w:t>
             </w:r>
           </w:p>
         </w:tc>
@@ -1009,7 +1216,7 @@
       <w:tr>
         <w:tc>
           <w:tcPr>
-            <w:tcW w:w="2413" w:type="dxa"/>
+            <w:tcW w:w="2441" w:type="dxa"/>
           </w:tcPr>
           <w:p>
             <w:pPr>
@@ -1027,13 +1234,13 @@
                 <w:color w:val="202124"/>
                 <w:shd w:val="clear" w:color="auto" w:fill="FFFFFF"/>
               </w:rPr>
-              <w:t>1</w:t>
-            </w:r>
-          </w:p>
-        </w:tc>
-        <w:tc>
-          <w:tcPr>
-            <w:tcW w:w="2441" w:type="dxa"/>
+              <w:t>3</w:t>
+            </w:r>
+          </w:p>
+        </w:tc>
+        <w:tc>
+          <w:tcPr>
+            <w:tcW w:w="2300" w:type="dxa"/>
           </w:tcPr>
           <w:p>
             <w:pPr>
@@ -1051,13 +1258,13 @@
                 <w:color w:val="202124"/>
                 <w:shd w:val="clear" w:color="auto" w:fill="FFFFFF"/>
               </w:rPr>
-              <w:t>2</w:t>
-            </w:r>
-          </w:p>
-        </w:tc>
-        <w:tc>
-          <w:tcPr>
-            <w:tcW w:w="2300" w:type="dxa"/>
+              <w:t>U-502</w:t>
+            </w:r>
+          </w:p>
+        </w:tc>
+        <w:tc>
+          <w:tcPr>
+            <w:tcW w:w="2196" w:type="dxa"/>
           </w:tcPr>
           <w:p>
             <w:pPr>
@@ -1075,452 +1282,12 @@
                 <w:color w:val="202124"/>
                 <w:shd w:val="clear" w:color="auto" w:fill="FFFFFF"/>
               </w:rPr>
-              <w:t>U-301</w:t>
-            </w:r>
-          </w:p>
-        </w:tc>
-        <w:tc>
-          <w:tcPr>
-            <w:tcW w:w="2196" w:type="dxa"/>
-          </w:tcPr>
-          <w:p>
-            <w:pPr>
-              <w:pStyle w:val="NormalWeb"/>
-              <w:jc w:val="both"/>
-              <w:rPr>
-                <w:rFonts w:cstheme="minorHAnsi"/>
-                <w:color w:val="202124"/>
-                <w:shd w:val="clear" w:color="auto" w:fill="FFFFFF"/>
-              </w:rPr>
-            </w:pPr>
-            <w:r>
-              <w:rPr>
-                <w:rFonts w:cstheme="minorHAnsi"/>
-                <w:color w:val="202124"/>
-                <w:shd w:val="clear" w:color="auto" w:fill="FFFFFF"/>
-              </w:rPr>
-              <w:t>4</w:t>
+              <w:t>3</w:t>
             </w:r>
           </w:p>
         </w:tc>
       </w:tr>
       <w:tr>
-        <w:tc>
-          <w:tcPr>
-            <w:tcW w:w="2413" w:type="dxa"/>
-          </w:tcPr>
-          <w:p>
-            <w:pPr>
-              <w:pStyle w:val="NormalWeb"/>
-              <w:jc w:val="both"/>
-              <w:rPr>
-                <w:rFonts w:cstheme="minorHAnsi"/>
-                <w:color w:val="202124"/>
-                <w:shd w:val="clear" w:color="auto" w:fill="FFFFFF"/>
-              </w:rPr>
-            </w:pPr>
-            <w:r>
-              <w:rPr>
-                <w:rFonts w:cstheme="minorHAnsi"/>
-                <w:color w:val="202124"/>
-                <w:shd w:val="clear" w:color="auto" w:fill="FFFFFF"/>
-              </w:rPr>
-              <w:t>1</w:t>
-            </w:r>
-          </w:p>
-        </w:tc>
-        <w:tc>
-          <w:tcPr>
-            <w:tcW w:w="2441" w:type="dxa"/>
-          </w:tcPr>
-          <w:p>
-            <w:pPr>
-              <w:pStyle w:val="NormalWeb"/>
-              <w:jc w:val="both"/>
-              <w:rPr>
-                <w:rFonts w:cstheme="minorHAnsi"/>
-                <w:color w:val="202124"/>
-                <w:shd w:val="clear" w:color="auto" w:fill="FFFFFF"/>
-              </w:rPr>
-            </w:pPr>
-            <w:r>
-              <w:rPr>
-                <w:rFonts w:cstheme="minorHAnsi"/>
-                <w:color w:val="202124"/>
-                <w:shd w:val="clear" w:color="auto" w:fill="FFFFFF"/>
-              </w:rPr>
-              <w:t>2</w:t>
-            </w:r>
-          </w:p>
-        </w:tc>
-        <w:tc>
-          <w:tcPr>
-            <w:tcW w:w="2300" w:type="dxa"/>
-          </w:tcPr>
-          <w:p>
-            <w:pPr>
-              <w:pStyle w:val="NormalWeb"/>
-              <w:jc w:val="both"/>
-              <w:rPr>
-                <w:rFonts w:cstheme="minorHAnsi"/>
-                <w:color w:val="202124"/>
-                <w:shd w:val="clear" w:color="auto" w:fill="FFFFFF"/>
-              </w:rPr>
-            </w:pPr>
-            <w:r>
-              <w:rPr>
-                <w:rFonts w:cstheme="minorHAnsi"/>
-                <w:color w:val="202124"/>
-                <w:shd w:val="clear" w:color="auto" w:fill="FFFFFF"/>
-              </w:rPr>
-              <w:t>U-303</w:t>
-            </w:r>
-          </w:p>
-        </w:tc>
-        <w:tc>
-          <w:tcPr>
-            <w:tcW w:w="2196" w:type="dxa"/>
-          </w:tcPr>
-          <w:p>
-            <w:pPr>
-              <w:pStyle w:val="NormalWeb"/>
-              <w:jc w:val="both"/>
-              <w:rPr>
-                <w:rFonts w:cstheme="minorHAnsi"/>
-                <w:color w:val="202124"/>
-                <w:shd w:val="clear" w:color="auto" w:fill="FFFFFF"/>
-              </w:rPr>
-            </w:pPr>
-            <w:r>
-              <w:rPr>
-                <w:rFonts w:cstheme="minorHAnsi"/>
-                <w:color w:val="202124"/>
-                <w:shd w:val="clear" w:color="auto" w:fill="FFFFFF"/>
-              </w:rPr>
-              <w:t>3</w:t>
-            </w:r>
-          </w:p>
-        </w:tc>
-      </w:tr>
-      <w:tr>
-        <w:tc>
-          <w:tcPr>
-            <w:tcW w:w="2413" w:type="dxa"/>
-          </w:tcPr>
-          <w:p>
-            <w:pPr>
-              <w:pStyle w:val="NormalWeb"/>
-              <w:jc w:val="both"/>
-              <w:rPr>
-                <w:rFonts w:cstheme="minorHAnsi"/>
-                <w:color w:val="202124"/>
-                <w:shd w:val="clear" w:color="auto" w:fill="FFFFFF"/>
-              </w:rPr>
-            </w:pPr>
-            <w:r>
-              <w:rPr>
-                <w:rFonts w:cstheme="minorHAnsi"/>
-                <w:color w:val="202124"/>
-                <w:shd w:val="clear" w:color="auto" w:fill="FFFFFF"/>
-              </w:rPr>
-              <w:t>1</w:t>
-            </w:r>
-          </w:p>
-        </w:tc>
-        <w:tc>
-          <w:tcPr>
-            <w:tcW w:w="2441" w:type="dxa"/>
-          </w:tcPr>
-          <w:p>
-            <w:pPr>
-              <w:pStyle w:val="NormalWeb"/>
-              <w:jc w:val="both"/>
-              <w:rPr>
-                <w:rFonts w:cstheme="minorHAnsi"/>
-                <w:color w:val="202124"/>
-                <w:shd w:val="clear" w:color="auto" w:fill="FFFFFF"/>
-              </w:rPr>
-            </w:pPr>
-            <w:r>
-              <w:rPr>
-                <w:rFonts w:cstheme="minorHAnsi"/>
-                <w:color w:val="202124"/>
-                <w:shd w:val="clear" w:color="auto" w:fill="FFFFFF"/>
-              </w:rPr>
-              <w:t>2</w:t>
-            </w:r>
-          </w:p>
-        </w:tc>
-        <w:tc>
-          <w:tcPr>
-            <w:tcW w:w="2300" w:type="dxa"/>
-          </w:tcPr>
-          <w:p>
-            <w:pPr>
-              <w:pStyle w:val="NormalWeb"/>
-              <w:jc w:val="both"/>
-              <w:rPr>
-                <w:rFonts w:cstheme="minorHAnsi"/>
-                <w:color w:val="202124"/>
-                <w:shd w:val="clear" w:color="auto" w:fill="FFFFFF"/>
-              </w:rPr>
-            </w:pPr>
-            <w:r>
-              <w:rPr>
-                <w:rFonts w:cstheme="minorHAnsi"/>
-                <w:color w:val="202124"/>
-                <w:shd w:val="clear" w:color="auto" w:fill="FFFFFF"/>
-              </w:rPr>
-              <w:t>U-401</w:t>
-            </w:r>
-          </w:p>
-        </w:tc>
-        <w:tc>
-          <w:tcPr>
-            <w:tcW w:w="2196" w:type="dxa"/>
-          </w:tcPr>
-          <w:p>
-            <w:pPr>
-              <w:pStyle w:val="NormalWeb"/>
-              <w:jc w:val="both"/>
-              <w:rPr>
-                <w:rFonts w:cstheme="minorHAnsi"/>
-                <w:color w:val="202124"/>
-                <w:shd w:val="clear" w:color="auto" w:fill="FFFFFF"/>
-              </w:rPr>
-            </w:pPr>
-            <w:r>
-              <w:rPr>
-                <w:rFonts w:cstheme="minorHAnsi"/>
-                <w:color w:val="202124"/>
-                <w:shd w:val="clear" w:color="auto" w:fill="FFFFFF"/>
-              </w:rPr>
-              <w:t>1</w:t>
-            </w:r>
-          </w:p>
-        </w:tc>
-      </w:tr>
-      <w:tr>
-        <w:tc>
-          <w:tcPr>
-            <w:tcW w:w="2413" w:type="dxa"/>
-          </w:tcPr>
-          <w:p>
-            <w:pPr>
-              <w:pStyle w:val="NormalWeb"/>
-              <w:jc w:val="both"/>
-              <w:rPr>
-                <w:rFonts w:cstheme="minorHAnsi"/>
-                <w:color w:val="202124"/>
-                <w:shd w:val="clear" w:color="auto" w:fill="FFFFFF"/>
-              </w:rPr>
-            </w:pPr>
-            <w:r>
-              <w:rPr>
-                <w:rFonts w:cstheme="minorHAnsi"/>
-                <w:color w:val="202124"/>
-                <w:shd w:val="clear" w:color="auto" w:fill="FFFFFF"/>
-              </w:rPr>
-              <w:t>1</w:t>
-            </w:r>
-          </w:p>
-        </w:tc>
-        <w:tc>
-          <w:tcPr>
-            <w:tcW w:w="2441" w:type="dxa"/>
-          </w:tcPr>
-          <w:p>
-            <w:pPr>
-              <w:pStyle w:val="NormalWeb"/>
-              <w:jc w:val="both"/>
-              <w:rPr>
-                <w:rFonts w:cstheme="minorHAnsi"/>
-                <w:color w:val="202124"/>
-                <w:shd w:val="clear" w:color="auto" w:fill="FFFFFF"/>
-              </w:rPr>
-            </w:pPr>
-            <w:r>
-              <w:rPr>
-                <w:rFonts w:cstheme="minorHAnsi"/>
-                <w:color w:val="202124"/>
-                <w:shd w:val="clear" w:color="auto" w:fill="FFFFFF"/>
-              </w:rPr>
-              <w:t>3</w:t>
-            </w:r>
-          </w:p>
-        </w:tc>
-        <w:tc>
-          <w:tcPr>
-            <w:tcW w:w="2300" w:type="dxa"/>
-          </w:tcPr>
-          <w:p>
-            <w:pPr>
-              <w:pStyle w:val="NormalWeb"/>
-              <w:jc w:val="both"/>
-              <w:rPr>
-                <w:rFonts w:cstheme="minorHAnsi"/>
-                <w:color w:val="202124"/>
-                <w:shd w:val="clear" w:color="auto" w:fill="FFFFFF"/>
-              </w:rPr>
-            </w:pPr>
-            <w:r>
-              <w:rPr>
-                <w:rFonts w:cstheme="minorHAnsi"/>
-                <w:color w:val="202124"/>
-                <w:shd w:val="clear" w:color="auto" w:fill="FFFFFF"/>
-              </w:rPr>
-              <w:t>U-501</w:t>
-            </w:r>
-          </w:p>
-        </w:tc>
-        <w:tc>
-          <w:tcPr>
-            <w:tcW w:w="2196" w:type="dxa"/>
-          </w:tcPr>
-          <w:p>
-            <w:pPr>
-              <w:pStyle w:val="NormalWeb"/>
-              <w:jc w:val="both"/>
-              <w:rPr>
-                <w:rFonts w:cstheme="minorHAnsi"/>
-                <w:color w:val="202124"/>
-                <w:shd w:val="clear" w:color="auto" w:fill="FFFFFF"/>
-              </w:rPr>
-            </w:pPr>
-            <w:r>
-              <w:rPr>
-                <w:rFonts w:cstheme="minorHAnsi"/>
-                <w:color w:val="202124"/>
-                <w:shd w:val="clear" w:color="auto" w:fill="FFFFFF"/>
-              </w:rPr>
-              <w:t>3</w:t>
-            </w:r>
-          </w:p>
-        </w:tc>
-      </w:tr>
-      <w:tr>
-        <w:tc>
-          <w:tcPr>
-            <w:tcW w:w="2413" w:type="dxa"/>
-          </w:tcPr>
-          <w:p>
-            <w:pPr>
-              <w:pStyle w:val="NormalWeb"/>
-              <w:jc w:val="both"/>
-              <w:rPr>
-                <w:rFonts w:cstheme="minorHAnsi"/>
-                <w:color w:val="202124"/>
-                <w:shd w:val="clear" w:color="auto" w:fill="FFFFFF"/>
-              </w:rPr>
-            </w:pPr>
-            <w:r>
-              <w:rPr>
-                <w:rFonts w:cstheme="minorHAnsi"/>
-                <w:color w:val="202124"/>
-                <w:shd w:val="clear" w:color="auto" w:fill="FFFFFF"/>
-              </w:rPr>
-              <w:t>1</w:t>
-            </w:r>
-          </w:p>
-        </w:tc>
-        <w:tc>
-          <w:tcPr>
-            <w:tcW w:w="2441" w:type="dxa"/>
-          </w:tcPr>
-          <w:p>
-            <w:pPr>
-              <w:pStyle w:val="NormalWeb"/>
-              <w:jc w:val="both"/>
-              <w:rPr>
-                <w:rFonts w:cstheme="minorHAnsi"/>
-                <w:color w:val="202124"/>
-                <w:shd w:val="clear" w:color="auto" w:fill="FFFFFF"/>
-              </w:rPr>
-            </w:pPr>
-            <w:r>
-              <w:rPr>
-                <w:rFonts w:cstheme="minorHAnsi"/>
-                <w:color w:val="202124"/>
-                <w:shd w:val="clear" w:color="auto" w:fill="FFFFFF"/>
-              </w:rPr>
-              <w:t>3</w:t>
-            </w:r>
-          </w:p>
-        </w:tc>
-        <w:tc>
-          <w:tcPr>
-            <w:tcW w:w="2300" w:type="dxa"/>
-          </w:tcPr>
-          <w:p>
-            <w:pPr>
-              <w:pStyle w:val="NormalWeb"/>
-              <w:jc w:val="both"/>
-              <w:rPr>
-                <w:rFonts w:cstheme="minorHAnsi"/>
-                <w:color w:val="202124"/>
-                <w:shd w:val="clear" w:color="auto" w:fill="FFFFFF"/>
-              </w:rPr>
-            </w:pPr>
-            <w:r>
-              <w:rPr>
-                <w:rFonts w:cstheme="minorHAnsi"/>
-                <w:color w:val="202124"/>
-                <w:shd w:val="clear" w:color="auto" w:fill="FFFFFF"/>
-              </w:rPr>
-              <w:t>U-502</w:t>
-            </w:r>
-          </w:p>
-        </w:tc>
-        <w:tc>
-          <w:tcPr>
-            <w:tcW w:w="2196" w:type="dxa"/>
-          </w:tcPr>
-          <w:p>
-            <w:pPr>
-              <w:pStyle w:val="NormalWeb"/>
-              <w:jc w:val="both"/>
-              <w:rPr>
-                <w:rFonts w:cstheme="minorHAnsi"/>
-                <w:color w:val="202124"/>
-                <w:shd w:val="clear" w:color="auto" w:fill="FFFFFF"/>
-              </w:rPr>
-            </w:pPr>
-            <w:r>
-              <w:rPr>
-                <w:rFonts w:cstheme="minorHAnsi"/>
-                <w:color w:val="202124"/>
-                <w:shd w:val="clear" w:color="auto" w:fill="FFFFFF"/>
-              </w:rPr>
-              <w:t>3</w:t>
-            </w:r>
-          </w:p>
-        </w:tc>
-      </w:tr>
-      <w:tr>
-        <w:tc>
-          <w:tcPr>
-            <w:tcW w:w="2413" w:type="dxa"/>
-          </w:tcPr>
-          <w:p>
-            <w:pPr>
-              <w:pStyle w:val="NormalWeb"/>
-              <w:jc w:val="both"/>
-              <w:rPr>
-                <w:rFonts w:cstheme="minorHAnsi"/>
-                <w:color w:val="202124"/>
-                <w:shd w:val="clear" w:color="auto" w:fill="FFFFFF"/>
-              </w:rPr>
-            </w:pPr>
-            <w:r>
-              <w:rPr>
-                <w:rFonts w:cstheme="minorHAnsi"/>
-                <w:color w:val="202124"/>
-                <w:shd w:val="clear" w:color="auto" w:fill="FFFFFF"/>
-              </w:rPr>
-              <w:t>1</w:t>
-            </w:r>
-          </w:p>
-        </w:tc>
         <w:tc>
           <w:tcPr>
             <w:tcW w:w="2441" w:type="dxa"/>
@@ -1605,18 +1372,694 @@
           <w:shd w:val="clear" w:color="auto" w:fill="FFFFFF"/>
         </w:rPr>
       </w:pPr>
-    </w:p>
-    <w:p>
-      <w:pPr>
-        <w:pStyle w:val="NormalWeb"/>
-        <w:jc w:val="both"/>
+      <w:r>
         <w:rPr>
           <w:rFonts w:cstheme="minorHAnsi"/>
           <w:color w:val="202124"/>
           <w:shd w:val="clear" w:color="auto" w:fill="FFFFFF"/>
         </w:rPr>
-      </w:pPr>
-    </w:p>
+        <w:t>Release 2</w:t>
+      </w:r>
+    </w:p>
+    <w:tbl>
+      <w:tblPr>
+        <w:tblStyle w:val="TableGrid"/>
+        <w:tblW w:w="0" w:type="auto"/>
+        <w:tblInd w:w="0" w:type="dxa"/>
+        <w:tblLook w:val="04A0" w:firstRow="1" w:lastRow="0" w:firstColumn="1" w:lastColumn="0" w:noHBand="0" w:noVBand="1"/>
+      </w:tblPr>
+      <w:tblGrid>
+        <w:gridCol w:w="2337"/>
+        <w:gridCol w:w="2338"/>
+        <w:gridCol w:w="2338"/>
+      </w:tblGrid>
+      <w:tr>
+        <w:tc>
+          <w:tcPr>
+            <w:tcW w:w="2337" w:type="dxa"/>
+          </w:tcPr>
+          <w:p>
+            <w:pPr>
+              <w:pStyle w:val="NormalWeb"/>
+              <w:jc w:val="both"/>
+              <w:rPr>
+                <w:rFonts w:cstheme="minorHAnsi"/>
+                <w:color w:val="202124"/>
+                <w:shd w:val="clear" w:color="auto" w:fill="FFFFFF"/>
+              </w:rPr>
+            </w:pPr>
+            <w:r>
+              <w:rPr>
+                <w:rFonts w:cstheme="minorHAnsi"/>
+                <w:color w:val="202124"/>
+                <w:shd w:val="clear" w:color="auto" w:fill="FFFFFF"/>
+              </w:rPr>
+              <w:t>Iteration</w:t>
+            </w:r>
+          </w:p>
+        </w:tc>
+        <w:tc>
+          <w:tcPr>
+            <w:tcW w:w="2338" w:type="dxa"/>
+          </w:tcPr>
+          <w:p>
+            <w:pPr>
+              <w:pStyle w:val="NormalWeb"/>
+              <w:jc w:val="both"/>
+              <w:rPr>
+                <w:rFonts w:cstheme="minorHAnsi"/>
+                <w:color w:val="202124"/>
+                <w:shd w:val="clear" w:color="auto" w:fill="FFFFFF"/>
+              </w:rPr>
+            </w:pPr>
+            <w:r>
+              <w:rPr>
+                <w:rFonts w:cstheme="minorHAnsi"/>
+                <w:color w:val="202124"/>
+                <w:shd w:val="clear" w:color="auto" w:fill="FFFFFF"/>
+              </w:rPr>
+              <w:t>User Story</w:t>
+            </w:r>
+          </w:p>
+        </w:tc>
+        <w:tc>
+          <w:tcPr>
+            <w:tcW w:w="2338" w:type="dxa"/>
+          </w:tcPr>
+          <w:p>
+            <w:pPr>
+              <w:pStyle w:val="NormalWeb"/>
+              <w:jc w:val="both"/>
+              <w:rPr>
+                <w:rFonts w:cstheme="minorHAnsi"/>
+                <w:color w:val="202124"/>
+                <w:shd w:val="clear" w:color="auto" w:fill="FFFFFF"/>
+              </w:rPr>
+            </w:pPr>
+            <w:r>
+              <w:rPr>
+                <w:rFonts w:cstheme="minorHAnsi"/>
+                <w:color w:val="202124"/>
+                <w:shd w:val="clear" w:color="auto" w:fill="FFFFFF"/>
+              </w:rPr>
+              <w:t>Time (hours)</w:t>
+            </w:r>
+          </w:p>
+        </w:tc>
+      </w:tr>
+      <w:tr>
+        <w:tc>
+          <w:tcPr>
+            <w:tcW w:w="2337" w:type="dxa"/>
+          </w:tcPr>
+          <w:p>
+            <w:pPr>
+              <w:pStyle w:val="NormalWeb"/>
+              <w:jc w:val="both"/>
+              <w:rPr>
+                <w:rFonts w:cstheme="minorHAnsi"/>
+                <w:color w:val="202124"/>
+                <w:shd w:val="clear" w:color="auto" w:fill="FFFFFF"/>
+              </w:rPr>
+            </w:pPr>
+            <w:r>
+              <w:rPr>
+                <w:rFonts w:cstheme="minorHAnsi"/>
+                <w:color w:val="202124"/>
+                <w:shd w:val="clear" w:color="auto" w:fill="FFFFFF"/>
+              </w:rPr>
+              <w:t>1</w:t>
+            </w:r>
+          </w:p>
+        </w:tc>
+        <w:tc>
+          <w:tcPr>
+            <w:tcW w:w="2338" w:type="dxa"/>
+          </w:tcPr>
+          <w:p>
+            <w:pPr>
+              <w:pStyle w:val="NormalWeb"/>
+              <w:jc w:val="both"/>
+              <w:rPr>
+                <w:rFonts w:cstheme="minorHAnsi"/>
+                <w:color w:val="202124"/>
+                <w:shd w:val="clear" w:color="auto" w:fill="FFFFFF"/>
+              </w:rPr>
+            </w:pPr>
+            <w:r>
+              <w:rPr>
+                <w:rFonts w:cstheme="minorHAnsi"/>
+                <w:color w:val="202124"/>
+                <w:shd w:val="clear" w:color="auto" w:fill="FFFFFF"/>
+              </w:rPr>
+              <w:t>U-203</w:t>
+            </w:r>
+          </w:p>
+        </w:tc>
+        <w:tc>
+          <w:tcPr>
+            <w:tcW w:w="2338" w:type="dxa"/>
+          </w:tcPr>
+          <w:p>
+            <w:pPr>
+              <w:pStyle w:val="NormalWeb"/>
+              <w:jc w:val="both"/>
+              <w:rPr>
+                <w:rFonts w:cstheme="minorHAnsi"/>
+                <w:color w:val="202124"/>
+                <w:shd w:val="clear" w:color="auto" w:fill="FFFFFF"/>
+              </w:rPr>
+            </w:pPr>
+            <w:r>
+              <w:rPr>
+                <w:rFonts w:cstheme="minorHAnsi"/>
+                <w:color w:val="202124"/>
+                <w:shd w:val="clear" w:color="auto" w:fill="FFFFFF"/>
+              </w:rPr>
+              <w:t>3</w:t>
+            </w:r>
+          </w:p>
+        </w:tc>
+      </w:tr>
+      <w:tr>
+        <w:tc>
+          <w:tcPr>
+            <w:tcW w:w="2337" w:type="dxa"/>
+          </w:tcPr>
+          <w:p>
+            <w:pPr>
+              <w:pStyle w:val="NormalWeb"/>
+              <w:jc w:val="both"/>
+              <w:rPr>
+                <w:rFonts w:cstheme="minorHAnsi"/>
+                <w:color w:val="202124"/>
+                <w:shd w:val="clear" w:color="auto" w:fill="FFFFFF"/>
+              </w:rPr>
+            </w:pPr>
+            <w:r>
+              <w:rPr>
+                <w:rFonts w:cstheme="minorHAnsi"/>
+                <w:color w:val="202124"/>
+                <w:shd w:val="clear" w:color="auto" w:fill="FFFFFF"/>
+              </w:rPr>
+              <w:t>1</w:t>
+            </w:r>
+          </w:p>
+        </w:tc>
+        <w:tc>
+          <w:tcPr>
+            <w:tcW w:w="2338" w:type="dxa"/>
+          </w:tcPr>
+          <w:p>
+            <w:pPr>
+              <w:pStyle w:val="NormalWeb"/>
+              <w:jc w:val="both"/>
+              <w:rPr>
+                <w:rFonts w:cstheme="minorHAnsi"/>
+                <w:color w:val="202124"/>
+                <w:shd w:val="clear" w:color="auto" w:fill="FFFFFF"/>
+              </w:rPr>
+            </w:pPr>
+            <w:r>
+              <w:rPr>
+                <w:rFonts w:cstheme="minorHAnsi"/>
+                <w:color w:val="202124"/>
+                <w:shd w:val="clear" w:color="auto" w:fill="FFFFFF"/>
+              </w:rPr>
+              <w:t>U-302</w:t>
+            </w:r>
+          </w:p>
+        </w:tc>
+        <w:tc>
+          <w:tcPr>
+            <w:tcW w:w="2338" w:type="dxa"/>
+          </w:tcPr>
+          <w:p>
+            <w:pPr>
+              <w:pStyle w:val="NormalWeb"/>
+              <w:jc w:val="both"/>
+              <w:rPr>
+                <w:rFonts w:cstheme="minorHAnsi"/>
+                <w:color w:val="202124"/>
+                <w:shd w:val="clear" w:color="auto" w:fill="FFFFFF"/>
+              </w:rPr>
+            </w:pPr>
+            <w:r>
+              <w:rPr>
+                <w:rFonts w:cstheme="minorHAnsi"/>
+                <w:color w:val="202124"/>
+                <w:shd w:val="clear" w:color="auto" w:fill="FFFFFF"/>
+              </w:rPr>
+              <w:t>4</w:t>
+            </w:r>
+          </w:p>
+        </w:tc>
+      </w:tr>
+      <w:tr>
+        <w:tc>
+          <w:tcPr>
+            <w:tcW w:w="2337" w:type="dxa"/>
+          </w:tcPr>
+          <w:p>
+            <w:pPr>
+              <w:pStyle w:val="NormalWeb"/>
+              <w:jc w:val="both"/>
+              <w:rPr>
+                <w:rFonts w:cstheme="minorHAnsi"/>
+                <w:color w:val="202124"/>
+                <w:shd w:val="clear" w:color="auto" w:fill="FFFFFF"/>
+              </w:rPr>
+            </w:pPr>
+            <w:r>
+              <w:rPr>
+                <w:rFonts w:cstheme="minorHAnsi"/>
+                <w:color w:val="202124"/>
+                <w:shd w:val="clear" w:color="auto" w:fill="FFFFFF"/>
+              </w:rPr>
+              <w:t>1</w:t>
+            </w:r>
+          </w:p>
+        </w:tc>
+        <w:tc>
+          <w:tcPr>
+            <w:tcW w:w="2338" w:type="dxa"/>
+          </w:tcPr>
+          <w:p>
+            <w:pPr>
+              <w:pStyle w:val="NormalWeb"/>
+              <w:jc w:val="both"/>
+              <w:rPr>
+                <w:rFonts w:cstheme="minorHAnsi"/>
+                <w:color w:val="202124"/>
+                <w:shd w:val="clear" w:color="auto" w:fill="FFFFFF"/>
+              </w:rPr>
+            </w:pPr>
+            <w:r>
+              <w:rPr>
+                <w:rFonts w:cstheme="minorHAnsi"/>
+                <w:color w:val="202124"/>
+                <w:shd w:val="clear" w:color="auto" w:fill="FFFFFF"/>
+              </w:rPr>
+              <w:t>U-402</w:t>
+            </w:r>
+          </w:p>
+        </w:tc>
+        <w:tc>
+          <w:tcPr>
+            <w:tcW w:w="2338" w:type="dxa"/>
+          </w:tcPr>
+          <w:p>
+            <w:pPr>
+              <w:pStyle w:val="NormalWeb"/>
+              <w:jc w:val="both"/>
+              <w:rPr>
+                <w:rFonts w:cstheme="minorHAnsi"/>
+                <w:color w:val="202124"/>
+                <w:shd w:val="clear" w:color="auto" w:fill="FFFFFF"/>
+              </w:rPr>
+            </w:pPr>
+            <w:r>
+              <w:rPr>
+                <w:rFonts w:cstheme="minorHAnsi"/>
+                <w:color w:val="202124"/>
+                <w:shd w:val="clear" w:color="auto" w:fill="FFFFFF"/>
+              </w:rPr>
+              <w:t>3</w:t>
+            </w:r>
+          </w:p>
+        </w:tc>
+      </w:tr>
+      <w:tr>
+        <w:tc>
+          <w:tcPr>
+            <w:tcW w:w="2337" w:type="dxa"/>
+          </w:tcPr>
+          <w:p>
+            <w:pPr>
+              <w:pStyle w:val="NormalWeb"/>
+              <w:jc w:val="both"/>
+              <w:rPr>
+                <w:rFonts w:cstheme="minorHAnsi"/>
+                <w:color w:val="202124"/>
+                <w:shd w:val="clear" w:color="auto" w:fill="FFFFFF"/>
+              </w:rPr>
+            </w:pPr>
+            <w:r>
+              <w:rPr>
+                <w:rFonts w:cstheme="minorHAnsi"/>
+                <w:color w:val="202124"/>
+                <w:shd w:val="clear" w:color="auto" w:fill="FFFFFF"/>
+              </w:rPr>
+              <w:t>2</w:t>
+            </w:r>
+          </w:p>
+        </w:tc>
+        <w:tc>
+          <w:tcPr>
+            <w:tcW w:w="2338" w:type="dxa"/>
+          </w:tcPr>
+          <w:p>
+            <w:pPr>
+              <w:pStyle w:val="NormalWeb"/>
+              <w:jc w:val="both"/>
+              <w:rPr>
+                <w:rFonts w:cstheme="minorHAnsi"/>
+                <w:color w:val="202124"/>
+                <w:shd w:val="clear" w:color="auto" w:fill="FFFFFF"/>
+              </w:rPr>
+            </w:pPr>
+            <w:r>
+              <w:rPr>
+                <w:rFonts w:cstheme="minorHAnsi"/>
+                <w:color w:val="202124"/>
+                <w:shd w:val="clear" w:color="auto" w:fill="FFFFFF"/>
+              </w:rPr>
+              <w:t>U-403</w:t>
+            </w:r>
+          </w:p>
+        </w:tc>
+        <w:tc>
+          <w:tcPr>
+            <w:tcW w:w="2338" w:type="dxa"/>
+          </w:tcPr>
+          <w:p>
+            <w:pPr>
+              <w:pStyle w:val="NormalWeb"/>
+              <w:jc w:val="both"/>
+              <w:rPr>
+                <w:rFonts w:cstheme="minorHAnsi"/>
+                <w:color w:val="202124"/>
+                <w:shd w:val="clear" w:color="auto" w:fill="FFFFFF"/>
+              </w:rPr>
+            </w:pPr>
+            <w:r>
+              <w:rPr>
+                <w:rFonts w:cstheme="minorHAnsi"/>
+                <w:color w:val="202124"/>
+                <w:shd w:val="clear" w:color="auto" w:fill="FFFFFF"/>
+              </w:rPr>
+              <w:t>4</w:t>
+            </w:r>
+          </w:p>
+        </w:tc>
+      </w:tr>
+      <w:tr>
+        <w:tc>
+          <w:tcPr>
+            <w:tcW w:w="2337" w:type="dxa"/>
+          </w:tcPr>
+          <w:p>
+            <w:pPr>
+              <w:pStyle w:val="NormalWeb"/>
+              <w:jc w:val="both"/>
+              <w:rPr>
+                <w:rFonts w:cstheme="minorHAnsi"/>
+                <w:color w:val="202124"/>
+                <w:shd w:val="clear" w:color="auto" w:fill="FFFFFF"/>
+              </w:rPr>
+            </w:pPr>
+            <w:r>
+              <w:rPr>
+                <w:rFonts w:cstheme="minorHAnsi"/>
+                <w:color w:val="202124"/>
+                <w:shd w:val="clear" w:color="auto" w:fill="FFFFFF"/>
+              </w:rPr>
+              <w:t>2</w:t>
+            </w:r>
+          </w:p>
+        </w:tc>
+        <w:tc>
+          <w:tcPr>
+            <w:tcW w:w="2338" w:type="dxa"/>
+          </w:tcPr>
+          <w:p>
+            <w:pPr>
+              <w:pStyle w:val="NormalWeb"/>
+              <w:jc w:val="both"/>
+              <w:rPr>
+                <w:rFonts w:cstheme="minorHAnsi"/>
+                <w:color w:val="202124"/>
+                <w:shd w:val="clear" w:color="auto" w:fill="FFFFFF"/>
+              </w:rPr>
+            </w:pPr>
+            <w:r>
+              <w:rPr>
+                <w:rFonts w:cstheme="minorHAnsi"/>
+                <w:color w:val="202124"/>
+                <w:shd w:val="clear" w:color="auto" w:fill="FFFFFF"/>
+              </w:rPr>
+              <w:t>U-404</w:t>
+            </w:r>
+          </w:p>
+        </w:tc>
+        <w:tc>
+          <w:tcPr>
+            <w:tcW w:w="2338" w:type="dxa"/>
+          </w:tcPr>
+          <w:p>
+            <w:pPr>
+              <w:pStyle w:val="NormalWeb"/>
+              <w:jc w:val="both"/>
+              <w:rPr>
+                <w:rFonts w:cstheme="minorHAnsi"/>
+                <w:color w:val="202124"/>
+                <w:shd w:val="clear" w:color="auto" w:fill="FFFFFF"/>
+              </w:rPr>
+            </w:pPr>
+            <w:r>
+              <w:rPr>
+                <w:rFonts w:cstheme="minorHAnsi"/>
+                <w:color w:val="202124"/>
+                <w:shd w:val="clear" w:color="auto" w:fill="FFFFFF"/>
+              </w:rPr>
+              <w:t>5</w:t>
+            </w:r>
+          </w:p>
+        </w:tc>
+      </w:tr>
+      <w:tr>
+        <w:tc>
+          <w:tcPr>
+            <w:tcW w:w="2337" w:type="dxa"/>
+          </w:tcPr>
+          <w:p>
+            <w:pPr>
+              <w:pStyle w:val="NormalWeb"/>
+              <w:jc w:val="both"/>
+              <w:rPr>
+                <w:rFonts w:cstheme="minorHAnsi"/>
+                <w:color w:val="202124"/>
+                <w:shd w:val="clear" w:color="auto" w:fill="FFFFFF"/>
+              </w:rPr>
+            </w:pPr>
+            <w:r>
+              <w:rPr>
+                <w:rFonts w:cstheme="minorHAnsi"/>
+                <w:color w:val="202124"/>
+                <w:shd w:val="clear" w:color="auto" w:fill="FFFFFF"/>
+              </w:rPr>
+              <w:t>3</w:t>
+            </w:r>
+          </w:p>
+        </w:tc>
+        <w:tc>
+          <w:tcPr>
+            <w:tcW w:w="2338" w:type="dxa"/>
+          </w:tcPr>
+          <w:p>
+            <w:pPr>
+              <w:pStyle w:val="NormalWeb"/>
+              <w:jc w:val="both"/>
+              <w:rPr>
+                <w:rFonts w:cstheme="minorHAnsi"/>
+                <w:color w:val="202124"/>
+                <w:shd w:val="clear" w:color="auto" w:fill="FFFFFF"/>
+              </w:rPr>
+            </w:pPr>
+            <w:r>
+              <w:rPr>
+                <w:rFonts w:cstheme="minorHAnsi"/>
+                <w:color w:val="202124"/>
+                <w:shd w:val="clear" w:color="auto" w:fill="FFFFFF"/>
+              </w:rPr>
+              <w:t>U-502</w:t>
+            </w:r>
+          </w:p>
+        </w:tc>
+        <w:tc>
+          <w:tcPr>
+            <w:tcW w:w="2338" w:type="dxa"/>
+          </w:tcPr>
+          <w:p>
+            <w:pPr>
+              <w:pStyle w:val="NormalWeb"/>
+              <w:jc w:val="both"/>
+              <w:rPr>
+                <w:rFonts w:cstheme="minorHAnsi"/>
+                <w:color w:val="202124"/>
+                <w:shd w:val="clear" w:color="auto" w:fill="FFFFFF"/>
+              </w:rPr>
+            </w:pPr>
+            <w:r>
+              <w:rPr>
+                <w:rFonts w:cstheme="minorHAnsi"/>
+                <w:color w:val="202124"/>
+                <w:shd w:val="clear" w:color="auto" w:fill="FFFFFF"/>
+              </w:rPr>
+              <w:t>4</w:t>
+            </w:r>
+          </w:p>
+        </w:tc>
+      </w:tr>
+      <w:tr>
+        <w:tc>
+          <w:tcPr>
+            <w:tcW w:w="2337" w:type="dxa"/>
+          </w:tcPr>
+          <w:p>
+            <w:pPr>
+              <w:pStyle w:val="NormalWeb"/>
+              <w:jc w:val="both"/>
+              <w:rPr>
+                <w:rFonts w:cstheme="minorHAnsi"/>
+                <w:color w:val="202124"/>
+                <w:shd w:val="clear" w:color="auto" w:fill="FFFFFF"/>
+              </w:rPr>
+            </w:pPr>
+            <w:r>
+              <w:rPr>
+                <w:rFonts w:cstheme="minorHAnsi"/>
+                <w:color w:val="202124"/>
+                <w:shd w:val="clear" w:color="auto" w:fill="FFFFFF"/>
+              </w:rPr>
+              <w:t>3</w:t>
+            </w:r>
+          </w:p>
+        </w:tc>
+        <w:tc>
+          <w:tcPr>
+            <w:tcW w:w="2338" w:type="dxa"/>
+          </w:tcPr>
+          <w:p>
+            <w:pPr>
+              <w:pStyle w:val="NormalWeb"/>
+              <w:jc w:val="both"/>
+              <w:rPr>
+                <w:rFonts w:cstheme="minorHAnsi"/>
+                <w:color w:val="202124"/>
+                <w:shd w:val="clear" w:color="auto" w:fill="FFFFFF"/>
+              </w:rPr>
+            </w:pPr>
+            <w:r>
+              <w:rPr>
+                <w:rFonts w:cstheme="minorHAnsi"/>
+                <w:color w:val="202124"/>
+                <w:shd w:val="clear" w:color="auto" w:fill="FFFFFF"/>
+              </w:rPr>
+              <w:t>U-504</w:t>
+            </w:r>
+          </w:p>
+        </w:tc>
+        <w:tc>
+          <w:tcPr>
+            <w:tcW w:w="2338" w:type="dxa"/>
+          </w:tcPr>
+          <w:p>
+            <w:pPr>
+              <w:pStyle w:val="NormalWeb"/>
+              <w:jc w:val="both"/>
+              <w:rPr>
+                <w:rFonts w:cstheme="minorHAnsi"/>
+                <w:color w:val="202124"/>
+                <w:shd w:val="clear" w:color="auto" w:fill="FFFFFF"/>
+              </w:rPr>
+            </w:pPr>
+            <w:r>
+              <w:rPr>
+                <w:rFonts w:cstheme="minorHAnsi"/>
+                <w:color w:val="202124"/>
+                <w:shd w:val="clear" w:color="auto" w:fill="FFFFFF"/>
+              </w:rPr>
+              <w:t>3</w:t>
+            </w:r>
+          </w:p>
+        </w:tc>
+      </w:tr>
+      <w:tr>
+        <w:tc>
+          <w:tcPr>
+            <w:tcW w:w="2337" w:type="dxa"/>
+          </w:tcPr>
+          <w:p>
+            <w:pPr>
+              <w:pStyle w:val="NormalWeb"/>
+              <w:jc w:val="both"/>
+              <w:rPr>
+                <w:rFonts w:cstheme="minorHAnsi"/>
+                <w:color w:val="202124"/>
+                <w:shd w:val="clear" w:color="auto" w:fill="FFFFFF"/>
+              </w:rPr>
+            </w:pPr>
+            <w:r>
+              <w:rPr>
+                <w:rFonts w:cstheme="minorHAnsi"/>
+                <w:color w:val="202124"/>
+                <w:shd w:val="clear" w:color="auto" w:fill="FFFFFF"/>
+              </w:rPr>
+              <w:t>3</w:t>
+            </w:r>
+          </w:p>
+        </w:tc>
+        <w:tc>
+          <w:tcPr>
+            <w:tcW w:w="2338" w:type="dxa"/>
+          </w:tcPr>
+          <w:p>
+            <w:pPr>
+              <w:pStyle w:val="NormalWeb"/>
+              <w:jc w:val="both"/>
+              <w:rPr>
+                <w:rFonts w:cstheme="minorHAnsi"/>
+                <w:color w:val="202124"/>
+                <w:shd w:val="clear" w:color="auto" w:fill="FFFFFF"/>
+              </w:rPr>
+            </w:pPr>
+            <w:r>
+              <w:rPr>
+                <w:rFonts w:cstheme="minorHAnsi"/>
+                <w:color w:val="202124"/>
+                <w:shd w:val="clear" w:color="auto" w:fill="FFFFFF"/>
+              </w:rPr>
+              <w:t>U-602</w:t>
+            </w:r>
+          </w:p>
+        </w:tc>
+        <w:tc>
+          <w:tcPr>
+            <w:tcW w:w="2338" w:type="dxa"/>
+          </w:tcPr>
+          <w:p>
+            <w:pPr>
+              <w:pStyle w:val="NormalWeb"/>
+              <w:jc w:val="both"/>
+              <w:rPr>
+                <w:rFonts w:cstheme="minorHAnsi"/>
+                <w:color w:val="202124"/>
+                <w:shd w:val="clear" w:color="auto" w:fill="FFFFFF"/>
+              </w:rPr>
+            </w:pPr>
+            <w:r>
+              <w:rPr>
+                <w:rFonts w:cstheme="minorHAnsi"/>
+                <w:color w:val="202124"/>
+                <w:shd w:val="clear" w:color="auto" w:fill="FFFFFF"/>
+              </w:rPr>
+              <w:t>6</w:t>
+            </w:r>
+          </w:p>
+        </w:tc>
+      </w:tr>
+    </w:tbl>
     <w:p>
       <w:pPr>
         <w:pStyle w:val="NormalWeb"/>
@@ -1627,6 +2070,356 @@
           <w:shd w:val="clear" w:color="auto" w:fill="FFFFFF"/>
         </w:rPr>
       </w:pPr>
+      <w:r>
+        <w:rPr>
+          <w:rFonts w:cstheme="minorHAnsi"/>
+          <w:color w:val="202124"/>
+          <w:shd w:val="clear" w:color="auto" w:fill="FFFFFF"/>
+        </w:rPr>
+        <w:t>Release 3</w:t>
+      </w:r>
+    </w:p>
+    <w:tbl>
+      <w:tblPr>
+        <w:tblStyle w:val="TableGrid"/>
+        <w:tblW w:w="0" w:type="auto"/>
+        <w:tblInd w:w="0" w:type="dxa"/>
+        <w:tblLook w:val="04A0" w:firstRow="1" w:lastRow="0" w:firstColumn="1" w:lastColumn="0" w:noHBand="0" w:noVBand="1"/>
+      </w:tblPr>
+      <w:tblGrid>
+        <w:gridCol w:w="2405"/>
+        <w:gridCol w:w="2410"/>
+        <w:gridCol w:w="2268"/>
+      </w:tblGrid>
+      <w:tr>
+        <w:tc>
+          <w:tcPr>
+            <w:tcW w:w="2405" w:type="dxa"/>
+          </w:tcPr>
+          <w:p>
+            <w:pPr>
+              <w:pStyle w:val="NormalWeb"/>
+              <w:jc w:val="both"/>
+              <w:rPr>
+                <w:rFonts w:cstheme="minorHAnsi"/>
+                <w:color w:val="202124"/>
+                <w:shd w:val="clear" w:color="auto" w:fill="FFFFFF"/>
+              </w:rPr>
+            </w:pPr>
+            <w:r>
+              <w:rPr>
+                <w:rFonts w:cstheme="minorHAnsi"/>
+                <w:color w:val="202124"/>
+                <w:shd w:val="clear" w:color="auto" w:fill="FFFFFF"/>
+              </w:rPr>
+              <w:t>Iteration</w:t>
+            </w:r>
+          </w:p>
+        </w:tc>
+        <w:tc>
+          <w:tcPr>
+            <w:tcW w:w="2410" w:type="dxa"/>
+          </w:tcPr>
+          <w:p>
+            <w:pPr>
+              <w:pStyle w:val="NormalWeb"/>
+              <w:jc w:val="both"/>
+              <w:rPr>
+                <w:rFonts w:cstheme="minorHAnsi"/>
+                <w:color w:val="202124"/>
+                <w:shd w:val="clear" w:color="auto" w:fill="FFFFFF"/>
+              </w:rPr>
+            </w:pPr>
+            <w:r>
+              <w:rPr>
+                <w:rFonts w:cstheme="minorHAnsi"/>
+                <w:color w:val="202124"/>
+                <w:shd w:val="clear" w:color="auto" w:fill="FFFFFF"/>
+              </w:rPr>
+              <w:t>User Story</w:t>
+            </w:r>
+          </w:p>
+        </w:tc>
+        <w:tc>
+          <w:tcPr>
+            <w:tcW w:w="2268" w:type="dxa"/>
+          </w:tcPr>
+          <w:p>
+            <w:pPr>
+              <w:pStyle w:val="NormalWeb"/>
+              <w:jc w:val="both"/>
+              <w:rPr>
+                <w:rFonts w:cstheme="minorHAnsi"/>
+                <w:color w:val="202124"/>
+                <w:shd w:val="clear" w:color="auto" w:fill="FFFFFF"/>
+              </w:rPr>
+            </w:pPr>
+            <w:r>
+              <w:rPr>
+                <w:rFonts w:cstheme="minorHAnsi"/>
+                <w:color w:val="202124"/>
+                <w:shd w:val="clear" w:color="auto" w:fill="FFFFFF"/>
+              </w:rPr>
+              <w:t>Time (hours)</w:t>
+            </w:r>
+          </w:p>
+        </w:tc>
+      </w:tr>
+      <w:tr>
+        <w:tc>
+          <w:tcPr>
+            <w:tcW w:w="2405" w:type="dxa"/>
+          </w:tcPr>
+          <w:p>
+            <w:pPr>
+              <w:pStyle w:val="NormalWeb"/>
+              <w:jc w:val="both"/>
+              <w:rPr>
+                <w:rFonts w:cstheme="minorHAnsi"/>
+                <w:color w:val="202124"/>
+                <w:shd w:val="clear" w:color="auto" w:fill="FFFFFF"/>
+              </w:rPr>
+            </w:pPr>
+            <w:r>
+              <w:rPr>
+                <w:rFonts w:cstheme="minorHAnsi"/>
+                <w:color w:val="202124"/>
+                <w:shd w:val="clear" w:color="auto" w:fill="FFFFFF"/>
+              </w:rPr>
+              <w:t>1</w:t>
+            </w:r>
+          </w:p>
+        </w:tc>
+        <w:tc>
+          <w:tcPr>
+            <w:tcW w:w="2410" w:type="dxa"/>
+          </w:tcPr>
+          <w:p>
+            <w:pPr>
+              <w:pStyle w:val="NormalWeb"/>
+              <w:jc w:val="both"/>
+              <w:rPr>
+                <w:rFonts w:cstheme="minorHAnsi"/>
+                <w:color w:val="202124"/>
+                <w:shd w:val="clear" w:color="auto" w:fill="FFFFFF"/>
+              </w:rPr>
+            </w:pPr>
+            <w:r>
+              <w:rPr>
+                <w:rFonts w:cstheme="minorHAnsi"/>
+                <w:color w:val="202124"/>
+                <w:shd w:val="clear" w:color="auto" w:fill="FFFFFF"/>
+              </w:rPr>
+              <w:t>U-801</w:t>
+            </w:r>
+          </w:p>
+        </w:tc>
+        <w:tc>
+          <w:tcPr>
+            <w:tcW w:w="2268" w:type="dxa"/>
+          </w:tcPr>
+          <w:p>
+            <w:pPr>
+              <w:pStyle w:val="NormalWeb"/>
+              <w:jc w:val="both"/>
+              <w:rPr>
+                <w:rFonts w:cstheme="minorHAnsi"/>
+                <w:color w:val="202124"/>
+                <w:shd w:val="clear" w:color="auto" w:fill="FFFFFF"/>
+              </w:rPr>
+            </w:pPr>
+            <w:r>
+              <w:rPr>
+                <w:rFonts w:cstheme="minorHAnsi"/>
+                <w:color w:val="202124"/>
+                <w:shd w:val="clear" w:color="auto" w:fill="FFFFFF"/>
+              </w:rPr>
+              <w:t>8</w:t>
+            </w:r>
+          </w:p>
+        </w:tc>
+      </w:tr>
+      <w:tr>
+        <w:tc>
+          <w:tcPr>
+            <w:tcW w:w="2405" w:type="dxa"/>
+          </w:tcPr>
+          <w:p>
+            <w:pPr>
+              <w:pStyle w:val="NormalWeb"/>
+              <w:jc w:val="both"/>
+              <w:rPr>
+                <w:rFonts w:cstheme="minorHAnsi"/>
+                <w:color w:val="202124"/>
+                <w:shd w:val="clear" w:color="auto" w:fill="FFFFFF"/>
+              </w:rPr>
+            </w:pPr>
+            <w:r>
+              <w:rPr>
+                <w:rFonts w:cstheme="minorHAnsi"/>
+                <w:color w:val="202124"/>
+                <w:shd w:val="clear" w:color="auto" w:fill="FFFFFF"/>
+              </w:rPr>
+              <w:t>2</w:t>
+            </w:r>
+          </w:p>
+        </w:tc>
+        <w:tc>
+          <w:tcPr>
+            <w:tcW w:w="2410" w:type="dxa"/>
+          </w:tcPr>
+          <w:p>
+            <w:pPr>
+              <w:pStyle w:val="NormalWeb"/>
+              <w:jc w:val="both"/>
+              <w:rPr>
+                <w:rFonts w:cstheme="minorHAnsi"/>
+                <w:color w:val="202124"/>
+                <w:shd w:val="clear" w:color="auto" w:fill="FFFFFF"/>
+              </w:rPr>
+            </w:pPr>
+            <w:r>
+              <w:rPr>
+                <w:rFonts w:cstheme="minorHAnsi"/>
+                <w:color w:val="202124"/>
+                <w:shd w:val="clear" w:color="auto" w:fill="FFFFFF"/>
+              </w:rPr>
+              <w:t>U-701</w:t>
+            </w:r>
+          </w:p>
+        </w:tc>
+        <w:tc>
+          <w:tcPr>
+            <w:tcW w:w="2268" w:type="dxa"/>
+          </w:tcPr>
+          <w:p>
+            <w:pPr>
+              <w:pStyle w:val="NormalWeb"/>
+              <w:jc w:val="both"/>
+              <w:rPr>
+                <w:rFonts w:cstheme="minorHAnsi"/>
+                <w:color w:val="202124"/>
+                <w:shd w:val="clear" w:color="auto" w:fill="FFFFFF"/>
+              </w:rPr>
+            </w:pPr>
+            <w:r>
+              <w:rPr>
+                <w:rFonts w:cstheme="minorHAnsi"/>
+                <w:color w:val="202124"/>
+                <w:shd w:val="clear" w:color="auto" w:fill="FFFFFF"/>
+              </w:rPr>
+              <w:t>3</w:t>
+            </w:r>
+          </w:p>
+        </w:tc>
+      </w:tr>
+      <w:tr>
+        <w:tc>
+          <w:tcPr>
+            <w:tcW w:w="2405" w:type="dxa"/>
+          </w:tcPr>
+          <w:p>
+            <w:pPr>
+              <w:pStyle w:val="NormalWeb"/>
+              <w:jc w:val="both"/>
+              <w:rPr>
+                <w:rFonts w:cstheme="minorHAnsi"/>
+                <w:color w:val="202124"/>
+                <w:shd w:val="clear" w:color="auto" w:fill="FFFFFF"/>
+              </w:rPr>
+            </w:pPr>
+            <w:r>
+              <w:rPr>
+                <w:rFonts w:cstheme="minorHAnsi"/>
+                <w:color w:val="202124"/>
+                <w:shd w:val="clear" w:color="auto" w:fill="FFFFFF"/>
+              </w:rPr>
+              <w:t>3</w:t>
+            </w:r>
+          </w:p>
+        </w:tc>
+        <w:tc>
+          <w:tcPr>
+            <w:tcW w:w="2410" w:type="dxa"/>
+          </w:tcPr>
+          <w:p>
+            <w:pPr>
+              <w:pStyle w:val="NormalWeb"/>
+              <w:jc w:val="both"/>
+              <w:rPr>
+                <w:rFonts w:cstheme="minorHAnsi"/>
+                <w:color w:val="202124"/>
+                <w:shd w:val="clear" w:color="auto" w:fill="FFFFFF"/>
+              </w:rPr>
+            </w:pPr>
+            <w:r>
+              <w:rPr>
+                <w:rFonts w:cstheme="minorHAnsi"/>
+                <w:color w:val="202124"/>
+                <w:shd w:val="clear" w:color="auto" w:fill="FFFFFF"/>
+              </w:rPr>
+              <w:t>U-802</w:t>
+            </w:r>
+          </w:p>
+        </w:tc>
+        <w:tc>
+          <w:tcPr>
+            <w:tcW w:w="2268" w:type="dxa"/>
+          </w:tcPr>
+          <w:p>
+            <w:pPr>
+              <w:pStyle w:val="NormalWeb"/>
+              <w:jc w:val="both"/>
+              <w:rPr>
+                <w:rFonts w:cstheme="minorHAnsi"/>
+                <w:color w:val="202124"/>
+                <w:shd w:val="clear" w:color="auto" w:fill="FFFFFF"/>
+              </w:rPr>
+            </w:pPr>
+            <w:r>
+              <w:rPr>
+                <w:rFonts w:cstheme="minorHAnsi"/>
+                <w:color w:val="202124"/>
+                <w:shd w:val="clear" w:color="auto" w:fill="FFFFFF"/>
+              </w:rPr>
+              <w:t>8</w:t>
+            </w:r>
+          </w:p>
+        </w:tc>
+      </w:tr>
+    </w:tbl>
+    <w:p>
+      <w:pPr>
+        <w:pStyle w:val="NormalWeb"/>
+        <w:jc w:val="both"/>
+        <w:rPr>
+          <w:rFonts w:cstheme="minorHAnsi"/>
+          <w:color w:val="202124"/>
+          <w:shd w:val="clear" w:color="auto" w:fill="FFFFFF"/>
+        </w:rPr>
+      </w:pPr>
+    </w:p>
+    <w:p>
+      <w:pPr>
+        <w:pStyle w:val="NormalWeb"/>
+        <w:jc w:val="both"/>
+        <w:rPr>
+          <w:rFonts w:cstheme="minorHAnsi"/>
+          <w:color w:val="202124"/>
+          <w:shd w:val="clear" w:color="auto" w:fill="FFFFFF"/>
+        </w:rPr>
+      </w:pPr>
+    </w:p>
+    <w:p>
+      <w:pPr>
+        <w:pStyle w:val="NormalWeb"/>
+        <w:jc w:val="both"/>
+        <w:rPr>
+          <w:rFonts w:cstheme="minorHAnsi"/>
+          <w:color w:val="202124"/>
+          <w:shd w:val="clear" w:color="auto" w:fill="FFFFFF"/>
+        </w:rPr>
+      </w:pPr>
     </w:p>
     <w:p>
       <w:r>
@@ -1680,7 +2473,6 @@
     </w:p>
     <w:p>
       <w:r>
-        <w:lastRenderedPageBreak/>
         <w:t>U 501 order – 3 hours</w:t>
       </w:r>
     </w:p>
@@ -1786,7 +2578,6 @@
     </w:p>
     <w:p>
       <w:r>
-        <w:lastRenderedPageBreak/>
         <w:t>ITERATION 3</w:t>
       </w:r>
     </w:p>
@@ -2031,6 +2822,7 @@
           <w:color w:val="202124"/>
           <w:shd w:val="clear" w:color="auto" w:fill="FFFFFF"/>
         </w:rPr>
+        <w:lastRenderedPageBreak/>
         <w:t>The pre-and post-conditions describe the scope of each use case. Since each use case begins and ends, we need to tell it where to begin and when to end.</w:t>
       </w:r>
     </w:p>
@@ -2432,6 +3224,7 @@
         <w:rPr>
           <w:rFonts w:eastAsia="Times New Roman"/>
         </w:rPr>
+        <w:lastRenderedPageBreak/>
         <w:t>Contribution Table</w:t>
       </w:r>
     </w:p>
@@ -6390,6 +7183,25 @@
 </file>
 
 <file path=customXml/item1.xml><?xml version="1.0" encoding="utf-8"?>
+<p:properties xmlns:p="http://schemas.microsoft.com/office/2006/metadata/properties" xmlns:xsi="http://www.w3.org/2001/XMLSchema-instance" xmlns:pc="http://schemas.microsoft.com/office/infopath/2007/PartnerControls">
+  <documentManagement/>
+</p:properties>
+</file>
+
+<file path=customXml/item2.xml><?xml version="1.0" encoding="utf-8"?>
+<b:Sources xmlns:b="http://schemas.openxmlformats.org/officeDocument/2006/bibliography" xmlns="http://schemas.openxmlformats.org/officeDocument/2006/bibliography" SelectedStyle="\APA.XSL" StyleName="APA"/>
+</file>
+
+<file path=customXml/item3.xml><?xml version="1.0" encoding="utf-8"?>
+<?mso-contentType ?>
+<FormTemplates xmlns="http://schemas.microsoft.com/sharepoint/v3/contenttype/forms">
+  <Display>DocumentLibraryForm</Display>
+  <Edit>DocumentLibraryForm</Edit>
+  <New>DocumentLibraryForm</New>
+</FormTemplates>
+</file>
+
+<file path=customXml/item4.xml><?xml version="1.0" encoding="utf-8"?>
 <ct:contentTypeSchema xmlns:ct="http://schemas.microsoft.com/office/2006/metadata/contentType" xmlns:ma="http://schemas.microsoft.com/office/2006/metadata/properties/metaAttributes" ct:_="" ma:_="" ma:contentTypeName="Document" ma:contentTypeID="0x01010093110C298392DB41BA70848D671DF0D2" ma:contentTypeVersion="4" ma:contentTypeDescription="Create a new document." ma:contentTypeScope="" ma:versionID="95d2959572e18e2c168c70a19ee1de61">
   <xsd:schema xmlns:xsd="http://www.w3.org/2001/XMLSchema" xmlns:xs="http://www.w3.org/2001/XMLSchema" xmlns:p="http://schemas.microsoft.com/office/2006/metadata/properties" xmlns:ns2="987834e3-acb9-4239-9c90-03ceceb2f379" targetNamespace="http://schemas.microsoft.com/office/2006/metadata/properties" ma:root="true" ma:fieldsID="9c1ef00d601e485a1e57035a0d1714a6" ns2:_="">
     <xsd:import namespace="987834e3-acb9-4239-9c90-03ceceb2f379"/>
@@ -6535,26 +7347,32 @@
 </ct:contentTypeSchema>
 </file>
 
-<file path=customXml/item2.xml><?xml version="1.0" encoding="utf-8"?>
-<?mso-contentType ?>
-<FormTemplates xmlns="http://schemas.microsoft.com/sharepoint/v3/contenttype/forms">
-  <Display>DocumentLibraryForm</Display>
-  <Edit>DocumentLibraryForm</Edit>
-  <New>DocumentLibraryForm</New>
-</FormTemplates>
+<file path=customXml/itemProps1.xml><?xml version="1.0" encoding="utf-8"?>
+<ds:datastoreItem xmlns:ds="http://schemas.openxmlformats.org/officeDocument/2006/customXml" ds:itemID="{F1D1591C-9F82-4635-B838-36EACC0CA85B}">
+  <ds:schemaRefs>
+    <ds:schemaRef ds:uri="http://schemas.microsoft.com/office/2006/metadata/properties"/>
+    <ds:schemaRef ds:uri="http://schemas.microsoft.com/office/infopath/2007/PartnerControls"/>
+  </ds:schemaRefs>
+</ds:datastoreItem>
 </file>
 
-<file path=customXml/item3.xml><?xml version="1.0" encoding="utf-8"?>
-<b:Sources xmlns:b="http://schemas.openxmlformats.org/officeDocument/2006/bibliography" xmlns="http://schemas.openxmlformats.org/officeDocument/2006/bibliography" SelectedStyle="\APA.XSL" StyleName="APA"/>
+<file path=customXml/itemProps2.xml><?xml version="1.0" encoding="utf-8"?>
+<ds:datastoreItem xmlns:ds="http://schemas.openxmlformats.org/officeDocument/2006/customXml" ds:itemID="{D63745CB-1C1E-4AE7-BDE8-0F1A274C5CE5}">
+  <ds:schemaRefs>
+    <ds:schemaRef ds:uri="http://schemas.openxmlformats.org/officeDocument/2006/bibliography"/>
+  </ds:schemaRefs>
+</ds:datastoreItem>
 </file>
 
-<file path=customXml/item4.xml><?xml version="1.0" encoding="utf-8"?>
-<p:properties xmlns:p="http://schemas.microsoft.com/office/2006/metadata/properties" xmlns:xsi="http://www.w3.org/2001/XMLSchema-instance" xmlns:pc="http://schemas.microsoft.com/office/infopath/2007/PartnerControls">
-  <documentManagement/>
-</p:properties>
+<file path=customXml/itemProps3.xml><?xml version="1.0" encoding="utf-8"?>
+<ds:datastoreItem xmlns:ds="http://schemas.openxmlformats.org/officeDocument/2006/customXml" ds:itemID="{4D9CF798-E2A0-48FA-A860-BF81550A669D}">
+  <ds:schemaRefs>
+    <ds:schemaRef ds:uri="http://schemas.microsoft.com/sharepoint/v3/contenttype/forms"/>
+  </ds:schemaRefs>
+</ds:datastoreItem>
 </file>
 
-<file path=customXml/itemProps1.xml><?xml version="1.0" encoding="utf-8"?>
+<file path=customXml/itemProps4.xml><?xml version="1.0" encoding="utf-8"?>
 <ds:datastoreItem xmlns:ds="http://schemas.openxmlformats.org/officeDocument/2006/customXml" ds:itemID="{1C9BCC7F-B700-45FA-97A3-14403CEC8971}">
   <ds:schemaRefs>
     <ds:schemaRef ds:uri="http://schemas.microsoft.com/office/2006/metadata/contentType"/>
@@ -6570,29 +7388,4 @@
     <ds:schemaRef ds:uri="http://schemas.microsoft.com/internal/obd"/>
   </ds:schemaRefs>
 </ds:datastoreItem>
-</file>
-
-<file path=customXml/itemProps2.xml><?xml version="1.0" encoding="utf-8"?>
-<ds:datastoreItem xmlns:ds="http://schemas.openxmlformats.org/officeDocument/2006/customXml" ds:itemID="{4D9CF798-E2A0-48FA-A860-BF81550A669D}">
-  <ds:schemaRefs>
-    <ds:schemaRef ds:uri="http://schemas.microsoft.com/sharepoint/v3/contenttype/forms"/>
-  </ds:schemaRefs>
-</ds:datastoreItem>
-</file>
-
-<file path=customXml/itemProps3.xml><?xml version="1.0" encoding="utf-8"?>
-<ds:datastoreItem xmlns:ds="http://schemas.openxmlformats.org/officeDocument/2006/customXml" ds:itemID="{D63745CB-1C1E-4AE7-BDE8-0F1A274C5CE5}">
-  <ds:schemaRefs>
-    <ds:schemaRef ds:uri="http://schemas.openxmlformats.org/officeDocument/2006/bibliography"/>
-  </ds:schemaRefs>
-</ds:datastoreItem>
-</file>
-
-<file path=customXml/itemProps4.xml><?xml version="1.0" encoding="utf-8"?>
-<ds:datastoreItem xmlns:ds="http://schemas.openxmlformats.org/officeDocument/2006/customXml" ds:itemID="{F1D1591C-9F82-4635-B838-36EACC0CA85B}">
-  <ds:schemaRefs>
-    <ds:schemaRef ds:uri="http://schemas.microsoft.com/office/2006/metadata/properties"/>
-    <ds:schemaRef ds:uri="http://schemas.microsoft.com/office/infopath/2007/PartnerControls"/>
-  </ds:schemaRefs>
-</ds:datastoreItem>
 </file>
</xml_diff>

<commit_message>
release 1 iteration 1 complete
</commit_message>
<xml_diff>
--- a/41093 - Report Template.docx
+++ b/41093 - Report Template.docx
@@ -600,14 +600,6 @@
           <w:shd w:val="clear" w:color="auto" w:fill="FFFFFF"/>
         </w:rPr>
       </w:pPr>
-      <w:r>
-        <w:rPr>
-          <w:rFonts w:cstheme="minorHAnsi"/>
-          <w:color w:val="202124"/>
-          <w:shd w:val="clear" w:color="auto" w:fill="FFFFFF"/>
-        </w:rPr>
-        <w:t>Release 1</w:t>
-      </w:r>
     </w:p>
     <w:tbl>
       <w:tblPr>
@@ -617,11 +609,36 @@
         <w:tblLook w:val="04A0" w:firstRow="1" w:lastRow="0" w:firstColumn="1" w:lastColumn="0" w:noHBand="0" w:noVBand="1"/>
       </w:tblPr>
       <w:tblGrid>
+        <w:gridCol w:w="2413"/>
         <w:gridCol w:w="2441"/>
         <w:gridCol w:w="2300"/>
         <w:gridCol w:w="2196"/>
       </w:tblGrid>
       <w:tr>
+        <w:tc>
+          <w:tcPr>
+            <w:tcW w:w="2413" w:type="dxa"/>
+          </w:tcPr>
+          <w:p>
+            <w:pPr>
+              <w:pStyle w:val="NormalWeb"/>
+              <w:jc w:val="both"/>
+              <w:rPr>
+                <w:rFonts w:cstheme="minorHAnsi"/>
+                <w:color w:val="202124"/>
+                <w:shd w:val="clear" w:color="auto" w:fill="FFFFFF"/>
+              </w:rPr>
+            </w:pPr>
+            <w:r>
+              <w:rPr>
+                <w:rFonts w:cstheme="minorHAnsi"/>
+                <w:color w:val="202124"/>
+                <w:shd w:val="clear" w:color="auto" w:fill="FFFFFF"/>
+              </w:rPr>
+              <w:t xml:space="preserve">Release </w:t>
+            </w:r>
+          </w:p>
+        </w:tc>
         <w:tc>
           <w:tcPr>
             <w:tcW w:w="2441" w:type="dxa"/>
@@ -698,6 +715,30 @@
       <w:tr>
         <w:tc>
           <w:tcPr>
+            <w:tcW w:w="2413" w:type="dxa"/>
+          </w:tcPr>
+          <w:p>
+            <w:pPr>
+              <w:pStyle w:val="NormalWeb"/>
+              <w:jc w:val="both"/>
+              <w:rPr>
+                <w:rFonts w:cstheme="minorHAnsi"/>
+                <w:color w:val="202124"/>
+                <w:shd w:val="clear" w:color="auto" w:fill="FFFFFF"/>
+              </w:rPr>
+            </w:pPr>
+            <w:r>
+              <w:rPr>
+                <w:rFonts w:cstheme="minorHAnsi"/>
+                <w:color w:val="202124"/>
+                <w:shd w:val="clear" w:color="auto" w:fill="FFFFFF"/>
+              </w:rPr>
+              <w:t>1</w:t>
+            </w:r>
+          </w:p>
+        </w:tc>
+        <w:tc>
+          <w:tcPr>
             <w:tcW w:w="2441" w:type="dxa"/>
           </w:tcPr>
           <w:p>
@@ -772,6 +813,30 @@
       <w:tr>
         <w:tc>
           <w:tcPr>
+            <w:tcW w:w="2413" w:type="dxa"/>
+          </w:tcPr>
+          <w:p>
+            <w:pPr>
+              <w:pStyle w:val="NormalWeb"/>
+              <w:jc w:val="both"/>
+              <w:rPr>
+                <w:rFonts w:cstheme="minorHAnsi"/>
+                <w:color w:val="202124"/>
+                <w:shd w:val="clear" w:color="auto" w:fill="FFFFFF"/>
+              </w:rPr>
+            </w:pPr>
+            <w:r>
+              <w:rPr>
+                <w:rFonts w:cstheme="minorHAnsi"/>
+                <w:color w:val="202124"/>
+                <w:shd w:val="clear" w:color="auto" w:fill="FFFFFF"/>
+              </w:rPr>
+              <w:t>1</w:t>
+            </w:r>
+          </w:p>
+        </w:tc>
+        <w:tc>
+          <w:tcPr>
             <w:tcW w:w="2441" w:type="dxa"/>
           </w:tcPr>
           <w:p>
@@ -846,6 +911,30 @@
       <w:tr>
         <w:tc>
           <w:tcPr>
+            <w:tcW w:w="2413" w:type="dxa"/>
+          </w:tcPr>
+          <w:p>
+            <w:pPr>
+              <w:pStyle w:val="NormalWeb"/>
+              <w:jc w:val="both"/>
+              <w:rPr>
+                <w:rFonts w:cstheme="minorHAnsi"/>
+                <w:color w:val="202124"/>
+                <w:shd w:val="clear" w:color="auto" w:fill="FFFFFF"/>
+              </w:rPr>
+            </w:pPr>
+            <w:r>
+              <w:rPr>
+                <w:rFonts w:cstheme="minorHAnsi"/>
+                <w:color w:val="202124"/>
+                <w:shd w:val="clear" w:color="auto" w:fill="FFFFFF"/>
+              </w:rPr>
+              <w:t>1</w:t>
+            </w:r>
+          </w:p>
+        </w:tc>
+        <w:tc>
+          <w:tcPr>
             <w:tcW w:w="2441" w:type="dxa"/>
           </w:tcPr>
           <w:p>
@@ -920,6 +1009,30 @@
       <w:tr>
         <w:tc>
           <w:tcPr>
+            <w:tcW w:w="2413" w:type="dxa"/>
+          </w:tcPr>
+          <w:p>
+            <w:pPr>
+              <w:pStyle w:val="NormalWeb"/>
+              <w:jc w:val="both"/>
+              <w:rPr>
+                <w:rFonts w:cstheme="minorHAnsi"/>
+                <w:color w:val="202124"/>
+                <w:shd w:val="clear" w:color="auto" w:fill="FFFFFF"/>
+              </w:rPr>
+            </w:pPr>
+            <w:r>
+              <w:rPr>
+                <w:rFonts w:cstheme="minorHAnsi"/>
+                <w:color w:val="202124"/>
+                <w:shd w:val="clear" w:color="auto" w:fill="FFFFFF"/>
+              </w:rPr>
+              <w:t>1</w:t>
+            </w:r>
+          </w:p>
+        </w:tc>
+        <w:tc>
+          <w:tcPr>
             <w:tcW w:w="2441" w:type="dxa"/>
           </w:tcPr>
           <w:p>
@@ -994,6 +1107,30 @@
       <w:tr>
         <w:tc>
           <w:tcPr>
+            <w:tcW w:w="2413" w:type="dxa"/>
+          </w:tcPr>
+          <w:p>
+            <w:pPr>
+              <w:pStyle w:val="NormalWeb"/>
+              <w:jc w:val="both"/>
+              <w:rPr>
+                <w:rFonts w:cstheme="minorHAnsi"/>
+                <w:color w:val="202124"/>
+                <w:shd w:val="clear" w:color="auto" w:fill="FFFFFF"/>
+              </w:rPr>
+            </w:pPr>
+            <w:r>
+              <w:rPr>
+                <w:rFonts w:cstheme="minorHAnsi"/>
+                <w:color w:val="202124"/>
+                <w:shd w:val="clear" w:color="auto" w:fill="FFFFFF"/>
+              </w:rPr>
+              <w:t>1</w:t>
+            </w:r>
+          </w:p>
+        </w:tc>
+        <w:tc>
+          <w:tcPr>
             <w:tcW w:w="2441" w:type="dxa"/>
           </w:tcPr>
           <w:p>
@@ -1068,6 +1205,30 @@
       <w:tr>
         <w:tc>
           <w:tcPr>
+            <w:tcW w:w="2413" w:type="dxa"/>
+          </w:tcPr>
+          <w:p>
+            <w:pPr>
+              <w:pStyle w:val="NormalWeb"/>
+              <w:jc w:val="both"/>
+              <w:rPr>
+                <w:rFonts w:cstheme="minorHAnsi"/>
+                <w:color w:val="202124"/>
+                <w:shd w:val="clear" w:color="auto" w:fill="FFFFFF"/>
+              </w:rPr>
+            </w:pPr>
+            <w:r>
+              <w:rPr>
+                <w:rFonts w:cstheme="minorHAnsi"/>
+                <w:color w:val="202124"/>
+                <w:shd w:val="clear" w:color="auto" w:fill="FFFFFF"/>
+              </w:rPr>
+              <w:t>1</w:t>
+            </w:r>
+          </w:p>
+        </w:tc>
+        <w:tc>
+          <w:tcPr>
             <w:tcW w:w="2441" w:type="dxa"/>
           </w:tcPr>
           <w:p>
@@ -1142,6 +1303,30 @@
       <w:tr>
         <w:tc>
           <w:tcPr>
+            <w:tcW w:w="2413" w:type="dxa"/>
+          </w:tcPr>
+          <w:p>
+            <w:pPr>
+              <w:pStyle w:val="NormalWeb"/>
+              <w:jc w:val="both"/>
+              <w:rPr>
+                <w:rFonts w:cstheme="minorHAnsi"/>
+                <w:color w:val="202124"/>
+                <w:shd w:val="clear" w:color="auto" w:fill="FFFFFF"/>
+              </w:rPr>
+            </w:pPr>
+            <w:r>
+              <w:rPr>
+                <w:rFonts w:cstheme="minorHAnsi"/>
+                <w:color w:val="202124"/>
+                <w:shd w:val="clear" w:color="auto" w:fill="FFFFFF"/>
+              </w:rPr>
+              <w:t>1</w:t>
+            </w:r>
+          </w:p>
+        </w:tc>
+        <w:tc>
+          <w:tcPr>
             <w:tcW w:w="2441" w:type="dxa"/>
           </w:tcPr>
           <w:p>
@@ -1216,6 +1401,30 @@
       <w:tr>
         <w:tc>
           <w:tcPr>
+            <w:tcW w:w="2413" w:type="dxa"/>
+          </w:tcPr>
+          <w:p>
+            <w:pPr>
+              <w:pStyle w:val="NormalWeb"/>
+              <w:jc w:val="both"/>
+              <w:rPr>
+                <w:rFonts w:cstheme="minorHAnsi"/>
+                <w:color w:val="202124"/>
+                <w:shd w:val="clear" w:color="auto" w:fill="FFFFFF"/>
+              </w:rPr>
+            </w:pPr>
+            <w:r>
+              <w:rPr>
+                <w:rFonts w:cstheme="minorHAnsi"/>
+                <w:color w:val="202124"/>
+                <w:shd w:val="clear" w:color="auto" w:fill="FFFFFF"/>
+              </w:rPr>
+              <w:t>1</w:t>
+            </w:r>
+          </w:p>
+        </w:tc>
+        <w:tc>
+          <w:tcPr>
             <w:tcW w:w="2441" w:type="dxa"/>
           </w:tcPr>
           <w:p>
@@ -1290,6 +1499,30 @@
       <w:tr>
         <w:tc>
           <w:tcPr>
+            <w:tcW w:w="2413" w:type="dxa"/>
+          </w:tcPr>
+          <w:p>
+            <w:pPr>
+              <w:pStyle w:val="NormalWeb"/>
+              <w:jc w:val="both"/>
+              <w:rPr>
+                <w:rFonts w:cstheme="minorHAnsi"/>
+                <w:color w:val="202124"/>
+                <w:shd w:val="clear" w:color="auto" w:fill="FFFFFF"/>
+              </w:rPr>
+            </w:pPr>
+            <w:r>
+              <w:rPr>
+                <w:rFonts w:cstheme="minorHAnsi"/>
+                <w:color w:val="202124"/>
+                <w:shd w:val="clear" w:color="auto" w:fill="FFFFFF"/>
+              </w:rPr>
+              <w:t>1</w:t>
+            </w:r>
+          </w:p>
+        </w:tc>
+        <w:tc>
+          <w:tcPr>
             <w:tcW w:w="2441" w:type="dxa"/>
           </w:tcPr>
           <w:p>
@@ -1372,694 +1605,18 @@
           <w:shd w:val="clear" w:color="auto" w:fill="FFFFFF"/>
         </w:rPr>
       </w:pPr>
-      <w:r>
+    </w:p>
+    <w:p>
+      <w:pPr>
+        <w:pStyle w:val="NormalWeb"/>
+        <w:jc w:val="both"/>
         <w:rPr>
           <w:rFonts w:cstheme="minorHAnsi"/>
           <w:color w:val="202124"/>
           <w:shd w:val="clear" w:color="auto" w:fill="FFFFFF"/>
         </w:rPr>
-        <w:t>Release 2</w:t>
-      </w:r>
-    </w:p>
-    <w:tbl>
-      <w:tblPr>
-        <w:tblStyle w:val="TableGrid"/>
-        <w:tblW w:w="0" w:type="auto"/>
-        <w:tblInd w:w="0" w:type="dxa"/>
-        <w:tblLook w:val="04A0" w:firstRow="1" w:lastRow="0" w:firstColumn="1" w:lastColumn="0" w:noHBand="0" w:noVBand="1"/>
-      </w:tblPr>
-      <w:tblGrid>
-        <w:gridCol w:w="2337"/>
-        <w:gridCol w:w="2338"/>
-        <w:gridCol w:w="2338"/>
-      </w:tblGrid>
-      <w:tr>
-        <w:tc>
-          <w:tcPr>
-            <w:tcW w:w="2337" w:type="dxa"/>
-          </w:tcPr>
-          <w:p>
-            <w:pPr>
-              <w:pStyle w:val="NormalWeb"/>
-              <w:jc w:val="both"/>
-              <w:rPr>
-                <w:rFonts w:cstheme="minorHAnsi"/>
-                <w:color w:val="202124"/>
-                <w:shd w:val="clear" w:color="auto" w:fill="FFFFFF"/>
-              </w:rPr>
-            </w:pPr>
-            <w:r>
-              <w:rPr>
-                <w:rFonts w:cstheme="minorHAnsi"/>
-                <w:color w:val="202124"/>
-                <w:shd w:val="clear" w:color="auto" w:fill="FFFFFF"/>
-              </w:rPr>
-              <w:t>Iteration</w:t>
-            </w:r>
-          </w:p>
-        </w:tc>
-        <w:tc>
-          <w:tcPr>
-            <w:tcW w:w="2338" w:type="dxa"/>
-          </w:tcPr>
-          <w:p>
-            <w:pPr>
-              <w:pStyle w:val="NormalWeb"/>
-              <w:jc w:val="both"/>
-              <w:rPr>
-                <w:rFonts w:cstheme="minorHAnsi"/>
-                <w:color w:val="202124"/>
-                <w:shd w:val="clear" w:color="auto" w:fill="FFFFFF"/>
-              </w:rPr>
-            </w:pPr>
-            <w:r>
-              <w:rPr>
-                <w:rFonts w:cstheme="minorHAnsi"/>
-                <w:color w:val="202124"/>
-                <w:shd w:val="clear" w:color="auto" w:fill="FFFFFF"/>
-              </w:rPr>
-              <w:t>User Story</w:t>
-            </w:r>
-          </w:p>
-        </w:tc>
-        <w:tc>
-          <w:tcPr>
-            <w:tcW w:w="2338" w:type="dxa"/>
-          </w:tcPr>
-          <w:p>
-            <w:pPr>
-              <w:pStyle w:val="NormalWeb"/>
-              <w:jc w:val="both"/>
-              <w:rPr>
-                <w:rFonts w:cstheme="minorHAnsi"/>
-                <w:color w:val="202124"/>
-                <w:shd w:val="clear" w:color="auto" w:fill="FFFFFF"/>
-              </w:rPr>
-            </w:pPr>
-            <w:r>
-              <w:rPr>
-                <w:rFonts w:cstheme="minorHAnsi"/>
-                <w:color w:val="202124"/>
-                <w:shd w:val="clear" w:color="auto" w:fill="FFFFFF"/>
-              </w:rPr>
-              <w:t>Time (hours)</w:t>
-            </w:r>
-          </w:p>
-        </w:tc>
-      </w:tr>
-      <w:tr>
-        <w:tc>
-          <w:tcPr>
-            <w:tcW w:w="2337" w:type="dxa"/>
-          </w:tcPr>
-          <w:p>
-            <w:pPr>
-              <w:pStyle w:val="NormalWeb"/>
-              <w:jc w:val="both"/>
-              <w:rPr>
-                <w:rFonts w:cstheme="minorHAnsi"/>
-                <w:color w:val="202124"/>
-                <w:shd w:val="clear" w:color="auto" w:fill="FFFFFF"/>
-              </w:rPr>
-            </w:pPr>
-            <w:r>
-              <w:rPr>
-                <w:rFonts w:cstheme="minorHAnsi"/>
-                <w:color w:val="202124"/>
-                <w:shd w:val="clear" w:color="auto" w:fill="FFFFFF"/>
-              </w:rPr>
-              <w:t>1</w:t>
-            </w:r>
-          </w:p>
-        </w:tc>
-        <w:tc>
-          <w:tcPr>
-            <w:tcW w:w="2338" w:type="dxa"/>
-          </w:tcPr>
-          <w:p>
-            <w:pPr>
-              <w:pStyle w:val="NormalWeb"/>
-              <w:jc w:val="both"/>
-              <w:rPr>
-                <w:rFonts w:cstheme="minorHAnsi"/>
-                <w:color w:val="202124"/>
-                <w:shd w:val="clear" w:color="auto" w:fill="FFFFFF"/>
-              </w:rPr>
-            </w:pPr>
-            <w:r>
-              <w:rPr>
-                <w:rFonts w:cstheme="minorHAnsi"/>
-                <w:color w:val="202124"/>
-                <w:shd w:val="clear" w:color="auto" w:fill="FFFFFF"/>
-              </w:rPr>
-              <w:t>U-203</w:t>
-            </w:r>
-          </w:p>
-        </w:tc>
-        <w:tc>
-          <w:tcPr>
-            <w:tcW w:w="2338" w:type="dxa"/>
-          </w:tcPr>
-          <w:p>
-            <w:pPr>
-              <w:pStyle w:val="NormalWeb"/>
-              <w:jc w:val="both"/>
-              <w:rPr>
-                <w:rFonts w:cstheme="minorHAnsi"/>
-                <w:color w:val="202124"/>
-                <w:shd w:val="clear" w:color="auto" w:fill="FFFFFF"/>
-              </w:rPr>
-            </w:pPr>
-            <w:r>
-              <w:rPr>
-                <w:rFonts w:cstheme="minorHAnsi"/>
-                <w:color w:val="202124"/>
-                <w:shd w:val="clear" w:color="auto" w:fill="FFFFFF"/>
-              </w:rPr>
-              <w:t>3</w:t>
-            </w:r>
-          </w:p>
-        </w:tc>
-      </w:tr>
-      <w:tr>
-        <w:tc>
-          <w:tcPr>
-            <w:tcW w:w="2337" w:type="dxa"/>
-          </w:tcPr>
-          <w:p>
-            <w:pPr>
-              <w:pStyle w:val="NormalWeb"/>
-              <w:jc w:val="both"/>
-              <w:rPr>
-                <w:rFonts w:cstheme="minorHAnsi"/>
-                <w:color w:val="202124"/>
-                <w:shd w:val="clear" w:color="auto" w:fill="FFFFFF"/>
-              </w:rPr>
-            </w:pPr>
-            <w:r>
-              <w:rPr>
-                <w:rFonts w:cstheme="minorHAnsi"/>
-                <w:color w:val="202124"/>
-                <w:shd w:val="clear" w:color="auto" w:fill="FFFFFF"/>
-              </w:rPr>
-              <w:t>1</w:t>
-            </w:r>
-          </w:p>
-        </w:tc>
-        <w:tc>
-          <w:tcPr>
-            <w:tcW w:w="2338" w:type="dxa"/>
-          </w:tcPr>
-          <w:p>
-            <w:pPr>
-              <w:pStyle w:val="NormalWeb"/>
-              <w:jc w:val="both"/>
-              <w:rPr>
-                <w:rFonts w:cstheme="minorHAnsi"/>
-                <w:color w:val="202124"/>
-                <w:shd w:val="clear" w:color="auto" w:fill="FFFFFF"/>
-              </w:rPr>
-            </w:pPr>
-            <w:r>
-              <w:rPr>
-                <w:rFonts w:cstheme="minorHAnsi"/>
-                <w:color w:val="202124"/>
-                <w:shd w:val="clear" w:color="auto" w:fill="FFFFFF"/>
-              </w:rPr>
-              <w:t>U-302</w:t>
-            </w:r>
-          </w:p>
-        </w:tc>
-        <w:tc>
-          <w:tcPr>
-            <w:tcW w:w="2338" w:type="dxa"/>
-          </w:tcPr>
-          <w:p>
-            <w:pPr>
-              <w:pStyle w:val="NormalWeb"/>
-              <w:jc w:val="both"/>
-              <w:rPr>
-                <w:rFonts w:cstheme="minorHAnsi"/>
-                <w:color w:val="202124"/>
-                <w:shd w:val="clear" w:color="auto" w:fill="FFFFFF"/>
-              </w:rPr>
-            </w:pPr>
-            <w:r>
-              <w:rPr>
-                <w:rFonts w:cstheme="minorHAnsi"/>
-                <w:color w:val="202124"/>
-                <w:shd w:val="clear" w:color="auto" w:fill="FFFFFF"/>
-              </w:rPr>
-              <w:t>4</w:t>
-            </w:r>
-          </w:p>
-        </w:tc>
-      </w:tr>
-      <w:tr>
-        <w:tc>
-          <w:tcPr>
-            <w:tcW w:w="2337" w:type="dxa"/>
-          </w:tcPr>
-          <w:p>
-            <w:pPr>
-              <w:pStyle w:val="NormalWeb"/>
-              <w:jc w:val="both"/>
-              <w:rPr>
-                <w:rFonts w:cstheme="minorHAnsi"/>
-                <w:color w:val="202124"/>
-                <w:shd w:val="clear" w:color="auto" w:fill="FFFFFF"/>
-              </w:rPr>
-            </w:pPr>
-            <w:r>
-              <w:rPr>
-                <w:rFonts w:cstheme="minorHAnsi"/>
-                <w:color w:val="202124"/>
-                <w:shd w:val="clear" w:color="auto" w:fill="FFFFFF"/>
-              </w:rPr>
-              <w:t>1</w:t>
-            </w:r>
-          </w:p>
-        </w:tc>
-        <w:tc>
-          <w:tcPr>
-            <w:tcW w:w="2338" w:type="dxa"/>
-          </w:tcPr>
-          <w:p>
-            <w:pPr>
-              <w:pStyle w:val="NormalWeb"/>
-              <w:jc w:val="both"/>
-              <w:rPr>
-                <w:rFonts w:cstheme="minorHAnsi"/>
-                <w:color w:val="202124"/>
-                <w:shd w:val="clear" w:color="auto" w:fill="FFFFFF"/>
-              </w:rPr>
-            </w:pPr>
-            <w:r>
-              <w:rPr>
-                <w:rFonts w:cstheme="minorHAnsi"/>
-                <w:color w:val="202124"/>
-                <w:shd w:val="clear" w:color="auto" w:fill="FFFFFF"/>
-              </w:rPr>
-              <w:t>U-402</w:t>
-            </w:r>
-          </w:p>
-        </w:tc>
-        <w:tc>
-          <w:tcPr>
-            <w:tcW w:w="2338" w:type="dxa"/>
-          </w:tcPr>
-          <w:p>
-            <w:pPr>
-              <w:pStyle w:val="NormalWeb"/>
-              <w:jc w:val="both"/>
-              <w:rPr>
-                <w:rFonts w:cstheme="minorHAnsi"/>
-                <w:color w:val="202124"/>
-                <w:shd w:val="clear" w:color="auto" w:fill="FFFFFF"/>
-              </w:rPr>
-            </w:pPr>
-            <w:r>
-              <w:rPr>
-                <w:rFonts w:cstheme="minorHAnsi"/>
-                <w:color w:val="202124"/>
-                <w:shd w:val="clear" w:color="auto" w:fill="FFFFFF"/>
-              </w:rPr>
-              <w:t>3</w:t>
-            </w:r>
-          </w:p>
-        </w:tc>
-      </w:tr>
-      <w:tr>
-        <w:tc>
-          <w:tcPr>
-            <w:tcW w:w="2337" w:type="dxa"/>
-          </w:tcPr>
-          <w:p>
-            <w:pPr>
-              <w:pStyle w:val="NormalWeb"/>
-              <w:jc w:val="both"/>
-              <w:rPr>
-                <w:rFonts w:cstheme="minorHAnsi"/>
-                <w:color w:val="202124"/>
-                <w:shd w:val="clear" w:color="auto" w:fill="FFFFFF"/>
-              </w:rPr>
-            </w:pPr>
-            <w:r>
-              <w:rPr>
-                <w:rFonts w:cstheme="minorHAnsi"/>
-                <w:color w:val="202124"/>
-                <w:shd w:val="clear" w:color="auto" w:fill="FFFFFF"/>
-              </w:rPr>
-              <w:t>2</w:t>
-            </w:r>
-          </w:p>
-        </w:tc>
-        <w:tc>
-          <w:tcPr>
-            <w:tcW w:w="2338" w:type="dxa"/>
-          </w:tcPr>
-          <w:p>
-            <w:pPr>
-              <w:pStyle w:val="NormalWeb"/>
-              <w:jc w:val="both"/>
-              <w:rPr>
-                <w:rFonts w:cstheme="minorHAnsi"/>
-                <w:color w:val="202124"/>
-                <w:shd w:val="clear" w:color="auto" w:fill="FFFFFF"/>
-              </w:rPr>
-            </w:pPr>
-            <w:r>
-              <w:rPr>
-                <w:rFonts w:cstheme="minorHAnsi"/>
-                <w:color w:val="202124"/>
-                <w:shd w:val="clear" w:color="auto" w:fill="FFFFFF"/>
-              </w:rPr>
-              <w:t>U-403</w:t>
-            </w:r>
-          </w:p>
-        </w:tc>
-        <w:tc>
-          <w:tcPr>
-            <w:tcW w:w="2338" w:type="dxa"/>
-          </w:tcPr>
-          <w:p>
-            <w:pPr>
-              <w:pStyle w:val="NormalWeb"/>
-              <w:jc w:val="both"/>
-              <w:rPr>
-                <w:rFonts w:cstheme="minorHAnsi"/>
-                <w:color w:val="202124"/>
-                <w:shd w:val="clear" w:color="auto" w:fill="FFFFFF"/>
-              </w:rPr>
-            </w:pPr>
-            <w:r>
-              <w:rPr>
-                <w:rFonts w:cstheme="minorHAnsi"/>
-                <w:color w:val="202124"/>
-                <w:shd w:val="clear" w:color="auto" w:fill="FFFFFF"/>
-              </w:rPr>
-              <w:t>4</w:t>
-            </w:r>
-          </w:p>
-        </w:tc>
-      </w:tr>
-      <w:tr>
-        <w:tc>
-          <w:tcPr>
-            <w:tcW w:w="2337" w:type="dxa"/>
-          </w:tcPr>
-          <w:p>
-            <w:pPr>
-              <w:pStyle w:val="NormalWeb"/>
-              <w:jc w:val="both"/>
-              <w:rPr>
-                <w:rFonts w:cstheme="minorHAnsi"/>
-                <w:color w:val="202124"/>
-                <w:shd w:val="clear" w:color="auto" w:fill="FFFFFF"/>
-              </w:rPr>
-            </w:pPr>
-            <w:r>
-              <w:rPr>
-                <w:rFonts w:cstheme="minorHAnsi"/>
-                <w:color w:val="202124"/>
-                <w:shd w:val="clear" w:color="auto" w:fill="FFFFFF"/>
-              </w:rPr>
-              <w:t>2</w:t>
-            </w:r>
-          </w:p>
-        </w:tc>
-        <w:tc>
-          <w:tcPr>
-            <w:tcW w:w="2338" w:type="dxa"/>
-          </w:tcPr>
-          <w:p>
-            <w:pPr>
-              <w:pStyle w:val="NormalWeb"/>
-              <w:jc w:val="both"/>
-              <w:rPr>
-                <w:rFonts w:cstheme="minorHAnsi"/>
-                <w:color w:val="202124"/>
-                <w:shd w:val="clear" w:color="auto" w:fill="FFFFFF"/>
-              </w:rPr>
-            </w:pPr>
-            <w:r>
-              <w:rPr>
-                <w:rFonts w:cstheme="minorHAnsi"/>
-                <w:color w:val="202124"/>
-                <w:shd w:val="clear" w:color="auto" w:fill="FFFFFF"/>
-              </w:rPr>
-              <w:t>U-404</w:t>
-            </w:r>
-          </w:p>
-        </w:tc>
-        <w:tc>
-          <w:tcPr>
-            <w:tcW w:w="2338" w:type="dxa"/>
-          </w:tcPr>
-          <w:p>
-            <w:pPr>
-              <w:pStyle w:val="NormalWeb"/>
-              <w:jc w:val="both"/>
-              <w:rPr>
-                <w:rFonts w:cstheme="minorHAnsi"/>
-                <w:color w:val="202124"/>
-                <w:shd w:val="clear" w:color="auto" w:fill="FFFFFF"/>
-              </w:rPr>
-            </w:pPr>
-            <w:r>
-              <w:rPr>
-                <w:rFonts w:cstheme="minorHAnsi"/>
-                <w:color w:val="202124"/>
-                <w:shd w:val="clear" w:color="auto" w:fill="FFFFFF"/>
-              </w:rPr>
-              <w:t>5</w:t>
-            </w:r>
-          </w:p>
-        </w:tc>
-      </w:tr>
-      <w:tr>
-        <w:tc>
-          <w:tcPr>
-            <w:tcW w:w="2337" w:type="dxa"/>
-          </w:tcPr>
-          <w:p>
-            <w:pPr>
-              <w:pStyle w:val="NormalWeb"/>
-              <w:jc w:val="both"/>
-              <w:rPr>
-                <w:rFonts w:cstheme="minorHAnsi"/>
-                <w:color w:val="202124"/>
-                <w:shd w:val="clear" w:color="auto" w:fill="FFFFFF"/>
-              </w:rPr>
-            </w:pPr>
-            <w:r>
-              <w:rPr>
-                <w:rFonts w:cstheme="minorHAnsi"/>
-                <w:color w:val="202124"/>
-                <w:shd w:val="clear" w:color="auto" w:fill="FFFFFF"/>
-              </w:rPr>
-              <w:t>3</w:t>
-            </w:r>
-          </w:p>
-        </w:tc>
-        <w:tc>
-          <w:tcPr>
-            <w:tcW w:w="2338" w:type="dxa"/>
-          </w:tcPr>
-          <w:p>
-            <w:pPr>
-              <w:pStyle w:val="NormalWeb"/>
-              <w:jc w:val="both"/>
-              <w:rPr>
-                <w:rFonts w:cstheme="minorHAnsi"/>
-                <w:color w:val="202124"/>
-                <w:shd w:val="clear" w:color="auto" w:fill="FFFFFF"/>
-              </w:rPr>
-            </w:pPr>
-            <w:r>
-              <w:rPr>
-                <w:rFonts w:cstheme="minorHAnsi"/>
-                <w:color w:val="202124"/>
-                <w:shd w:val="clear" w:color="auto" w:fill="FFFFFF"/>
-              </w:rPr>
-              <w:t>U-502</w:t>
-            </w:r>
-          </w:p>
-        </w:tc>
-        <w:tc>
-          <w:tcPr>
-            <w:tcW w:w="2338" w:type="dxa"/>
-          </w:tcPr>
-          <w:p>
-            <w:pPr>
-              <w:pStyle w:val="NormalWeb"/>
-              <w:jc w:val="both"/>
-              <w:rPr>
-                <w:rFonts w:cstheme="minorHAnsi"/>
-                <w:color w:val="202124"/>
-                <w:shd w:val="clear" w:color="auto" w:fill="FFFFFF"/>
-              </w:rPr>
-            </w:pPr>
-            <w:r>
-              <w:rPr>
-                <w:rFonts w:cstheme="minorHAnsi"/>
-                <w:color w:val="202124"/>
-                <w:shd w:val="clear" w:color="auto" w:fill="FFFFFF"/>
-              </w:rPr>
-              <w:t>4</w:t>
-            </w:r>
-          </w:p>
-        </w:tc>
-      </w:tr>
-      <w:tr>
-        <w:tc>
-          <w:tcPr>
-            <w:tcW w:w="2337" w:type="dxa"/>
-          </w:tcPr>
-          <w:p>
-            <w:pPr>
-              <w:pStyle w:val="NormalWeb"/>
-              <w:jc w:val="both"/>
-              <w:rPr>
-                <w:rFonts w:cstheme="minorHAnsi"/>
-                <w:color w:val="202124"/>
-                <w:shd w:val="clear" w:color="auto" w:fill="FFFFFF"/>
-              </w:rPr>
-            </w:pPr>
-            <w:r>
-              <w:rPr>
-                <w:rFonts w:cstheme="minorHAnsi"/>
-                <w:color w:val="202124"/>
-                <w:shd w:val="clear" w:color="auto" w:fill="FFFFFF"/>
-              </w:rPr>
-              <w:t>3</w:t>
-            </w:r>
-          </w:p>
-        </w:tc>
-        <w:tc>
-          <w:tcPr>
-            <w:tcW w:w="2338" w:type="dxa"/>
-          </w:tcPr>
-          <w:p>
-            <w:pPr>
-              <w:pStyle w:val="NormalWeb"/>
-              <w:jc w:val="both"/>
-              <w:rPr>
-                <w:rFonts w:cstheme="minorHAnsi"/>
-                <w:color w:val="202124"/>
-                <w:shd w:val="clear" w:color="auto" w:fill="FFFFFF"/>
-              </w:rPr>
-            </w:pPr>
-            <w:r>
-              <w:rPr>
-                <w:rFonts w:cstheme="minorHAnsi"/>
-                <w:color w:val="202124"/>
-                <w:shd w:val="clear" w:color="auto" w:fill="FFFFFF"/>
-              </w:rPr>
-              <w:t>U-504</w:t>
-            </w:r>
-          </w:p>
-        </w:tc>
-        <w:tc>
-          <w:tcPr>
-            <w:tcW w:w="2338" w:type="dxa"/>
-          </w:tcPr>
-          <w:p>
-            <w:pPr>
-              <w:pStyle w:val="NormalWeb"/>
-              <w:jc w:val="both"/>
-              <w:rPr>
-                <w:rFonts w:cstheme="minorHAnsi"/>
-                <w:color w:val="202124"/>
-                <w:shd w:val="clear" w:color="auto" w:fill="FFFFFF"/>
-              </w:rPr>
-            </w:pPr>
-            <w:r>
-              <w:rPr>
-                <w:rFonts w:cstheme="minorHAnsi"/>
-                <w:color w:val="202124"/>
-                <w:shd w:val="clear" w:color="auto" w:fill="FFFFFF"/>
-              </w:rPr>
-              <w:t>3</w:t>
-            </w:r>
-          </w:p>
-        </w:tc>
-      </w:tr>
-      <w:tr>
-        <w:tc>
-          <w:tcPr>
-            <w:tcW w:w="2337" w:type="dxa"/>
-          </w:tcPr>
-          <w:p>
-            <w:pPr>
-              <w:pStyle w:val="NormalWeb"/>
-              <w:jc w:val="both"/>
-              <w:rPr>
-                <w:rFonts w:cstheme="minorHAnsi"/>
-                <w:color w:val="202124"/>
-                <w:shd w:val="clear" w:color="auto" w:fill="FFFFFF"/>
-              </w:rPr>
-            </w:pPr>
-            <w:r>
-              <w:rPr>
-                <w:rFonts w:cstheme="minorHAnsi"/>
-                <w:color w:val="202124"/>
-                <w:shd w:val="clear" w:color="auto" w:fill="FFFFFF"/>
-              </w:rPr>
-              <w:t>3</w:t>
-            </w:r>
-          </w:p>
-        </w:tc>
-        <w:tc>
-          <w:tcPr>
-            <w:tcW w:w="2338" w:type="dxa"/>
-          </w:tcPr>
-          <w:p>
-            <w:pPr>
-              <w:pStyle w:val="NormalWeb"/>
-              <w:jc w:val="both"/>
-              <w:rPr>
-                <w:rFonts w:cstheme="minorHAnsi"/>
-                <w:color w:val="202124"/>
-                <w:shd w:val="clear" w:color="auto" w:fill="FFFFFF"/>
-              </w:rPr>
-            </w:pPr>
-            <w:r>
-              <w:rPr>
-                <w:rFonts w:cstheme="minorHAnsi"/>
-                <w:color w:val="202124"/>
-                <w:shd w:val="clear" w:color="auto" w:fill="FFFFFF"/>
-              </w:rPr>
-              <w:t>U-602</w:t>
-            </w:r>
-          </w:p>
-        </w:tc>
-        <w:tc>
-          <w:tcPr>
-            <w:tcW w:w="2338" w:type="dxa"/>
-          </w:tcPr>
-          <w:p>
-            <w:pPr>
-              <w:pStyle w:val="NormalWeb"/>
-              <w:jc w:val="both"/>
-              <w:rPr>
-                <w:rFonts w:cstheme="minorHAnsi"/>
-                <w:color w:val="202124"/>
-                <w:shd w:val="clear" w:color="auto" w:fill="FFFFFF"/>
-              </w:rPr>
-            </w:pPr>
-            <w:r>
-              <w:rPr>
-                <w:rFonts w:cstheme="minorHAnsi"/>
-                <w:color w:val="202124"/>
-                <w:shd w:val="clear" w:color="auto" w:fill="FFFFFF"/>
-              </w:rPr>
-              <w:t>6</w:t>
-            </w:r>
-          </w:p>
-        </w:tc>
-      </w:tr>
-    </w:tbl>
+      </w:pPr>
+    </w:p>
     <w:p>
       <w:pPr>
         <w:pStyle w:val="NormalWeb"/>
@@ -2070,356 +1627,6 @@
           <w:shd w:val="clear" w:color="auto" w:fill="FFFFFF"/>
         </w:rPr>
       </w:pPr>
-      <w:r>
-        <w:rPr>
-          <w:rFonts w:cstheme="minorHAnsi"/>
-          <w:color w:val="202124"/>
-          <w:shd w:val="clear" w:color="auto" w:fill="FFFFFF"/>
-        </w:rPr>
-        <w:t>Release 3</w:t>
-      </w:r>
-    </w:p>
-    <w:tbl>
-      <w:tblPr>
-        <w:tblStyle w:val="TableGrid"/>
-        <w:tblW w:w="0" w:type="auto"/>
-        <w:tblInd w:w="0" w:type="dxa"/>
-        <w:tblLook w:val="04A0" w:firstRow="1" w:lastRow="0" w:firstColumn="1" w:lastColumn="0" w:noHBand="0" w:noVBand="1"/>
-      </w:tblPr>
-      <w:tblGrid>
-        <w:gridCol w:w="2405"/>
-        <w:gridCol w:w="2410"/>
-        <w:gridCol w:w="2268"/>
-      </w:tblGrid>
-      <w:tr>
-        <w:tc>
-          <w:tcPr>
-            <w:tcW w:w="2405" w:type="dxa"/>
-          </w:tcPr>
-          <w:p>
-            <w:pPr>
-              <w:pStyle w:val="NormalWeb"/>
-              <w:jc w:val="both"/>
-              <w:rPr>
-                <w:rFonts w:cstheme="minorHAnsi"/>
-                <w:color w:val="202124"/>
-                <w:shd w:val="clear" w:color="auto" w:fill="FFFFFF"/>
-              </w:rPr>
-            </w:pPr>
-            <w:r>
-              <w:rPr>
-                <w:rFonts w:cstheme="minorHAnsi"/>
-                <w:color w:val="202124"/>
-                <w:shd w:val="clear" w:color="auto" w:fill="FFFFFF"/>
-              </w:rPr>
-              <w:t>Iteration</w:t>
-            </w:r>
-          </w:p>
-        </w:tc>
-        <w:tc>
-          <w:tcPr>
-            <w:tcW w:w="2410" w:type="dxa"/>
-          </w:tcPr>
-          <w:p>
-            <w:pPr>
-              <w:pStyle w:val="NormalWeb"/>
-              <w:jc w:val="both"/>
-              <w:rPr>
-                <w:rFonts w:cstheme="minorHAnsi"/>
-                <w:color w:val="202124"/>
-                <w:shd w:val="clear" w:color="auto" w:fill="FFFFFF"/>
-              </w:rPr>
-            </w:pPr>
-            <w:r>
-              <w:rPr>
-                <w:rFonts w:cstheme="minorHAnsi"/>
-                <w:color w:val="202124"/>
-                <w:shd w:val="clear" w:color="auto" w:fill="FFFFFF"/>
-              </w:rPr>
-              <w:t>User Story</w:t>
-            </w:r>
-          </w:p>
-        </w:tc>
-        <w:tc>
-          <w:tcPr>
-            <w:tcW w:w="2268" w:type="dxa"/>
-          </w:tcPr>
-          <w:p>
-            <w:pPr>
-              <w:pStyle w:val="NormalWeb"/>
-              <w:jc w:val="both"/>
-              <w:rPr>
-                <w:rFonts w:cstheme="minorHAnsi"/>
-                <w:color w:val="202124"/>
-                <w:shd w:val="clear" w:color="auto" w:fill="FFFFFF"/>
-              </w:rPr>
-            </w:pPr>
-            <w:r>
-              <w:rPr>
-                <w:rFonts w:cstheme="minorHAnsi"/>
-                <w:color w:val="202124"/>
-                <w:shd w:val="clear" w:color="auto" w:fill="FFFFFF"/>
-              </w:rPr>
-              <w:t>Time (hours)</w:t>
-            </w:r>
-          </w:p>
-        </w:tc>
-      </w:tr>
-      <w:tr>
-        <w:tc>
-          <w:tcPr>
-            <w:tcW w:w="2405" w:type="dxa"/>
-          </w:tcPr>
-          <w:p>
-            <w:pPr>
-              <w:pStyle w:val="NormalWeb"/>
-              <w:jc w:val="both"/>
-              <w:rPr>
-                <w:rFonts w:cstheme="minorHAnsi"/>
-                <w:color w:val="202124"/>
-                <w:shd w:val="clear" w:color="auto" w:fill="FFFFFF"/>
-              </w:rPr>
-            </w:pPr>
-            <w:r>
-              <w:rPr>
-                <w:rFonts w:cstheme="minorHAnsi"/>
-                <w:color w:val="202124"/>
-                <w:shd w:val="clear" w:color="auto" w:fill="FFFFFF"/>
-              </w:rPr>
-              <w:t>1</w:t>
-            </w:r>
-          </w:p>
-        </w:tc>
-        <w:tc>
-          <w:tcPr>
-            <w:tcW w:w="2410" w:type="dxa"/>
-          </w:tcPr>
-          <w:p>
-            <w:pPr>
-              <w:pStyle w:val="NormalWeb"/>
-              <w:jc w:val="both"/>
-              <w:rPr>
-                <w:rFonts w:cstheme="minorHAnsi"/>
-                <w:color w:val="202124"/>
-                <w:shd w:val="clear" w:color="auto" w:fill="FFFFFF"/>
-              </w:rPr>
-            </w:pPr>
-            <w:r>
-              <w:rPr>
-                <w:rFonts w:cstheme="minorHAnsi"/>
-                <w:color w:val="202124"/>
-                <w:shd w:val="clear" w:color="auto" w:fill="FFFFFF"/>
-              </w:rPr>
-              <w:t>U-801</w:t>
-            </w:r>
-          </w:p>
-        </w:tc>
-        <w:tc>
-          <w:tcPr>
-            <w:tcW w:w="2268" w:type="dxa"/>
-          </w:tcPr>
-          <w:p>
-            <w:pPr>
-              <w:pStyle w:val="NormalWeb"/>
-              <w:jc w:val="both"/>
-              <w:rPr>
-                <w:rFonts w:cstheme="minorHAnsi"/>
-                <w:color w:val="202124"/>
-                <w:shd w:val="clear" w:color="auto" w:fill="FFFFFF"/>
-              </w:rPr>
-            </w:pPr>
-            <w:r>
-              <w:rPr>
-                <w:rFonts w:cstheme="minorHAnsi"/>
-                <w:color w:val="202124"/>
-                <w:shd w:val="clear" w:color="auto" w:fill="FFFFFF"/>
-              </w:rPr>
-              <w:t>8</w:t>
-            </w:r>
-          </w:p>
-        </w:tc>
-      </w:tr>
-      <w:tr>
-        <w:tc>
-          <w:tcPr>
-            <w:tcW w:w="2405" w:type="dxa"/>
-          </w:tcPr>
-          <w:p>
-            <w:pPr>
-              <w:pStyle w:val="NormalWeb"/>
-              <w:jc w:val="both"/>
-              <w:rPr>
-                <w:rFonts w:cstheme="minorHAnsi"/>
-                <w:color w:val="202124"/>
-                <w:shd w:val="clear" w:color="auto" w:fill="FFFFFF"/>
-              </w:rPr>
-            </w:pPr>
-            <w:r>
-              <w:rPr>
-                <w:rFonts w:cstheme="minorHAnsi"/>
-                <w:color w:val="202124"/>
-                <w:shd w:val="clear" w:color="auto" w:fill="FFFFFF"/>
-              </w:rPr>
-              <w:t>2</w:t>
-            </w:r>
-          </w:p>
-        </w:tc>
-        <w:tc>
-          <w:tcPr>
-            <w:tcW w:w="2410" w:type="dxa"/>
-          </w:tcPr>
-          <w:p>
-            <w:pPr>
-              <w:pStyle w:val="NormalWeb"/>
-              <w:jc w:val="both"/>
-              <w:rPr>
-                <w:rFonts w:cstheme="minorHAnsi"/>
-                <w:color w:val="202124"/>
-                <w:shd w:val="clear" w:color="auto" w:fill="FFFFFF"/>
-              </w:rPr>
-            </w:pPr>
-            <w:r>
-              <w:rPr>
-                <w:rFonts w:cstheme="minorHAnsi"/>
-                <w:color w:val="202124"/>
-                <w:shd w:val="clear" w:color="auto" w:fill="FFFFFF"/>
-              </w:rPr>
-              <w:t>U-701</w:t>
-            </w:r>
-          </w:p>
-        </w:tc>
-        <w:tc>
-          <w:tcPr>
-            <w:tcW w:w="2268" w:type="dxa"/>
-          </w:tcPr>
-          <w:p>
-            <w:pPr>
-              <w:pStyle w:val="NormalWeb"/>
-              <w:jc w:val="both"/>
-              <w:rPr>
-                <w:rFonts w:cstheme="minorHAnsi"/>
-                <w:color w:val="202124"/>
-                <w:shd w:val="clear" w:color="auto" w:fill="FFFFFF"/>
-              </w:rPr>
-            </w:pPr>
-            <w:r>
-              <w:rPr>
-                <w:rFonts w:cstheme="minorHAnsi"/>
-                <w:color w:val="202124"/>
-                <w:shd w:val="clear" w:color="auto" w:fill="FFFFFF"/>
-              </w:rPr>
-              <w:t>3</w:t>
-            </w:r>
-          </w:p>
-        </w:tc>
-      </w:tr>
-      <w:tr>
-        <w:tc>
-          <w:tcPr>
-            <w:tcW w:w="2405" w:type="dxa"/>
-          </w:tcPr>
-          <w:p>
-            <w:pPr>
-              <w:pStyle w:val="NormalWeb"/>
-              <w:jc w:val="both"/>
-              <w:rPr>
-                <w:rFonts w:cstheme="minorHAnsi"/>
-                <w:color w:val="202124"/>
-                <w:shd w:val="clear" w:color="auto" w:fill="FFFFFF"/>
-              </w:rPr>
-            </w:pPr>
-            <w:r>
-              <w:rPr>
-                <w:rFonts w:cstheme="minorHAnsi"/>
-                <w:color w:val="202124"/>
-                <w:shd w:val="clear" w:color="auto" w:fill="FFFFFF"/>
-              </w:rPr>
-              <w:t>3</w:t>
-            </w:r>
-          </w:p>
-        </w:tc>
-        <w:tc>
-          <w:tcPr>
-            <w:tcW w:w="2410" w:type="dxa"/>
-          </w:tcPr>
-          <w:p>
-            <w:pPr>
-              <w:pStyle w:val="NormalWeb"/>
-              <w:jc w:val="both"/>
-              <w:rPr>
-                <w:rFonts w:cstheme="minorHAnsi"/>
-                <w:color w:val="202124"/>
-                <w:shd w:val="clear" w:color="auto" w:fill="FFFFFF"/>
-              </w:rPr>
-            </w:pPr>
-            <w:r>
-              <w:rPr>
-                <w:rFonts w:cstheme="minorHAnsi"/>
-                <w:color w:val="202124"/>
-                <w:shd w:val="clear" w:color="auto" w:fill="FFFFFF"/>
-              </w:rPr>
-              <w:t>U-802</w:t>
-            </w:r>
-          </w:p>
-        </w:tc>
-        <w:tc>
-          <w:tcPr>
-            <w:tcW w:w="2268" w:type="dxa"/>
-          </w:tcPr>
-          <w:p>
-            <w:pPr>
-              <w:pStyle w:val="NormalWeb"/>
-              <w:jc w:val="both"/>
-              <w:rPr>
-                <w:rFonts w:cstheme="minorHAnsi"/>
-                <w:color w:val="202124"/>
-                <w:shd w:val="clear" w:color="auto" w:fill="FFFFFF"/>
-              </w:rPr>
-            </w:pPr>
-            <w:r>
-              <w:rPr>
-                <w:rFonts w:cstheme="minorHAnsi"/>
-                <w:color w:val="202124"/>
-                <w:shd w:val="clear" w:color="auto" w:fill="FFFFFF"/>
-              </w:rPr>
-              <w:t>8</w:t>
-            </w:r>
-          </w:p>
-        </w:tc>
-      </w:tr>
-    </w:tbl>
-    <w:p>
-      <w:pPr>
-        <w:pStyle w:val="NormalWeb"/>
-        <w:jc w:val="both"/>
-        <w:rPr>
-          <w:rFonts w:cstheme="minorHAnsi"/>
-          <w:color w:val="202124"/>
-          <w:shd w:val="clear" w:color="auto" w:fill="FFFFFF"/>
-        </w:rPr>
-      </w:pPr>
-    </w:p>
-    <w:p>
-      <w:pPr>
-        <w:pStyle w:val="NormalWeb"/>
-        <w:jc w:val="both"/>
-        <w:rPr>
-          <w:rFonts w:cstheme="minorHAnsi"/>
-          <w:color w:val="202124"/>
-          <w:shd w:val="clear" w:color="auto" w:fill="FFFFFF"/>
-        </w:rPr>
-      </w:pPr>
-    </w:p>
-    <w:p>
-      <w:pPr>
-        <w:pStyle w:val="NormalWeb"/>
-        <w:jc w:val="both"/>
-        <w:rPr>
-          <w:rFonts w:cstheme="minorHAnsi"/>
-          <w:color w:val="202124"/>
-          <w:shd w:val="clear" w:color="auto" w:fill="FFFFFF"/>
-        </w:rPr>
-      </w:pPr>
     </w:p>
     <w:p>
       <w:r>
@@ -2473,6 +1680,7 @@
     </w:p>
     <w:p>
       <w:r>
+        <w:lastRenderedPageBreak/>
         <w:t>U 501 order – 3 hours</w:t>
       </w:r>
     </w:p>
@@ -2578,6 +1786,7 @@
     </w:p>
     <w:p>
       <w:r>
+        <w:lastRenderedPageBreak/>
         <w:t>ITERATION 3</w:t>
       </w:r>
     </w:p>
@@ -2822,7 +2031,6 @@
           <w:color w:val="202124"/>
           <w:shd w:val="clear" w:color="auto" w:fill="FFFFFF"/>
         </w:rPr>
-        <w:lastRenderedPageBreak/>
         <w:t>The pre-and post-conditions describe the scope of each use case. Since each use case begins and ends, we need to tell it where to begin and when to end.</w:t>
       </w:r>
     </w:p>
@@ -3224,7 +2432,6 @@
         <w:rPr>
           <w:rFonts w:eastAsia="Times New Roman"/>
         </w:rPr>
-        <w:lastRenderedPageBreak/>
         <w:t>Contribution Table</w:t>
       </w:r>
     </w:p>
@@ -7183,25 +6390,6 @@
 </file>
 
 <file path=customXml/item1.xml><?xml version="1.0" encoding="utf-8"?>
-<p:properties xmlns:p="http://schemas.microsoft.com/office/2006/metadata/properties" xmlns:xsi="http://www.w3.org/2001/XMLSchema-instance" xmlns:pc="http://schemas.microsoft.com/office/infopath/2007/PartnerControls">
-  <documentManagement/>
-</p:properties>
-</file>
-
-<file path=customXml/item2.xml><?xml version="1.0" encoding="utf-8"?>
-<b:Sources xmlns:b="http://schemas.openxmlformats.org/officeDocument/2006/bibliography" xmlns="http://schemas.openxmlformats.org/officeDocument/2006/bibliography" SelectedStyle="\APA.XSL" StyleName="APA"/>
-</file>
-
-<file path=customXml/item3.xml><?xml version="1.0" encoding="utf-8"?>
-<?mso-contentType ?>
-<FormTemplates xmlns="http://schemas.microsoft.com/sharepoint/v3/contenttype/forms">
-  <Display>DocumentLibraryForm</Display>
-  <Edit>DocumentLibraryForm</Edit>
-  <New>DocumentLibraryForm</New>
-</FormTemplates>
-</file>
-
-<file path=customXml/item4.xml><?xml version="1.0" encoding="utf-8"?>
 <ct:contentTypeSchema xmlns:ct="http://schemas.microsoft.com/office/2006/metadata/contentType" xmlns:ma="http://schemas.microsoft.com/office/2006/metadata/properties/metaAttributes" ct:_="" ma:_="" ma:contentTypeName="Document" ma:contentTypeID="0x01010093110C298392DB41BA70848D671DF0D2" ma:contentTypeVersion="4" ma:contentTypeDescription="Create a new document." ma:contentTypeScope="" ma:versionID="95d2959572e18e2c168c70a19ee1de61">
   <xsd:schema xmlns:xsd="http://www.w3.org/2001/XMLSchema" xmlns:xs="http://www.w3.org/2001/XMLSchema" xmlns:p="http://schemas.microsoft.com/office/2006/metadata/properties" xmlns:ns2="987834e3-acb9-4239-9c90-03ceceb2f379" targetNamespace="http://schemas.microsoft.com/office/2006/metadata/properties" ma:root="true" ma:fieldsID="9c1ef00d601e485a1e57035a0d1714a6" ns2:_="">
     <xsd:import namespace="987834e3-acb9-4239-9c90-03ceceb2f379"/>
@@ -7347,32 +6535,26 @@
 </ct:contentTypeSchema>
 </file>
 
-<file path=customXml/itemProps1.xml><?xml version="1.0" encoding="utf-8"?>
-<ds:datastoreItem xmlns:ds="http://schemas.openxmlformats.org/officeDocument/2006/customXml" ds:itemID="{F1D1591C-9F82-4635-B838-36EACC0CA85B}">
-  <ds:schemaRefs>
-    <ds:schemaRef ds:uri="http://schemas.microsoft.com/office/2006/metadata/properties"/>
-    <ds:schemaRef ds:uri="http://schemas.microsoft.com/office/infopath/2007/PartnerControls"/>
-  </ds:schemaRefs>
-</ds:datastoreItem>
+<file path=customXml/item2.xml><?xml version="1.0" encoding="utf-8"?>
+<?mso-contentType ?>
+<FormTemplates xmlns="http://schemas.microsoft.com/sharepoint/v3/contenttype/forms">
+  <Display>DocumentLibraryForm</Display>
+  <Edit>DocumentLibraryForm</Edit>
+  <New>DocumentLibraryForm</New>
+</FormTemplates>
 </file>
 
-<file path=customXml/itemProps2.xml><?xml version="1.0" encoding="utf-8"?>
-<ds:datastoreItem xmlns:ds="http://schemas.openxmlformats.org/officeDocument/2006/customXml" ds:itemID="{D63745CB-1C1E-4AE7-BDE8-0F1A274C5CE5}">
-  <ds:schemaRefs>
-    <ds:schemaRef ds:uri="http://schemas.openxmlformats.org/officeDocument/2006/bibliography"/>
-  </ds:schemaRefs>
-</ds:datastoreItem>
+<file path=customXml/item3.xml><?xml version="1.0" encoding="utf-8"?>
+<b:Sources xmlns:b="http://schemas.openxmlformats.org/officeDocument/2006/bibliography" xmlns="http://schemas.openxmlformats.org/officeDocument/2006/bibliography" SelectedStyle="\APA.XSL" StyleName="APA"/>
 </file>
 
-<file path=customXml/itemProps3.xml><?xml version="1.0" encoding="utf-8"?>
-<ds:datastoreItem xmlns:ds="http://schemas.openxmlformats.org/officeDocument/2006/customXml" ds:itemID="{4D9CF798-E2A0-48FA-A860-BF81550A669D}">
-  <ds:schemaRefs>
-    <ds:schemaRef ds:uri="http://schemas.microsoft.com/sharepoint/v3/contenttype/forms"/>
-  </ds:schemaRefs>
-</ds:datastoreItem>
+<file path=customXml/item4.xml><?xml version="1.0" encoding="utf-8"?>
+<p:properties xmlns:p="http://schemas.microsoft.com/office/2006/metadata/properties" xmlns:xsi="http://www.w3.org/2001/XMLSchema-instance" xmlns:pc="http://schemas.microsoft.com/office/infopath/2007/PartnerControls">
+  <documentManagement/>
+</p:properties>
 </file>
 
-<file path=customXml/itemProps4.xml><?xml version="1.0" encoding="utf-8"?>
+<file path=customXml/itemProps1.xml><?xml version="1.0" encoding="utf-8"?>
 <ds:datastoreItem xmlns:ds="http://schemas.openxmlformats.org/officeDocument/2006/customXml" ds:itemID="{1C9BCC7F-B700-45FA-97A3-14403CEC8971}">
   <ds:schemaRefs>
     <ds:schemaRef ds:uri="http://schemas.microsoft.com/office/2006/metadata/contentType"/>
@@ -7388,4 +6570,29 @@
     <ds:schemaRef ds:uri="http://schemas.microsoft.com/internal/obd"/>
   </ds:schemaRefs>
 </ds:datastoreItem>
+</file>
+
+<file path=customXml/itemProps2.xml><?xml version="1.0" encoding="utf-8"?>
+<ds:datastoreItem xmlns:ds="http://schemas.openxmlformats.org/officeDocument/2006/customXml" ds:itemID="{4D9CF798-E2A0-48FA-A860-BF81550A669D}">
+  <ds:schemaRefs>
+    <ds:schemaRef ds:uri="http://schemas.microsoft.com/sharepoint/v3/contenttype/forms"/>
+  </ds:schemaRefs>
+</ds:datastoreItem>
+</file>
+
+<file path=customXml/itemProps3.xml><?xml version="1.0" encoding="utf-8"?>
+<ds:datastoreItem xmlns:ds="http://schemas.openxmlformats.org/officeDocument/2006/customXml" ds:itemID="{D63745CB-1C1E-4AE7-BDE8-0F1A274C5CE5}">
+  <ds:schemaRefs>
+    <ds:schemaRef ds:uri="http://schemas.openxmlformats.org/officeDocument/2006/bibliography"/>
+  </ds:schemaRefs>
+</ds:datastoreItem>
+</file>
+
+<file path=customXml/itemProps4.xml><?xml version="1.0" encoding="utf-8"?>
+<ds:datastoreItem xmlns:ds="http://schemas.openxmlformats.org/officeDocument/2006/customXml" ds:itemID="{F1D1591C-9F82-4635-B838-36EACC0CA85B}">
+  <ds:schemaRefs>
+    <ds:schemaRef ds:uri="http://schemas.microsoft.com/office/2006/metadata/properties"/>
+    <ds:schemaRef ds:uri="http://schemas.microsoft.com/office/infopath/2007/PartnerControls"/>
+  </ds:schemaRefs>
+</ds:datastoreItem>
 </file>
</xml_diff>

<commit_message>
updated release & iteration plan
</commit_message>
<xml_diff>
--- a/41093 - Report Template.docx
+++ b/41093 - Report Template.docx
@@ -322,15 +322,6 @@
         <w:pStyle w:val="Heading2"/>
         <w:divId w:val="138621314"/>
         <w:rPr>
-          <w:rFonts w:eastAsia="Times New Roman"/>
-          <w:b w:val="0"/>
-          <w:bCs w:val="0"/>
-          <w:sz w:val="22"/>
-          <w:szCs w:val="22"/>
-        </w:rPr>
-      </w:pPr>
-      <w:r>
-        <w:rPr>
           <w:rFonts w:asciiTheme="minorHAnsi" w:eastAsia="Times New Roman" w:hAnsiTheme="minorHAnsi" w:cstheme="minorHAnsi"/>
           <w:b w:val="0"/>
           <w:bCs w:val="0"/>
@@ -338,6 +329,16 @@
           <w:sz w:val="22"/>
           <w:szCs w:val="22"/>
         </w:rPr>
+      </w:pPr>
+      <w:r>
+        <w:rPr>
+          <w:rFonts w:asciiTheme="minorHAnsi" w:eastAsia="Times New Roman" w:hAnsiTheme="minorHAnsi" w:cstheme="minorHAnsi"/>
+          <w:b w:val="0"/>
+          <w:bCs w:val="0"/>
+          <w:color w:val="000000" w:themeColor="text1"/>
+          <w:sz w:val="22"/>
+          <w:szCs w:val="22"/>
+        </w:rPr>
         <w:t>A stakeholder analysis is a process of identifying people involved with the project before the project begins; grouping them according to their levels of participation, interest, and influence in the project; and</w:t>
       </w:r>
       <w:r>
@@ -365,6 +366,183 @@
     </w:p>
     <w:p>
       <w:pPr>
+        <w:divId w:val="138621314"/>
+      </w:pPr>
+    </w:p>
+    <w:tbl>
+      <w:tblPr>
+        <w:tblStyle w:val="TableGrid"/>
+        <w:tblW w:w="0" w:type="auto"/>
+        <w:tblInd w:w="0" w:type="dxa"/>
+        <w:tblLook w:val="04A0" w:firstRow="1" w:lastRow="0" w:firstColumn="1" w:lastColumn="0" w:noHBand="0" w:noVBand="1"/>
+      </w:tblPr>
+      <w:tblGrid>
+        <w:gridCol w:w="2337"/>
+        <w:gridCol w:w="2903"/>
+        <w:gridCol w:w="1772"/>
+        <w:gridCol w:w="2338"/>
+      </w:tblGrid>
+      <w:tr>
+        <w:trPr>
+          <w:divId w:val="138621314"/>
+        </w:trPr>
+        <w:tc>
+          <w:tcPr>
+            <w:tcW w:w="2337" w:type="dxa"/>
+          </w:tcPr>
+          <w:p>
+            <w:r>
+              <w:t>Stakeholder</w:t>
+            </w:r>
+          </w:p>
+        </w:tc>
+        <w:tc>
+          <w:tcPr>
+            <w:tcW w:w="2903" w:type="dxa"/>
+          </w:tcPr>
+          <w:p>
+            <w:r>
+              <w:t>Interest</w:t>
+            </w:r>
+          </w:p>
+        </w:tc>
+        <w:tc>
+          <w:tcPr>
+            <w:tcW w:w="1772" w:type="dxa"/>
+          </w:tcPr>
+          <w:p>
+            <w:r>
+              <w:t>Estimated Project Impact</w:t>
+            </w:r>
+          </w:p>
+        </w:tc>
+        <w:tc>
+          <w:tcPr>
+            <w:tcW w:w="2338" w:type="dxa"/>
+          </w:tcPr>
+          <w:p>
+            <w:r>
+              <w:t>Estimated Priority</w:t>
+            </w:r>
+          </w:p>
+        </w:tc>
+      </w:tr>
+      <w:tr>
+        <w:trPr>
+          <w:divId w:val="138621314"/>
+        </w:trPr>
+        <w:tc>
+          <w:tcPr>
+            <w:tcW w:w="2337" w:type="dxa"/>
+          </w:tcPr>
+          <w:p>
+            <w:r>
+              <w:t>Owner</w:t>
+            </w:r>
+          </w:p>
+        </w:tc>
+        <w:tc>
+          <w:tcPr>
+            <w:tcW w:w="2903" w:type="dxa"/>
+          </w:tcPr>
+          <w:p>
+            <w:r>
+              <w:t>Increase profits margin</w:t>
+            </w:r>
+          </w:p>
+          <w:p/>
+        </w:tc>
+        <w:tc>
+          <w:tcPr>
+            <w:tcW w:w="1772" w:type="dxa"/>
+          </w:tcPr>
+          <w:p/>
+        </w:tc>
+        <w:tc>
+          <w:tcPr>
+            <w:tcW w:w="2338" w:type="dxa"/>
+          </w:tcPr>
+          <w:p/>
+        </w:tc>
+      </w:tr>
+      <w:tr>
+        <w:trPr>
+          <w:divId w:val="138621314"/>
+        </w:trPr>
+        <w:tc>
+          <w:tcPr>
+            <w:tcW w:w="2337" w:type="dxa"/>
+          </w:tcPr>
+          <w:p>
+            <w:r>
+              <w:t>Team Members</w:t>
+            </w:r>
+          </w:p>
+        </w:tc>
+        <w:tc>
+          <w:tcPr>
+            <w:tcW w:w="2903" w:type="dxa"/>
+          </w:tcPr>
+          <w:p/>
+        </w:tc>
+        <w:tc>
+          <w:tcPr>
+            <w:tcW w:w="1772" w:type="dxa"/>
+          </w:tcPr>
+          <w:p/>
+        </w:tc>
+        <w:tc>
+          <w:tcPr>
+            <w:tcW w:w="2338" w:type="dxa"/>
+          </w:tcPr>
+          <w:p/>
+        </w:tc>
+      </w:tr>
+      <w:tr>
+        <w:trPr>
+          <w:divId w:val="138621314"/>
+        </w:trPr>
+        <w:tc>
+          <w:tcPr>
+            <w:tcW w:w="2337" w:type="dxa"/>
+          </w:tcPr>
+          <w:p>
+            <w:r>
+              <w:t>Customers</w:t>
+            </w:r>
+          </w:p>
+        </w:tc>
+        <w:tc>
+          <w:tcPr>
+            <w:tcW w:w="2903" w:type="dxa"/>
+          </w:tcPr>
+          <w:p>
+            <w:r>
+              <w:t xml:space="preserve">New system </w:t>
+            </w:r>
+          </w:p>
+        </w:tc>
+        <w:tc>
+          <w:tcPr>
+            <w:tcW w:w="1772" w:type="dxa"/>
+          </w:tcPr>
+          <w:p/>
+        </w:tc>
+        <w:tc>
+          <w:tcPr>
+            <w:tcW w:w="2338" w:type="dxa"/>
+          </w:tcPr>
+          <w:p/>
+        </w:tc>
+      </w:tr>
+    </w:tbl>
+    <w:p>
+      <w:pPr>
+        <w:divId w:val="138621314"/>
+      </w:pPr>
+    </w:p>
+    <w:p>
+      <w:pPr>
         <w:rPr>
           <w:rFonts w:ascii="Arial" w:eastAsia="Times New Roman" w:hAnsi="Arial" w:cs="Arial"/>
           <w:color w:val="000000" w:themeColor="text1"/>
@@ -382,6 +560,7 @@
         <w:rPr>
           <w:rFonts w:eastAsia="Times New Roman"/>
         </w:rPr>
+        <w:lastRenderedPageBreak/>
         <w:t>Release Backlog</w:t>
       </w:r>
       <w:r>
@@ -503,768 +682,67 @@
           <w:shd w:val="clear" w:color="auto" w:fill="FFFFFF"/>
         </w:rPr>
       </w:pPr>
-      <w:r>
+    </w:p>
+    <w:p>
+      <w:pPr>
+        <w:pStyle w:val="NormalWeb"/>
+        <w:jc w:val="both"/>
         <w:rPr>
           <w:rFonts w:cstheme="minorHAnsi"/>
           <w:color w:val="202124"/>
           <w:shd w:val="clear" w:color="auto" w:fill="FFFFFF"/>
         </w:rPr>
-        <w:t>Release 1</w:t>
+      </w:pPr>
+      <w:r>
+        <w:rPr>
+          <w:rFonts w:cstheme="minorHAnsi"/>
+          <w:noProof/>
+          <w:color w:val="202124"/>
+          <w:shd w:val="clear" w:color="auto" w:fill="FFFFFF"/>
+        </w:rPr>
+        <w:drawing>
+          <wp:inline distT="0" distB="0" distL="0" distR="0" wp14:anchorId="0CF7B781" wp14:editId="669426BE">
+            <wp:extent cx="6456045" cy="2129943"/>
+            <wp:effectExtent l="0" t="0" r="1905" b="3810"/>
+            <wp:docPr id="1" name="Picture 1" descr="Graphical user interface, text, application&#10;&#10;Description automatically generated"/>
+            <wp:cNvGraphicFramePr>
+              <a:graphicFrameLocks xmlns:a="http://schemas.openxmlformats.org/drawingml/2006/main" noChangeAspect="1"/>
+            </wp:cNvGraphicFramePr>
+            <a:graphic xmlns:a="http://schemas.openxmlformats.org/drawingml/2006/main">
+              <a:graphicData uri="http://schemas.openxmlformats.org/drawingml/2006/picture">
+                <pic:pic xmlns:pic="http://schemas.openxmlformats.org/drawingml/2006/picture">
+                  <pic:nvPicPr>
+                    <pic:cNvPr id="1" name="Picture 1" descr="Graphical user interface, text, application&#10;&#10;Description automatically generated"/>
+                    <pic:cNvPicPr/>
+                  </pic:nvPicPr>
+                  <pic:blipFill>
+                    <a:blip r:embed="rId12" cstate="print">
+                      <a:extLst>
+                        <a:ext uri="{28A0092B-C50C-407E-A947-70E740481C1C}">
+                          <a14:useLocalDpi xmlns:a14="http://schemas.microsoft.com/office/drawing/2010/main" val="0"/>
+                        </a:ext>
+                      </a:extLst>
+                    </a:blip>
+                    <a:stretch>
+                      <a:fillRect/>
+                    </a:stretch>
+                  </pic:blipFill>
+                  <pic:spPr>
+                    <a:xfrm>
+                      <a:off x="0" y="0"/>
+                      <a:ext cx="6478749" cy="2137434"/>
+                    </a:xfrm>
+                    <a:prstGeom prst="rect">
+                      <a:avLst/>
+                    </a:prstGeom>
+                  </pic:spPr>
+                </pic:pic>
+              </a:graphicData>
+            </a:graphic>
+          </wp:inline>
+        </w:drawing>
       </w:r>
     </w:p>
-    <w:tbl>
-      <w:tblPr>
-        <w:tblStyle w:val="TableGrid"/>
-        <w:tblW w:w="0" w:type="auto"/>
-        <w:tblInd w:w="0" w:type="dxa"/>
-        <w:tblLook w:val="04A0" w:firstRow="1" w:lastRow="0" w:firstColumn="1" w:lastColumn="0" w:noHBand="0" w:noVBand="1"/>
-      </w:tblPr>
-      <w:tblGrid>
-        <w:gridCol w:w="2441"/>
-        <w:gridCol w:w="2300"/>
-        <w:gridCol w:w="2196"/>
-      </w:tblGrid>
-      <w:tr>
-        <w:tc>
-          <w:tcPr>
-            <w:tcW w:w="2441" w:type="dxa"/>
-          </w:tcPr>
-          <w:p>
-            <w:pPr>
-              <w:pStyle w:val="NormalWeb"/>
-              <w:jc w:val="both"/>
-              <w:rPr>
-                <w:rFonts w:cstheme="minorHAnsi"/>
-                <w:color w:val="202124"/>
-                <w:shd w:val="clear" w:color="auto" w:fill="FFFFFF"/>
-              </w:rPr>
-            </w:pPr>
-            <w:r>
-              <w:rPr>
-                <w:rFonts w:cstheme="minorHAnsi"/>
-                <w:color w:val="202124"/>
-                <w:shd w:val="clear" w:color="auto" w:fill="FFFFFF"/>
-              </w:rPr>
-              <w:t xml:space="preserve">Iteration </w:t>
-            </w:r>
-          </w:p>
-        </w:tc>
-        <w:tc>
-          <w:tcPr>
-            <w:tcW w:w="2300" w:type="dxa"/>
-          </w:tcPr>
-          <w:p>
-            <w:pPr>
-              <w:pStyle w:val="NormalWeb"/>
-              <w:jc w:val="both"/>
-              <w:rPr>
-                <w:rFonts w:cstheme="minorHAnsi"/>
-                <w:color w:val="202124"/>
-                <w:shd w:val="clear" w:color="auto" w:fill="FFFFFF"/>
-              </w:rPr>
-            </w:pPr>
-            <w:r>
-              <w:rPr>
-                <w:rFonts w:cstheme="minorHAnsi"/>
-                <w:color w:val="202124"/>
-                <w:shd w:val="clear" w:color="auto" w:fill="FFFFFF"/>
-              </w:rPr>
-              <w:t>User Story</w:t>
-            </w:r>
-          </w:p>
-        </w:tc>
-        <w:tc>
-          <w:tcPr>
-            <w:tcW w:w="2196" w:type="dxa"/>
-          </w:tcPr>
-          <w:p>
-            <w:pPr>
-              <w:pStyle w:val="NormalWeb"/>
-              <w:jc w:val="both"/>
-              <w:rPr>
-                <w:rFonts w:cstheme="minorHAnsi"/>
-                <w:color w:val="202124"/>
-                <w:shd w:val="clear" w:color="auto" w:fill="FFFFFF"/>
-              </w:rPr>
-            </w:pPr>
-            <w:r>
-              <w:rPr>
-                <w:rFonts w:cstheme="minorHAnsi"/>
-                <w:color w:val="202124"/>
-                <w:shd w:val="clear" w:color="auto" w:fill="FFFFFF"/>
-              </w:rPr>
-              <w:t>Time (hours)</w:t>
-            </w:r>
-          </w:p>
-        </w:tc>
-      </w:tr>
-      <w:tr>
-        <w:tc>
-          <w:tcPr>
-            <w:tcW w:w="2441" w:type="dxa"/>
-          </w:tcPr>
-          <w:p>
-            <w:pPr>
-              <w:pStyle w:val="NormalWeb"/>
-              <w:jc w:val="both"/>
-              <w:rPr>
-                <w:rFonts w:cstheme="minorHAnsi"/>
-                <w:color w:val="202124"/>
-                <w:shd w:val="clear" w:color="auto" w:fill="FFFFFF"/>
-              </w:rPr>
-            </w:pPr>
-            <w:r>
-              <w:rPr>
-                <w:rFonts w:cstheme="minorHAnsi"/>
-                <w:color w:val="202124"/>
-                <w:shd w:val="clear" w:color="auto" w:fill="FFFFFF"/>
-              </w:rPr>
-              <w:t>1</w:t>
-            </w:r>
-          </w:p>
-        </w:tc>
-        <w:tc>
-          <w:tcPr>
-            <w:tcW w:w="2300" w:type="dxa"/>
-          </w:tcPr>
-          <w:p>
-            <w:pPr>
-              <w:pStyle w:val="NormalWeb"/>
-              <w:jc w:val="both"/>
-              <w:rPr>
-                <w:rFonts w:cstheme="minorHAnsi"/>
-                <w:color w:val="202124"/>
-                <w:shd w:val="clear" w:color="auto" w:fill="FFFFFF"/>
-              </w:rPr>
-            </w:pPr>
-            <w:r>
-              <w:rPr>
-                <w:rFonts w:cstheme="minorHAnsi"/>
-                <w:color w:val="202124"/>
-                <w:shd w:val="clear" w:color="auto" w:fill="FFFFFF"/>
-              </w:rPr>
-              <w:t>U-101</w:t>
-            </w:r>
-          </w:p>
-        </w:tc>
-        <w:tc>
-          <w:tcPr>
-            <w:tcW w:w="2196" w:type="dxa"/>
-          </w:tcPr>
-          <w:p>
-            <w:pPr>
-              <w:pStyle w:val="NormalWeb"/>
-              <w:jc w:val="both"/>
-              <w:rPr>
-                <w:rFonts w:cstheme="minorHAnsi"/>
-                <w:color w:val="202124"/>
-                <w:shd w:val="clear" w:color="auto" w:fill="FFFFFF"/>
-              </w:rPr>
-            </w:pPr>
-            <w:r>
-              <w:rPr>
-                <w:rFonts w:cstheme="minorHAnsi"/>
-                <w:color w:val="202124"/>
-                <w:shd w:val="clear" w:color="auto" w:fill="FFFFFF"/>
-              </w:rPr>
-              <w:t>3</w:t>
-            </w:r>
-          </w:p>
-        </w:tc>
-      </w:tr>
-      <w:tr>
-        <w:tc>
-          <w:tcPr>
-            <w:tcW w:w="2441" w:type="dxa"/>
-          </w:tcPr>
-          <w:p>
-            <w:pPr>
-              <w:pStyle w:val="NormalWeb"/>
-              <w:jc w:val="both"/>
-              <w:rPr>
-                <w:rFonts w:cstheme="minorHAnsi"/>
-                <w:color w:val="202124"/>
-                <w:shd w:val="clear" w:color="auto" w:fill="FFFFFF"/>
-              </w:rPr>
-            </w:pPr>
-            <w:r>
-              <w:rPr>
-                <w:rFonts w:cstheme="minorHAnsi"/>
-                <w:color w:val="202124"/>
-                <w:shd w:val="clear" w:color="auto" w:fill="FFFFFF"/>
-              </w:rPr>
-              <w:t>1</w:t>
-            </w:r>
-          </w:p>
-        </w:tc>
-        <w:tc>
-          <w:tcPr>
-            <w:tcW w:w="2300" w:type="dxa"/>
-          </w:tcPr>
-          <w:p>
-            <w:pPr>
-              <w:pStyle w:val="NormalWeb"/>
-              <w:jc w:val="both"/>
-              <w:rPr>
-                <w:rFonts w:cstheme="minorHAnsi"/>
-                <w:color w:val="202124"/>
-                <w:shd w:val="clear" w:color="auto" w:fill="FFFFFF"/>
-              </w:rPr>
-            </w:pPr>
-            <w:r>
-              <w:rPr>
-                <w:rFonts w:cstheme="minorHAnsi"/>
-                <w:color w:val="202124"/>
-                <w:shd w:val="clear" w:color="auto" w:fill="FFFFFF"/>
-              </w:rPr>
-              <w:t>U-102</w:t>
-            </w:r>
-          </w:p>
-        </w:tc>
-        <w:tc>
-          <w:tcPr>
-            <w:tcW w:w="2196" w:type="dxa"/>
-          </w:tcPr>
-          <w:p>
-            <w:pPr>
-              <w:pStyle w:val="NormalWeb"/>
-              <w:jc w:val="both"/>
-              <w:rPr>
-                <w:rFonts w:cstheme="minorHAnsi"/>
-                <w:color w:val="202124"/>
-                <w:shd w:val="clear" w:color="auto" w:fill="FFFFFF"/>
-              </w:rPr>
-            </w:pPr>
-            <w:r>
-              <w:rPr>
-                <w:rFonts w:cstheme="minorHAnsi"/>
-                <w:color w:val="202124"/>
-                <w:shd w:val="clear" w:color="auto" w:fill="FFFFFF"/>
-              </w:rPr>
-              <w:t>2</w:t>
-            </w:r>
-          </w:p>
-        </w:tc>
-      </w:tr>
-      <w:tr>
-        <w:tc>
-          <w:tcPr>
-            <w:tcW w:w="2441" w:type="dxa"/>
-          </w:tcPr>
-          <w:p>
-            <w:pPr>
-              <w:pStyle w:val="NormalWeb"/>
-              <w:jc w:val="both"/>
-              <w:rPr>
-                <w:rFonts w:cstheme="minorHAnsi"/>
-                <w:color w:val="202124"/>
-                <w:shd w:val="clear" w:color="auto" w:fill="FFFFFF"/>
-              </w:rPr>
-            </w:pPr>
-            <w:r>
-              <w:rPr>
-                <w:rFonts w:cstheme="minorHAnsi"/>
-                <w:color w:val="202124"/>
-                <w:shd w:val="clear" w:color="auto" w:fill="FFFFFF"/>
-              </w:rPr>
-              <w:t>1</w:t>
-            </w:r>
-          </w:p>
-        </w:tc>
-        <w:tc>
-          <w:tcPr>
-            <w:tcW w:w="2300" w:type="dxa"/>
-          </w:tcPr>
-          <w:p>
-            <w:pPr>
-              <w:pStyle w:val="NormalWeb"/>
-              <w:jc w:val="both"/>
-              <w:rPr>
-                <w:rFonts w:cstheme="minorHAnsi"/>
-                <w:color w:val="202124"/>
-                <w:shd w:val="clear" w:color="auto" w:fill="FFFFFF"/>
-              </w:rPr>
-            </w:pPr>
-            <w:r>
-              <w:rPr>
-                <w:rFonts w:cstheme="minorHAnsi"/>
-                <w:color w:val="202124"/>
-                <w:shd w:val="clear" w:color="auto" w:fill="FFFFFF"/>
-              </w:rPr>
-              <w:t>U-201</w:t>
-            </w:r>
-          </w:p>
-        </w:tc>
-        <w:tc>
-          <w:tcPr>
-            <w:tcW w:w="2196" w:type="dxa"/>
-          </w:tcPr>
-          <w:p>
-            <w:pPr>
-              <w:pStyle w:val="NormalWeb"/>
-              <w:jc w:val="both"/>
-              <w:rPr>
-                <w:rFonts w:cstheme="minorHAnsi"/>
-                <w:color w:val="202124"/>
-                <w:shd w:val="clear" w:color="auto" w:fill="FFFFFF"/>
-              </w:rPr>
-            </w:pPr>
-            <w:r>
-              <w:rPr>
-                <w:rFonts w:cstheme="minorHAnsi"/>
-                <w:color w:val="202124"/>
-                <w:shd w:val="clear" w:color="auto" w:fill="FFFFFF"/>
-              </w:rPr>
-              <w:t>2</w:t>
-            </w:r>
-          </w:p>
-        </w:tc>
-      </w:tr>
-      <w:tr>
-        <w:tc>
-          <w:tcPr>
-            <w:tcW w:w="2441" w:type="dxa"/>
-          </w:tcPr>
-          <w:p>
-            <w:pPr>
-              <w:pStyle w:val="NormalWeb"/>
-              <w:jc w:val="both"/>
-              <w:rPr>
-                <w:rFonts w:cstheme="minorHAnsi"/>
-                <w:color w:val="202124"/>
-                <w:shd w:val="clear" w:color="auto" w:fill="FFFFFF"/>
-              </w:rPr>
-            </w:pPr>
-            <w:r>
-              <w:rPr>
-                <w:rFonts w:cstheme="minorHAnsi"/>
-                <w:color w:val="202124"/>
-                <w:shd w:val="clear" w:color="auto" w:fill="FFFFFF"/>
-              </w:rPr>
-              <w:t>2</w:t>
-            </w:r>
-          </w:p>
-        </w:tc>
-        <w:tc>
-          <w:tcPr>
-            <w:tcW w:w="2300" w:type="dxa"/>
-          </w:tcPr>
-          <w:p>
-            <w:pPr>
-              <w:pStyle w:val="NormalWeb"/>
-              <w:jc w:val="both"/>
-              <w:rPr>
-                <w:rFonts w:cstheme="minorHAnsi"/>
-                <w:color w:val="202124"/>
-                <w:shd w:val="clear" w:color="auto" w:fill="FFFFFF"/>
-              </w:rPr>
-            </w:pPr>
-            <w:r>
-              <w:rPr>
-                <w:rFonts w:cstheme="minorHAnsi"/>
-                <w:color w:val="202124"/>
-                <w:shd w:val="clear" w:color="auto" w:fill="FFFFFF"/>
-              </w:rPr>
-              <w:t>U-301</w:t>
-            </w:r>
-          </w:p>
-        </w:tc>
-        <w:tc>
-          <w:tcPr>
-            <w:tcW w:w="2196" w:type="dxa"/>
-          </w:tcPr>
-          <w:p>
-            <w:pPr>
-              <w:pStyle w:val="NormalWeb"/>
-              <w:jc w:val="both"/>
-              <w:rPr>
-                <w:rFonts w:cstheme="minorHAnsi"/>
-                <w:color w:val="202124"/>
-                <w:shd w:val="clear" w:color="auto" w:fill="FFFFFF"/>
-              </w:rPr>
-            </w:pPr>
-            <w:r>
-              <w:rPr>
-                <w:rFonts w:cstheme="minorHAnsi"/>
-                <w:color w:val="202124"/>
-                <w:shd w:val="clear" w:color="auto" w:fill="FFFFFF"/>
-              </w:rPr>
-              <w:t>4</w:t>
-            </w:r>
-          </w:p>
-        </w:tc>
-      </w:tr>
-      <w:tr>
-        <w:tc>
-          <w:tcPr>
-            <w:tcW w:w="2441" w:type="dxa"/>
-          </w:tcPr>
-          <w:p>
-            <w:pPr>
-              <w:pStyle w:val="NormalWeb"/>
-              <w:jc w:val="both"/>
-              <w:rPr>
-                <w:rFonts w:cstheme="minorHAnsi"/>
-                <w:color w:val="202124"/>
-                <w:shd w:val="clear" w:color="auto" w:fill="FFFFFF"/>
-              </w:rPr>
-            </w:pPr>
-            <w:r>
-              <w:rPr>
-                <w:rFonts w:cstheme="minorHAnsi"/>
-                <w:color w:val="202124"/>
-                <w:shd w:val="clear" w:color="auto" w:fill="FFFFFF"/>
-              </w:rPr>
-              <w:t>2</w:t>
-            </w:r>
-          </w:p>
-        </w:tc>
-        <w:tc>
-          <w:tcPr>
-            <w:tcW w:w="2300" w:type="dxa"/>
-          </w:tcPr>
-          <w:p>
-            <w:pPr>
-              <w:pStyle w:val="NormalWeb"/>
-              <w:jc w:val="both"/>
-              <w:rPr>
-                <w:rFonts w:cstheme="minorHAnsi"/>
-                <w:color w:val="202124"/>
-                <w:shd w:val="clear" w:color="auto" w:fill="FFFFFF"/>
-              </w:rPr>
-            </w:pPr>
-            <w:r>
-              <w:rPr>
-                <w:rFonts w:cstheme="minorHAnsi"/>
-                <w:color w:val="202124"/>
-                <w:shd w:val="clear" w:color="auto" w:fill="FFFFFF"/>
-              </w:rPr>
-              <w:t>U-303</w:t>
-            </w:r>
-          </w:p>
-        </w:tc>
-        <w:tc>
-          <w:tcPr>
-            <w:tcW w:w="2196" w:type="dxa"/>
-          </w:tcPr>
-          <w:p>
-            <w:pPr>
-              <w:pStyle w:val="NormalWeb"/>
-              <w:jc w:val="both"/>
-              <w:rPr>
-                <w:rFonts w:cstheme="minorHAnsi"/>
-                <w:color w:val="202124"/>
-                <w:shd w:val="clear" w:color="auto" w:fill="FFFFFF"/>
-              </w:rPr>
-            </w:pPr>
-            <w:r>
-              <w:rPr>
-                <w:rFonts w:cstheme="minorHAnsi"/>
-                <w:color w:val="202124"/>
-                <w:shd w:val="clear" w:color="auto" w:fill="FFFFFF"/>
-              </w:rPr>
-              <w:t>3</w:t>
-            </w:r>
-          </w:p>
-        </w:tc>
-      </w:tr>
-      <w:tr>
-        <w:tc>
-          <w:tcPr>
-            <w:tcW w:w="2441" w:type="dxa"/>
-          </w:tcPr>
-          <w:p>
-            <w:pPr>
-              <w:pStyle w:val="NormalWeb"/>
-              <w:jc w:val="both"/>
-              <w:rPr>
-                <w:rFonts w:cstheme="minorHAnsi"/>
-                <w:color w:val="202124"/>
-                <w:shd w:val="clear" w:color="auto" w:fill="FFFFFF"/>
-              </w:rPr>
-            </w:pPr>
-            <w:r>
-              <w:rPr>
-                <w:rFonts w:cstheme="minorHAnsi"/>
-                <w:color w:val="202124"/>
-                <w:shd w:val="clear" w:color="auto" w:fill="FFFFFF"/>
-              </w:rPr>
-              <w:t>2</w:t>
-            </w:r>
-          </w:p>
-        </w:tc>
-        <w:tc>
-          <w:tcPr>
-            <w:tcW w:w="2300" w:type="dxa"/>
-          </w:tcPr>
-          <w:p>
-            <w:pPr>
-              <w:pStyle w:val="NormalWeb"/>
-              <w:jc w:val="both"/>
-              <w:rPr>
-                <w:rFonts w:cstheme="minorHAnsi"/>
-                <w:color w:val="202124"/>
-                <w:shd w:val="clear" w:color="auto" w:fill="FFFFFF"/>
-              </w:rPr>
-            </w:pPr>
-            <w:r>
-              <w:rPr>
-                <w:rFonts w:cstheme="minorHAnsi"/>
-                <w:color w:val="202124"/>
-                <w:shd w:val="clear" w:color="auto" w:fill="FFFFFF"/>
-              </w:rPr>
-              <w:t>U-401</w:t>
-            </w:r>
-          </w:p>
-        </w:tc>
-        <w:tc>
-          <w:tcPr>
-            <w:tcW w:w="2196" w:type="dxa"/>
-          </w:tcPr>
-          <w:p>
-            <w:pPr>
-              <w:pStyle w:val="NormalWeb"/>
-              <w:jc w:val="both"/>
-              <w:rPr>
-                <w:rFonts w:cstheme="minorHAnsi"/>
-                <w:color w:val="202124"/>
-                <w:shd w:val="clear" w:color="auto" w:fill="FFFFFF"/>
-              </w:rPr>
-            </w:pPr>
-            <w:r>
-              <w:rPr>
-                <w:rFonts w:cstheme="minorHAnsi"/>
-                <w:color w:val="202124"/>
-                <w:shd w:val="clear" w:color="auto" w:fill="FFFFFF"/>
-              </w:rPr>
-              <w:t>1</w:t>
-            </w:r>
-          </w:p>
-        </w:tc>
-      </w:tr>
-      <w:tr>
-        <w:tc>
-          <w:tcPr>
-            <w:tcW w:w="2441" w:type="dxa"/>
-          </w:tcPr>
-          <w:p>
-            <w:pPr>
-              <w:pStyle w:val="NormalWeb"/>
-              <w:jc w:val="both"/>
-              <w:rPr>
-                <w:rFonts w:cstheme="minorHAnsi"/>
-                <w:color w:val="202124"/>
-                <w:shd w:val="clear" w:color="auto" w:fill="FFFFFF"/>
-              </w:rPr>
-            </w:pPr>
-            <w:r>
-              <w:rPr>
-                <w:rFonts w:cstheme="minorHAnsi"/>
-                <w:color w:val="202124"/>
-                <w:shd w:val="clear" w:color="auto" w:fill="FFFFFF"/>
-              </w:rPr>
-              <w:t>3</w:t>
-            </w:r>
-          </w:p>
-        </w:tc>
-        <w:tc>
-          <w:tcPr>
-            <w:tcW w:w="2300" w:type="dxa"/>
-          </w:tcPr>
-          <w:p>
-            <w:pPr>
-              <w:pStyle w:val="NormalWeb"/>
-              <w:jc w:val="both"/>
-              <w:rPr>
-                <w:rFonts w:cstheme="minorHAnsi"/>
-                <w:color w:val="202124"/>
-                <w:shd w:val="clear" w:color="auto" w:fill="FFFFFF"/>
-              </w:rPr>
-            </w:pPr>
-            <w:r>
-              <w:rPr>
-                <w:rFonts w:cstheme="minorHAnsi"/>
-                <w:color w:val="202124"/>
-                <w:shd w:val="clear" w:color="auto" w:fill="FFFFFF"/>
-              </w:rPr>
-              <w:t>U-501</w:t>
-            </w:r>
-          </w:p>
-        </w:tc>
-        <w:tc>
-          <w:tcPr>
-            <w:tcW w:w="2196" w:type="dxa"/>
-          </w:tcPr>
-          <w:p>
-            <w:pPr>
-              <w:pStyle w:val="NormalWeb"/>
-              <w:jc w:val="both"/>
-              <w:rPr>
-                <w:rFonts w:cstheme="minorHAnsi"/>
-                <w:color w:val="202124"/>
-                <w:shd w:val="clear" w:color="auto" w:fill="FFFFFF"/>
-              </w:rPr>
-            </w:pPr>
-            <w:r>
-              <w:rPr>
-                <w:rFonts w:cstheme="minorHAnsi"/>
-                <w:color w:val="202124"/>
-                <w:shd w:val="clear" w:color="auto" w:fill="FFFFFF"/>
-              </w:rPr>
-              <w:t>3</w:t>
-            </w:r>
-          </w:p>
-        </w:tc>
-      </w:tr>
-      <w:tr>
-        <w:tc>
-          <w:tcPr>
-            <w:tcW w:w="2441" w:type="dxa"/>
-          </w:tcPr>
-          <w:p>
-            <w:pPr>
-              <w:pStyle w:val="NormalWeb"/>
-              <w:jc w:val="both"/>
-              <w:rPr>
-                <w:rFonts w:cstheme="minorHAnsi"/>
-                <w:color w:val="202124"/>
-                <w:shd w:val="clear" w:color="auto" w:fill="FFFFFF"/>
-              </w:rPr>
-            </w:pPr>
-            <w:r>
-              <w:rPr>
-                <w:rFonts w:cstheme="minorHAnsi"/>
-                <w:color w:val="202124"/>
-                <w:shd w:val="clear" w:color="auto" w:fill="FFFFFF"/>
-              </w:rPr>
-              <w:t>3</w:t>
-            </w:r>
-          </w:p>
-        </w:tc>
-        <w:tc>
-          <w:tcPr>
-            <w:tcW w:w="2300" w:type="dxa"/>
-          </w:tcPr>
-          <w:p>
-            <w:pPr>
-              <w:pStyle w:val="NormalWeb"/>
-              <w:jc w:val="both"/>
-              <w:rPr>
-                <w:rFonts w:cstheme="minorHAnsi"/>
-                <w:color w:val="202124"/>
-                <w:shd w:val="clear" w:color="auto" w:fill="FFFFFF"/>
-              </w:rPr>
-            </w:pPr>
-            <w:r>
-              <w:rPr>
-                <w:rFonts w:cstheme="minorHAnsi"/>
-                <w:color w:val="202124"/>
-                <w:shd w:val="clear" w:color="auto" w:fill="FFFFFF"/>
-              </w:rPr>
-              <w:t>U-502</w:t>
-            </w:r>
-          </w:p>
-        </w:tc>
-        <w:tc>
-          <w:tcPr>
-            <w:tcW w:w="2196" w:type="dxa"/>
-          </w:tcPr>
-          <w:p>
-            <w:pPr>
-              <w:pStyle w:val="NormalWeb"/>
-              <w:jc w:val="both"/>
-              <w:rPr>
-                <w:rFonts w:cstheme="minorHAnsi"/>
-                <w:color w:val="202124"/>
-                <w:shd w:val="clear" w:color="auto" w:fill="FFFFFF"/>
-              </w:rPr>
-            </w:pPr>
-            <w:r>
-              <w:rPr>
-                <w:rFonts w:cstheme="minorHAnsi"/>
-                <w:color w:val="202124"/>
-                <w:shd w:val="clear" w:color="auto" w:fill="FFFFFF"/>
-              </w:rPr>
-              <w:t>3</w:t>
-            </w:r>
-          </w:p>
-        </w:tc>
-      </w:tr>
-      <w:tr>
-        <w:tc>
-          <w:tcPr>
-            <w:tcW w:w="2441" w:type="dxa"/>
-          </w:tcPr>
-          <w:p>
-            <w:pPr>
-              <w:pStyle w:val="NormalWeb"/>
-              <w:jc w:val="both"/>
-              <w:rPr>
-                <w:rFonts w:cstheme="minorHAnsi"/>
-                <w:color w:val="202124"/>
-                <w:shd w:val="clear" w:color="auto" w:fill="FFFFFF"/>
-              </w:rPr>
-            </w:pPr>
-            <w:r>
-              <w:rPr>
-                <w:rFonts w:cstheme="minorHAnsi"/>
-                <w:color w:val="202124"/>
-                <w:shd w:val="clear" w:color="auto" w:fill="FFFFFF"/>
-              </w:rPr>
-              <w:t>3</w:t>
-            </w:r>
-          </w:p>
-        </w:tc>
-        <w:tc>
-          <w:tcPr>
-            <w:tcW w:w="2300" w:type="dxa"/>
-          </w:tcPr>
-          <w:p>
-            <w:pPr>
-              <w:pStyle w:val="NormalWeb"/>
-              <w:jc w:val="both"/>
-              <w:rPr>
-                <w:rFonts w:cstheme="minorHAnsi"/>
-                <w:color w:val="202124"/>
-                <w:shd w:val="clear" w:color="auto" w:fill="FFFFFF"/>
-              </w:rPr>
-            </w:pPr>
-            <w:r>
-              <w:rPr>
-                <w:rFonts w:cstheme="minorHAnsi"/>
-                <w:color w:val="202124"/>
-                <w:shd w:val="clear" w:color="auto" w:fill="FFFFFF"/>
-              </w:rPr>
-              <w:t>U-601</w:t>
-            </w:r>
-          </w:p>
-        </w:tc>
-        <w:tc>
-          <w:tcPr>
-            <w:tcW w:w="2196" w:type="dxa"/>
-          </w:tcPr>
-          <w:p>
-            <w:pPr>
-              <w:pStyle w:val="NormalWeb"/>
-              <w:jc w:val="both"/>
-              <w:rPr>
-                <w:rFonts w:cstheme="minorHAnsi"/>
-                <w:color w:val="202124"/>
-                <w:shd w:val="clear" w:color="auto" w:fill="FFFFFF"/>
-              </w:rPr>
-            </w:pPr>
-            <w:r>
-              <w:rPr>
-                <w:rFonts w:cstheme="minorHAnsi"/>
-                <w:color w:val="202124"/>
-                <w:shd w:val="clear" w:color="auto" w:fill="FFFFFF"/>
-              </w:rPr>
-              <w:t>2</w:t>
-            </w:r>
-          </w:p>
-        </w:tc>
-      </w:tr>
-    </w:tbl>
     <w:p>
       <w:pPr>
         <w:pStyle w:val="NormalWeb"/>
@@ -1275,1128 +753,80 @@
           <w:shd w:val="clear" w:color="auto" w:fill="FFFFFF"/>
         </w:rPr>
       </w:pPr>
-      <w:r>
-        <w:rPr>
-          <w:rFonts w:cstheme="minorHAnsi"/>
-          <w:color w:val="202124"/>
-          <w:shd w:val="clear" w:color="auto" w:fill="FFFFFF"/>
-        </w:rPr>
-        <w:t>Release 2</w:t>
-      </w:r>
     </w:p>
-    <w:tbl>
-      <w:tblPr>
-        <w:tblStyle w:val="TableGrid"/>
-        <w:tblW w:w="0" w:type="auto"/>
-        <w:tblInd w:w="0" w:type="dxa"/>
-        <w:tblLook w:val="04A0" w:firstRow="1" w:lastRow="0" w:firstColumn="1" w:lastColumn="0" w:noHBand="0" w:noVBand="1"/>
-      </w:tblPr>
-      <w:tblGrid>
-        <w:gridCol w:w="2337"/>
-        <w:gridCol w:w="2338"/>
-        <w:gridCol w:w="2338"/>
-      </w:tblGrid>
-      <w:tr>
-        <w:tc>
-          <w:tcPr>
-            <w:tcW w:w="2337" w:type="dxa"/>
-          </w:tcPr>
-          <w:p>
-            <w:pPr>
-              <w:pStyle w:val="NormalWeb"/>
-              <w:jc w:val="both"/>
-              <w:rPr>
-                <w:rFonts w:cstheme="minorHAnsi"/>
-                <w:color w:val="202124"/>
-                <w:shd w:val="clear" w:color="auto" w:fill="FFFFFF"/>
-              </w:rPr>
-            </w:pPr>
-            <w:r>
-              <w:rPr>
-                <w:rFonts w:cstheme="minorHAnsi"/>
-                <w:color w:val="202124"/>
-                <w:shd w:val="clear" w:color="auto" w:fill="FFFFFF"/>
-              </w:rPr>
-              <w:t>Iteration</w:t>
-            </w:r>
-          </w:p>
-        </w:tc>
-        <w:tc>
-          <w:tcPr>
-            <w:tcW w:w="2338" w:type="dxa"/>
-          </w:tcPr>
-          <w:p>
-            <w:pPr>
-              <w:pStyle w:val="NormalWeb"/>
-              <w:jc w:val="both"/>
-              <w:rPr>
-                <w:rFonts w:cstheme="minorHAnsi"/>
-                <w:color w:val="202124"/>
-                <w:shd w:val="clear" w:color="auto" w:fill="FFFFFF"/>
-              </w:rPr>
-            </w:pPr>
-            <w:r>
-              <w:rPr>
-                <w:rFonts w:cstheme="minorHAnsi"/>
-                <w:color w:val="202124"/>
-                <w:shd w:val="clear" w:color="auto" w:fill="FFFFFF"/>
-              </w:rPr>
-              <w:t>User Story</w:t>
-            </w:r>
-          </w:p>
-        </w:tc>
-        <w:tc>
-          <w:tcPr>
-            <w:tcW w:w="2338" w:type="dxa"/>
-          </w:tcPr>
-          <w:p>
-            <w:pPr>
-              <w:pStyle w:val="NormalWeb"/>
-              <w:jc w:val="both"/>
-              <w:rPr>
-                <w:rFonts w:cstheme="minorHAnsi"/>
-                <w:color w:val="202124"/>
-                <w:shd w:val="clear" w:color="auto" w:fill="FFFFFF"/>
-              </w:rPr>
-            </w:pPr>
-            <w:r>
-              <w:rPr>
-                <w:rFonts w:cstheme="minorHAnsi"/>
-                <w:color w:val="202124"/>
-                <w:shd w:val="clear" w:color="auto" w:fill="FFFFFF"/>
-              </w:rPr>
-              <w:t>Time (hours)</w:t>
-            </w:r>
-          </w:p>
-        </w:tc>
-      </w:tr>
-      <w:tr>
-        <w:tc>
-          <w:tcPr>
-            <w:tcW w:w="2337" w:type="dxa"/>
-          </w:tcPr>
-          <w:p>
-            <w:pPr>
-              <w:pStyle w:val="NormalWeb"/>
-              <w:jc w:val="both"/>
-              <w:rPr>
-                <w:rFonts w:cstheme="minorHAnsi"/>
-                <w:color w:val="202124"/>
-                <w:shd w:val="clear" w:color="auto" w:fill="FFFFFF"/>
-              </w:rPr>
-            </w:pPr>
-            <w:r>
-              <w:rPr>
-                <w:rFonts w:cstheme="minorHAnsi"/>
-                <w:color w:val="202124"/>
-                <w:shd w:val="clear" w:color="auto" w:fill="FFFFFF"/>
-              </w:rPr>
-              <w:t>1</w:t>
-            </w:r>
-          </w:p>
-        </w:tc>
-        <w:tc>
-          <w:tcPr>
-            <w:tcW w:w="2338" w:type="dxa"/>
-          </w:tcPr>
-          <w:p>
-            <w:pPr>
-              <w:pStyle w:val="NormalWeb"/>
-              <w:jc w:val="both"/>
-              <w:rPr>
-                <w:rFonts w:cstheme="minorHAnsi"/>
-                <w:color w:val="202124"/>
-                <w:shd w:val="clear" w:color="auto" w:fill="FFFFFF"/>
-              </w:rPr>
-            </w:pPr>
-            <w:r>
-              <w:rPr>
-                <w:rFonts w:cstheme="minorHAnsi"/>
-                <w:color w:val="202124"/>
-                <w:shd w:val="clear" w:color="auto" w:fill="FFFFFF"/>
-              </w:rPr>
-              <w:t>U-203</w:t>
-            </w:r>
-          </w:p>
-        </w:tc>
-        <w:tc>
-          <w:tcPr>
-            <w:tcW w:w="2338" w:type="dxa"/>
-          </w:tcPr>
-          <w:p>
-            <w:pPr>
-              <w:pStyle w:val="NormalWeb"/>
-              <w:jc w:val="both"/>
-              <w:rPr>
-                <w:rFonts w:cstheme="minorHAnsi"/>
-                <w:color w:val="202124"/>
-                <w:shd w:val="clear" w:color="auto" w:fill="FFFFFF"/>
-              </w:rPr>
-            </w:pPr>
-            <w:r>
-              <w:rPr>
-                <w:rFonts w:cstheme="minorHAnsi"/>
-                <w:color w:val="202124"/>
-                <w:shd w:val="clear" w:color="auto" w:fill="FFFFFF"/>
-              </w:rPr>
-              <w:t>3</w:t>
-            </w:r>
-          </w:p>
-        </w:tc>
-      </w:tr>
-      <w:tr>
-        <w:tc>
-          <w:tcPr>
-            <w:tcW w:w="2337" w:type="dxa"/>
-          </w:tcPr>
-          <w:p>
-            <w:pPr>
-              <w:pStyle w:val="NormalWeb"/>
-              <w:jc w:val="both"/>
-              <w:rPr>
-                <w:rFonts w:cstheme="minorHAnsi"/>
-                <w:color w:val="202124"/>
-                <w:shd w:val="clear" w:color="auto" w:fill="FFFFFF"/>
-              </w:rPr>
-            </w:pPr>
-            <w:r>
-              <w:rPr>
-                <w:rFonts w:cstheme="minorHAnsi"/>
-                <w:color w:val="202124"/>
-                <w:shd w:val="clear" w:color="auto" w:fill="FFFFFF"/>
-              </w:rPr>
-              <w:t>1</w:t>
-            </w:r>
-          </w:p>
-        </w:tc>
-        <w:tc>
-          <w:tcPr>
-            <w:tcW w:w="2338" w:type="dxa"/>
-          </w:tcPr>
-          <w:p>
-            <w:pPr>
-              <w:pStyle w:val="NormalWeb"/>
-              <w:jc w:val="both"/>
-              <w:rPr>
-                <w:rFonts w:cstheme="minorHAnsi"/>
-                <w:color w:val="202124"/>
-                <w:shd w:val="clear" w:color="auto" w:fill="FFFFFF"/>
-              </w:rPr>
-            </w:pPr>
-            <w:r>
-              <w:rPr>
-                <w:rFonts w:cstheme="minorHAnsi"/>
-                <w:color w:val="202124"/>
-                <w:shd w:val="clear" w:color="auto" w:fill="FFFFFF"/>
-              </w:rPr>
-              <w:t>U-302</w:t>
-            </w:r>
-          </w:p>
-        </w:tc>
-        <w:tc>
-          <w:tcPr>
-            <w:tcW w:w="2338" w:type="dxa"/>
-          </w:tcPr>
-          <w:p>
-            <w:pPr>
-              <w:pStyle w:val="NormalWeb"/>
-              <w:jc w:val="both"/>
-              <w:rPr>
-                <w:rFonts w:cstheme="minorHAnsi"/>
-                <w:color w:val="202124"/>
-                <w:shd w:val="clear" w:color="auto" w:fill="FFFFFF"/>
-              </w:rPr>
-            </w:pPr>
-            <w:r>
-              <w:rPr>
-                <w:rFonts w:cstheme="minorHAnsi"/>
-                <w:color w:val="202124"/>
-                <w:shd w:val="clear" w:color="auto" w:fill="FFFFFF"/>
-              </w:rPr>
-              <w:t>4</w:t>
-            </w:r>
-          </w:p>
-        </w:tc>
-      </w:tr>
-      <w:tr>
-        <w:tc>
-          <w:tcPr>
-            <w:tcW w:w="2337" w:type="dxa"/>
-          </w:tcPr>
-          <w:p>
-            <w:pPr>
-              <w:pStyle w:val="NormalWeb"/>
-              <w:jc w:val="both"/>
-              <w:rPr>
-                <w:rFonts w:cstheme="minorHAnsi"/>
-                <w:color w:val="202124"/>
-                <w:shd w:val="clear" w:color="auto" w:fill="FFFFFF"/>
-              </w:rPr>
-            </w:pPr>
-            <w:r>
-              <w:rPr>
-                <w:rFonts w:cstheme="minorHAnsi"/>
-                <w:color w:val="202124"/>
-                <w:shd w:val="clear" w:color="auto" w:fill="FFFFFF"/>
-              </w:rPr>
-              <w:t>1</w:t>
-            </w:r>
-          </w:p>
-        </w:tc>
-        <w:tc>
-          <w:tcPr>
-            <w:tcW w:w="2338" w:type="dxa"/>
-          </w:tcPr>
-          <w:p>
-            <w:pPr>
-              <w:pStyle w:val="NormalWeb"/>
-              <w:jc w:val="both"/>
-              <w:rPr>
-                <w:rFonts w:cstheme="minorHAnsi"/>
-                <w:color w:val="202124"/>
-                <w:shd w:val="clear" w:color="auto" w:fill="FFFFFF"/>
-              </w:rPr>
-            </w:pPr>
-            <w:r>
-              <w:rPr>
-                <w:rFonts w:cstheme="minorHAnsi"/>
-                <w:color w:val="202124"/>
-                <w:shd w:val="clear" w:color="auto" w:fill="FFFFFF"/>
-              </w:rPr>
-              <w:t>U-402</w:t>
-            </w:r>
-          </w:p>
-        </w:tc>
-        <w:tc>
-          <w:tcPr>
-            <w:tcW w:w="2338" w:type="dxa"/>
-          </w:tcPr>
-          <w:p>
-            <w:pPr>
-              <w:pStyle w:val="NormalWeb"/>
-              <w:jc w:val="both"/>
-              <w:rPr>
-                <w:rFonts w:cstheme="minorHAnsi"/>
-                <w:color w:val="202124"/>
-                <w:shd w:val="clear" w:color="auto" w:fill="FFFFFF"/>
-              </w:rPr>
-            </w:pPr>
-            <w:r>
-              <w:rPr>
-                <w:rFonts w:cstheme="minorHAnsi"/>
-                <w:color w:val="202124"/>
-                <w:shd w:val="clear" w:color="auto" w:fill="FFFFFF"/>
-              </w:rPr>
-              <w:t>3</w:t>
-            </w:r>
-          </w:p>
-        </w:tc>
-      </w:tr>
-      <w:tr>
-        <w:tc>
-          <w:tcPr>
-            <w:tcW w:w="2337" w:type="dxa"/>
-          </w:tcPr>
-          <w:p>
-            <w:pPr>
-              <w:pStyle w:val="NormalWeb"/>
-              <w:jc w:val="both"/>
-              <w:rPr>
-                <w:rFonts w:cstheme="minorHAnsi"/>
-                <w:color w:val="202124"/>
-                <w:shd w:val="clear" w:color="auto" w:fill="FFFFFF"/>
-              </w:rPr>
-            </w:pPr>
-            <w:r>
-              <w:rPr>
-                <w:rFonts w:cstheme="minorHAnsi"/>
-                <w:color w:val="202124"/>
-                <w:shd w:val="clear" w:color="auto" w:fill="FFFFFF"/>
-              </w:rPr>
-              <w:t>2</w:t>
-            </w:r>
-          </w:p>
-        </w:tc>
-        <w:tc>
-          <w:tcPr>
-            <w:tcW w:w="2338" w:type="dxa"/>
-          </w:tcPr>
-          <w:p>
-            <w:pPr>
-              <w:pStyle w:val="NormalWeb"/>
-              <w:jc w:val="both"/>
-              <w:rPr>
-                <w:rFonts w:cstheme="minorHAnsi"/>
-                <w:color w:val="202124"/>
-                <w:shd w:val="clear" w:color="auto" w:fill="FFFFFF"/>
-              </w:rPr>
-            </w:pPr>
-            <w:r>
-              <w:rPr>
-                <w:rFonts w:cstheme="minorHAnsi"/>
-                <w:color w:val="202124"/>
-                <w:shd w:val="clear" w:color="auto" w:fill="FFFFFF"/>
-              </w:rPr>
-              <w:t>U-403</w:t>
-            </w:r>
-          </w:p>
-        </w:tc>
-        <w:tc>
-          <w:tcPr>
-            <w:tcW w:w="2338" w:type="dxa"/>
-          </w:tcPr>
-          <w:p>
-            <w:pPr>
-              <w:pStyle w:val="NormalWeb"/>
-              <w:jc w:val="both"/>
-              <w:rPr>
-                <w:rFonts w:cstheme="minorHAnsi"/>
-                <w:color w:val="202124"/>
-                <w:shd w:val="clear" w:color="auto" w:fill="FFFFFF"/>
-              </w:rPr>
-            </w:pPr>
-            <w:r>
-              <w:rPr>
-                <w:rFonts w:cstheme="minorHAnsi"/>
-                <w:color w:val="202124"/>
-                <w:shd w:val="clear" w:color="auto" w:fill="FFFFFF"/>
-              </w:rPr>
-              <w:t>4</w:t>
-            </w:r>
-          </w:p>
-        </w:tc>
-      </w:tr>
-      <w:tr>
-        <w:tc>
-          <w:tcPr>
-            <w:tcW w:w="2337" w:type="dxa"/>
-          </w:tcPr>
-          <w:p>
-            <w:pPr>
-              <w:pStyle w:val="NormalWeb"/>
-              <w:jc w:val="both"/>
-              <w:rPr>
-                <w:rFonts w:cstheme="minorHAnsi"/>
-                <w:color w:val="202124"/>
-                <w:shd w:val="clear" w:color="auto" w:fill="FFFFFF"/>
-              </w:rPr>
-            </w:pPr>
-            <w:r>
-              <w:rPr>
-                <w:rFonts w:cstheme="minorHAnsi"/>
-                <w:color w:val="202124"/>
-                <w:shd w:val="clear" w:color="auto" w:fill="FFFFFF"/>
-              </w:rPr>
-              <w:t>2</w:t>
-            </w:r>
-          </w:p>
-        </w:tc>
-        <w:tc>
-          <w:tcPr>
-            <w:tcW w:w="2338" w:type="dxa"/>
-          </w:tcPr>
-          <w:p>
-            <w:pPr>
-              <w:pStyle w:val="NormalWeb"/>
-              <w:jc w:val="both"/>
-              <w:rPr>
-                <w:rFonts w:cstheme="minorHAnsi"/>
-                <w:color w:val="202124"/>
-                <w:shd w:val="clear" w:color="auto" w:fill="FFFFFF"/>
-              </w:rPr>
-            </w:pPr>
-            <w:r>
-              <w:rPr>
-                <w:rFonts w:cstheme="minorHAnsi"/>
-                <w:color w:val="202124"/>
-                <w:shd w:val="clear" w:color="auto" w:fill="FFFFFF"/>
-              </w:rPr>
-              <w:t>U-404</w:t>
-            </w:r>
-          </w:p>
-        </w:tc>
-        <w:tc>
-          <w:tcPr>
-            <w:tcW w:w="2338" w:type="dxa"/>
-          </w:tcPr>
-          <w:p>
-            <w:pPr>
-              <w:pStyle w:val="NormalWeb"/>
-              <w:jc w:val="both"/>
-              <w:rPr>
-                <w:rFonts w:cstheme="minorHAnsi"/>
-                <w:color w:val="202124"/>
-                <w:shd w:val="clear" w:color="auto" w:fill="FFFFFF"/>
-              </w:rPr>
-            </w:pPr>
-            <w:r>
-              <w:rPr>
-                <w:rFonts w:cstheme="minorHAnsi"/>
-                <w:color w:val="202124"/>
-                <w:shd w:val="clear" w:color="auto" w:fill="FFFFFF"/>
-              </w:rPr>
-              <w:t>5</w:t>
-            </w:r>
-          </w:p>
-        </w:tc>
-      </w:tr>
-      <w:tr>
-        <w:tc>
-          <w:tcPr>
-            <w:tcW w:w="2337" w:type="dxa"/>
-          </w:tcPr>
-          <w:p>
-            <w:pPr>
-              <w:pStyle w:val="NormalWeb"/>
-              <w:jc w:val="both"/>
-              <w:rPr>
-                <w:rFonts w:cstheme="minorHAnsi"/>
-                <w:color w:val="202124"/>
-                <w:shd w:val="clear" w:color="auto" w:fill="FFFFFF"/>
-              </w:rPr>
-            </w:pPr>
-            <w:r>
-              <w:rPr>
-                <w:rFonts w:cstheme="minorHAnsi"/>
-                <w:color w:val="202124"/>
-                <w:shd w:val="clear" w:color="auto" w:fill="FFFFFF"/>
-              </w:rPr>
-              <w:t>3</w:t>
-            </w:r>
-          </w:p>
-        </w:tc>
-        <w:tc>
-          <w:tcPr>
-            <w:tcW w:w="2338" w:type="dxa"/>
-          </w:tcPr>
-          <w:p>
-            <w:pPr>
-              <w:pStyle w:val="NormalWeb"/>
-              <w:jc w:val="both"/>
-              <w:rPr>
-                <w:rFonts w:cstheme="minorHAnsi"/>
-                <w:color w:val="202124"/>
-                <w:shd w:val="clear" w:color="auto" w:fill="FFFFFF"/>
-              </w:rPr>
-            </w:pPr>
-            <w:r>
-              <w:rPr>
-                <w:rFonts w:cstheme="minorHAnsi"/>
-                <w:color w:val="202124"/>
-                <w:shd w:val="clear" w:color="auto" w:fill="FFFFFF"/>
-              </w:rPr>
-              <w:t>U-502</w:t>
-            </w:r>
-          </w:p>
-        </w:tc>
-        <w:tc>
-          <w:tcPr>
-            <w:tcW w:w="2338" w:type="dxa"/>
-          </w:tcPr>
-          <w:p>
-            <w:pPr>
-              <w:pStyle w:val="NormalWeb"/>
-              <w:jc w:val="both"/>
-              <w:rPr>
-                <w:rFonts w:cstheme="minorHAnsi"/>
-                <w:color w:val="202124"/>
-                <w:shd w:val="clear" w:color="auto" w:fill="FFFFFF"/>
-              </w:rPr>
-            </w:pPr>
-            <w:r>
-              <w:rPr>
-                <w:rFonts w:cstheme="minorHAnsi"/>
-                <w:color w:val="202124"/>
-                <w:shd w:val="clear" w:color="auto" w:fill="FFFFFF"/>
-              </w:rPr>
-              <w:t>4</w:t>
-            </w:r>
-          </w:p>
-        </w:tc>
-      </w:tr>
-      <w:tr>
-        <w:tc>
-          <w:tcPr>
-            <w:tcW w:w="2337" w:type="dxa"/>
-          </w:tcPr>
-          <w:p>
-            <w:pPr>
-              <w:pStyle w:val="NormalWeb"/>
-              <w:jc w:val="both"/>
-              <w:rPr>
-                <w:rFonts w:cstheme="minorHAnsi"/>
-                <w:color w:val="202124"/>
-                <w:shd w:val="clear" w:color="auto" w:fill="FFFFFF"/>
-              </w:rPr>
-            </w:pPr>
-            <w:r>
-              <w:rPr>
-                <w:rFonts w:cstheme="minorHAnsi"/>
-                <w:color w:val="202124"/>
-                <w:shd w:val="clear" w:color="auto" w:fill="FFFFFF"/>
-              </w:rPr>
-              <w:t>3</w:t>
-            </w:r>
-          </w:p>
-        </w:tc>
-        <w:tc>
-          <w:tcPr>
-            <w:tcW w:w="2338" w:type="dxa"/>
-          </w:tcPr>
-          <w:p>
-            <w:pPr>
-              <w:pStyle w:val="NormalWeb"/>
-              <w:jc w:val="both"/>
-              <w:rPr>
-                <w:rFonts w:cstheme="minorHAnsi"/>
-                <w:color w:val="202124"/>
-                <w:shd w:val="clear" w:color="auto" w:fill="FFFFFF"/>
-              </w:rPr>
-            </w:pPr>
-            <w:r>
-              <w:rPr>
-                <w:rFonts w:cstheme="minorHAnsi"/>
-                <w:color w:val="202124"/>
-                <w:shd w:val="clear" w:color="auto" w:fill="FFFFFF"/>
-              </w:rPr>
-              <w:t>U-504</w:t>
-            </w:r>
-          </w:p>
-        </w:tc>
-        <w:tc>
-          <w:tcPr>
-            <w:tcW w:w="2338" w:type="dxa"/>
-          </w:tcPr>
-          <w:p>
-            <w:pPr>
-              <w:pStyle w:val="NormalWeb"/>
-              <w:jc w:val="both"/>
-              <w:rPr>
-                <w:rFonts w:cstheme="minorHAnsi"/>
-                <w:color w:val="202124"/>
-                <w:shd w:val="clear" w:color="auto" w:fill="FFFFFF"/>
-              </w:rPr>
-            </w:pPr>
-            <w:r>
-              <w:rPr>
-                <w:rFonts w:cstheme="minorHAnsi"/>
-                <w:color w:val="202124"/>
-                <w:shd w:val="clear" w:color="auto" w:fill="FFFFFF"/>
-              </w:rPr>
-              <w:t>3</w:t>
-            </w:r>
-          </w:p>
-        </w:tc>
-      </w:tr>
-      <w:tr>
-        <w:tc>
-          <w:tcPr>
-            <w:tcW w:w="2337" w:type="dxa"/>
-          </w:tcPr>
-          <w:p>
-            <w:pPr>
-              <w:pStyle w:val="NormalWeb"/>
-              <w:jc w:val="both"/>
-              <w:rPr>
-                <w:rFonts w:cstheme="minorHAnsi"/>
-                <w:color w:val="202124"/>
-                <w:shd w:val="clear" w:color="auto" w:fill="FFFFFF"/>
-              </w:rPr>
-            </w:pPr>
-            <w:r>
-              <w:rPr>
-                <w:rFonts w:cstheme="minorHAnsi"/>
-                <w:color w:val="202124"/>
-                <w:shd w:val="clear" w:color="auto" w:fill="FFFFFF"/>
-              </w:rPr>
-              <w:t>3</w:t>
-            </w:r>
-          </w:p>
-        </w:tc>
-        <w:tc>
-          <w:tcPr>
-            <w:tcW w:w="2338" w:type="dxa"/>
-          </w:tcPr>
-          <w:p>
-            <w:pPr>
-              <w:pStyle w:val="NormalWeb"/>
-              <w:jc w:val="both"/>
-              <w:rPr>
-                <w:rFonts w:cstheme="minorHAnsi"/>
-                <w:color w:val="202124"/>
-                <w:shd w:val="clear" w:color="auto" w:fill="FFFFFF"/>
-              </w:rPr>
-            </w:pPr>
-            <w:r>
-              <w:rPr>
-                <w:rFonts w:cstheme="minorHAnsi"/>
-                <w:color w:val="202124"/>
-                <w:shd w:val="clear" w:color="auto" w:fill="FFFFFF"/>
-              </w:rPr>
-              <w:t>U-602</w:t>
-            </w:r>
-          </w:p>
-        </w:tc>
-        <w:tc>
-          <w:tcPr>
-            <w:tcW w:w="2338" w:type="dxa"/>
-          </w:tcPr>
-          <w:p>
-            <w:pPr>
-              <w:pStyle w:val="NormalWeb"/>
-              <w:jc w:val="both"/>
-              <w:rPr>
-                <w:rFonts w:cstheme="minorHAnsi"/>
-                <w:color w:val="202124"/>
-                <w:shd w:val="clear" w:color="auto" w:fill="FFFFFF"/>
-              </w:rPr>
-            </w:pPr>
-            <w:r>
-              <w:rPr>
-                <w:rFonts w:cstheme="minorHAnsi"/>
-                <w:color w:val="202124"/>
-                <w:shd w:val="clear" w:color="auto" w:fill="FFFFFF"/>
-              </w:rPr>
-              <w:t>6</w:t>
-            </w:r>
-          </w:p>
-        </w:tc>
-      </w:tr>
-    </w:tbl>
+    <w:p>
+      <w:pPr>
+        <w:pStyle w:val="Heading2"/>
+        <w:rPr>
+          <w:rFonts w:eastAsia="Times New Roman"/>
+        </w:rPr>
+      </w:pPr>
+      <w:r>
+        <w:rPr>
+          <w:rFonts w:eastAsia="Times New Roman"/>
+        </w:rPr>
+        <w:t>Use Case Model</w:t>
+      </w:r>
+      <w:r>
+        <w:rPr>
+          <w:rFonts w:eastAsia="Times New Roman"/>
+        </w:rPr>
+        <w:t xml:space="preserve"> -</w:t>
+      </w:r>
+      <w:r>
+        <w:rPr>
+          <w:rFonts w:eastAsia="Times New Roman"/>
+        </w:rPr>
+        <w:t xml:space="preserve"> </w:t>
+      </w:r>
+      <w:proofErr w:type="spellStart"/>
+      <w:r>
+        <w:rPr>
+          <w:rFonts w:eastAsia="Times New Roman"/>
+        </w:rPr>
+        <w:t>Zhihao</w:t>
+      </w:r>
+      <w:proofErr w:type="spellEnd"/>
+      <w:r>
+        <w:rPr>
+          <w:rFonts w:eastAsia="Times New Roman"/>
+        </w:rPr>
+        <w:t xml:space="preserve"> Xing</w:t>
+      </w:r>
+    </w:p>
     <w:p>
       <w:pPr>
         <w:pStyle w:val="NormalWeb"/>
         <w:jc w:val="both"/>
         <w:rPr>
           <w:rFonts w:cstheme="minorHAnsi"/>
-          <w:color w:val="202124"/>
-          <w:shd w:val="clear" w:color="auto" w:fill="FFFFFF"/>
+          <w:color w:val="000000" w:themeColor="text1"/>
         </w:rPr>
       </w:pPr>
       <w:r>
         <w:rPr>
           <w:rFonts w:cstheme="minorHAnsi"/>
-          <w:color w:val="202124"/>
-          <w:shd w:val="clear" w:color="auto" w:fill="FFFFFF"/>
-        </w:rPr>
-        <w:t>Release 3</w:t>
+          <w:color w:val="000000" w:themeColor="text1"/>
+        </w:rPr>
+        <w:t>A use-case model is a model of how different types of users interact with the system to solve a problem. As such, it describes the goals of the users, the interactions between the users and the system, and the required behavior of the system in satisfying these goals.</w:t>
       </w:r>
     </w:p>
-    <w:tbl>
-      <w:tblPr>
-        <w:tblStyle w:val="TableGrid"/>
-        <w:tblW w:w="0" w:type="auto"/>
-        <w:tblInd w:w="0" w:type="dxa"/>
-        <w:tblLook w:val="04A0" w:firstRow="1" w:lastRow="0" w:firstColumn="1" w:lastColumn="0" w:noHBand="0" w:noVBand="1"/>
-      </w:tblPr>
-      <w:tblGrid>
-        <w:gridCol w:w="2405"/>
-        <w:gridCol w:w="2410"/>
-        <w:gridCol w:w="2268"/>
-      </w:tblGrid>
-      <w:tr>
-        <w:tc>
-          <w:tcPr>
-            <w:tcW w:w="2405" w:type="dxa"/>
-          </w:tcPr>
-          <w:p>
-            <w:pPr>
-              <w:pStyle w:val="NormalWeb"/>
-              <w:jc w:val="both"/>
-              <w:rPr>
-                <w:rFonts w:cstheme="minorHAnsi"/>
-                <w:color w:val="202124"/>
-                <w:shd w:val="clear" w:color="auto" w:fill="FFFFFF"/>
-              </w:rPr>
-            </w:pPr>
-            <w:r>
-              <w:rPr>
-                <w:rFonts w:cstheme="minorHAnsi"/>
-                <w:color w:val="202124"/>
-                <w:shd w:val="clear" w:color="auto" w:fill="FFFFFF"/>
-              </w:rPr>
-              <w:t>Iteration</w:t>
-            </w:r>
-          </w:p>
-        </w:tc>
-        <w:tc>
-          <w:tcPr>
-            <w:tcW w:w="2410" w:type="dxa"/>
-          </w:tcPr>
-          <w:p>
-            <w:pPr>
-              <w:pStyle w:val="NormalWeb"/>
-              <w:jc w:val="both"/>
-              <w:rPr>
-                <w:rFonts w:cstheme="minorHAnsi"/>
-                <w:color w:val="202124"/>
-                <w:shd w:val="clear" w:color="auto" w:fill="FFFFFF"/>
-              </w:rPr>
-            </w:pPr>
-            <w:r>
-              <w:rPr>
-                <w:rFonts w:cstheme="minorHAnsi"/>
-                <w:color w:val="202124"/>
-                <w:shd w:val="clear" w:color="auto" w:fill="FFFFFF"/>
-              </w:rPr>
-              <w:t>User Story</w:t>
-            </w:r>
-          </w:p>
-        </w:tc>
-        <w:tc>
-          <w:tcPr>
-            <w:tcW w:w="2268" w:type="dxa"/>
-          </w:tcPr>
-          <w:p>
-            <w:pPr>
-              <w:pStyle w:val="NormalWeb"/>
-              <w:jc w:val="both"/>
-              <w:rPr>
-                <w:rFonts w:cstheme="minorHAnsi"/>
-                <w:color w:val="202124"/>
-                <w:shd w:val="clear" w:color="auto" w:fill="FFFFFF"/>
-              </w:rPr>
-            </w:pPr>
-            <w:r>
-              <w:rPr>
-                <w:rFonts w:cstheme="minorHAnsi"/>
-                <w:color w:val="202124"/>
-                <w:shd w:val="clear" w:color="auto" w:fill="FFFFFF"/>
-              </w:rPr>
-              <w:t>Time (hours)</w:t>
-            </w:r>
-          </w:p>
-        </w:tc>
-      </w:tr>
-      <w:tr>
-        <w:tc>
-          <w:tcPr>
-            <w:tcW w:w="2405" w:type="dxa"/>
-          </w:tcPr>
-          <w:p>
-            <w:pPr>
-              <w:pStyle w:val="NormalWeb"/>
-              <w:jc w:val="both"/>
-              <w:rPr>
-                <w:rFonts w:cstheme="minorHAnsi"/>
-                <w:color w:val="202124"/>
-                <w:shd w:val="clear" w:color="auto" w:fill="FFFFFF"/>
-              </w:rPr>
-            </w:pPr>
-            <w:r>
-              <w:rPr>
-                <w:rFonts w:cstheme="minorHAnsi"/>
-                <w:color w:val="202124"/>
-                <w:shd w:val="clear" w:color="auto" w:fill="FFFFFF"/>
-              </w:rPr>
-              <w:t>1</w:t>
-            </w:r>
-          </w:p>
-        </w:tc>
-        <w:tc>
-          <w:tcPr>
-            <w:tcW w:w="2410" w:type="dxa"/>
-          </w:tcPr>
-          <w:p>
-            <w:pPr>
-              <w:pStyle w:val="NormalWeb"/>
-              <w:jc w:val="both"/>
-              <w:rPr>
-                <w:rFonts w:cstheme="minorHAnsi"/>
-                <w:color w:val="202124"/>
-                <w:shd w:val="clear" w:color="auto" w:fill="FFFFFF"/>
-              </w:rPr>
-            </w:pPr>
-            <w:r>
-              <w:rPr>
-                <w:rFonts w:cstheme="minorHAnsi"/>
-                <w:color w:val="202124"/>
-                <w:shd w:val="clear" w:color="auto" w:fill="FFFFFF"/>
-              </w:rPr>
-              <w:t>U-801</w:t>
-            </w:r>
-          </w:p>
-        </w:tc>
-        <w:tc>
-          <w:tcPr>
-            <w:tcW w:w="2268" w:type="dxa"/>
-          </w:tcPr>
-          <w:p>
-            <w:pPr>
-              <w:pStyle w:val="NormalWeb"/>
-              <w:jc w:val="both"/>
-              <w:rPr>
-                <w:rFonts w:cstheme="minorHAnsi"/>
-                <w:color w:val="202124"/>
-                <w:shd w:val="clear" w:color="auto" w:fill="FFFFFF"/>
-              </w:rPr>
-            </w:pPr>
-            <w:r>
-              <w:rPr>
-                <w:rFonts w:cstheme="minorHAnsi"/>
-                <w:color w:val="202124"/>
-                <w:shd w:val="clear" w:color="auto" w:fill="FFFFFF"/>
-              </w:rPr>
-              <w:t>8</w:t>
-            </w:r>
-          </w:p>
-        </w:tc>
-      </w:tr>
-      <w:tr>
-        <w:tc>
-          <w:tcPr>
-            <w:tcW w:w="2405" w:type="dxa"/>
-          </w:tcPr>
-          <w:p>
-            <w:pPr>
-              <w:pStyle w:val="NormalWeb"/>
-              <w:jc w:val="both"/>
-              <w:rPr>
-                <w:rFonts w:cstheme="minorHAnsi"/>
-                <w:color w:val="202124"/>
-                <w:shd w:val="clear" w:color="auto" w:fill="FFFFFF"/>
-              </w:rPr>
-            </w:pPr>
-            <w:r>
-              <w:rPr>
-                <w:rFonts w:cstheme="minorHAnsi"/>
-                <w:color w:val="202124"/>
-                <w:shd w:val="clear" w:color="auto" w:fill="FFFFFF"/>
-              </w:rPr>
-              <w:t>2</w:t>
-            </w:r>
-          </w:p>
-        </w:tc>
-        <w:tc>
-          <w:tcPr>
-            <w:tcW w:w="2410" w:type="dxa"/>
-          </w:tcPr>
-          <w:p>
-            <w:pPr>
-              <w:pStyle w:val="NormalWeb"/>
-              <w:jc w:val="both"/>
-              <w:rPr>
-                <w:rFonts w:cstheme="minorHAnsi"/>
-                <w:color w:val="202124"/>
-                <w:shd w:val="clear" w:color="auto" w:fill="FFFFFF"/>
-              </w:rPr>
-            </w:pPr>
-            <w:r>
-              <w:rPr>
-                <w:rFonts w:cstheme="minorHAnsi"/>
-                <w:color w:val="202124"/>
-                <w:shd w:val="clear" w:color="auto" w:fill="FFFFFF"/>
-              </w:rPr>
-              <w:t>U-701</w:t>
-            </w:r>
-          </w:p>
-        </w:tc>
-        <w:tc>
-          <w:tcPr>
-            <w:tcW w:w="2268" w:type="dxa"/>
-          </w:tcPr>
-          <w:p>
-            <w:pPr>
-              <w:pStyle w:val="NormalWeb"/>
-              <w:jc w:val="both"/>
-              <w:rPr>
-                <w:rFonts w:cstheme="minorHAnsi"/>
-                <w:color w:val="202124"/>
-                <w:shd w:val="clear" w:color="auto" w:fill="FFFFFF"/>
-              </w:rPr>
-            </w:pPr>
-            <w:r>
-              <w:rPr>
-                <w:rFonts w:cstheme="minorHAnsi"/>
-                <w:color w:val="202124"/>
-                <w:shd w:val="clear" w:color="auto" w:fill="FFFFFF"/>
-              </w:rPr>
-              <w:t>3</w:t>
-            </w:r>
-          </w:p>
-        </w:tc>
-      </w:tr>
-      <w:tr>
-        <w:tc>
-          <w:tcPr>
-            <w:tcW w:w="2405" w:type="dxa"/>
-          </w:tcPr>
-          <w:p>
-            <w:pPr>
-              <w:pStyle w:val="NormalWeb"/>
-              <w:jc w:val="both"/>
-              <w:rPr>
-                <w:rFonts w:cstheme="minorHAnsi"/>
-                <w:color w:val="202124"/>
-                <w:shd w:val="clear" w:color="auto" w:fill="FFFFFF"/>
-              </w:rPr>
-            </w:pPr>
-            <w:r>
-              <w:rPr>
-                <w:rFonts w:cstheme="minorHAnsi"/>
-                <w:color w:val="202124"/>
-                <w:shd w:val="clear" w:color="auto" w:fill="FFFFFF"/>
-              </w:rPr>
-              <w:t>3</w:t>
-            </w:r>
-          </w:p>
-        </w:tc>
-        <w:tc>
-          <w:tcPr>
-            <w:tcW w:w="2410" w:type="dxa"/>
-          </w:tcPr>
-          <w:p>
-            <w:pPr>
-              <w:pStyle w:val="NormalWeb"/>
-              <w:jc w:val="both"/>
-              <w:rPr>
-                <w:rFonts w:cstheme="minorHAnsi"/>
-                <w:color w:val="202124"/>
-                <w:shd w:val="clear" w:color="auto" w:fill="FFFFFF"/>
-              </w:rPr>
-            </w:pPr>
-            <w:r>
-              <w:rPr>
-                <w:rFonts w:cstheme="minorHAnsi"/>
-                <w:color w:val="202124"/>
-                <w:shd w:val="clear" w:color="auto" w:fill="FFFFFF"/>
-              </w:rPr>
-              <w:t>U-802</w:t>
-            </w:r>
-          </w:p>
-        </w:tc>
-        <w:tc>
-          <w:tcPr>
-            <w:tcW w:w="2268" w:type="dxa"/>
-          </w:tcPr>
-          <w:p>
-            <w:pPr>
-              <w:pStyle w:val="NormalWeb"/>
-              <w:jc w:val="both"/>
-              <w:rPr>
-                <w:rFonts w:cstheme="minorHAnsi"/>
-                <w:color w:val="202124"/>
-                <w:shd w:val="clear" w:color="auto" w:fill="FFFFFF"/>
-              </w:rPr>
-            </w:pPr>
-            <w:r>
-              <w:rPr>
-                <w:rFonts w:cstheme="minorHAnsi"/>
-                <w:color w:val="202124"/>
-                <w:shd w:val="clear" w:color="auto" w:fill="FFFFFF"/>
-              </w:rPr>
-              <w:t>8</w:t>
-            </w:r>
-          </w:p>
-        </w:tc>
-      </w:tr>
-    </w:tbl>
     <w:p>
       <w:pPr>
         <w:pStyle w:val="NormalWeb"/>
         <w:jc w:val="both"/>
         <w:rPr>
-          <w:rFonts w:cstheme="minorHAnsi"/>
-          <w:color w:val="202124"/>
-          <w:shd w:val="clear" w:color="auto" w:fill="FFFFFF"/>
+          <w:rFonts w:ascii="Arial" w:hAnsi="Arial" w:cs="Arial"/>
+          <w:color w:val="000000" w:themeColor="text1"/>
         </w:rPr>
       </w:pPr>
     </w:p>
     <w:p>
       <w:pPr>
-        <w:pStyle w:val="NormalWeb"/>
-        <w:jc w:val="both"/>
-        <w:rPr>
-          <w:rFonts w:cstheme="minorHAnsi"/>
-          <w:color w:val="202124"/>
-          <w:shd w:val="clear" w:color="auto" w:fill="FFFFFF"/>
-        </w:rPr>
-      </w:pPr>
-    </w:p>
-    <w:p>
-      <w:pPr>
-        <w:pStyle w:val="NormalWeb"/>
-        <w:jc w:val="both"/>
-        <w:rPr>
-          <w:rFonts w:cstheme="minorHAnsi"/>
-          <w:color w:val="202124"/>
-          <w:shd w:val="clear" w:color="auto" w:fill="FFFFFF"/>
-        </w:rPr>
-      </w:pPr>
-    </w:p>
-    <w:p>
-      <w:pPr>
         <w:pStyle w:val="Heading2"/>
-        <w:rPr>
-          <w:rFonts w:eastAsia="Times New Roman"/>
-        </w:rPr>
-      </w:pPr>
-      <w:r>
-        <w:rPr>
-          <w:rFonts w:eastAsia="Times New Roman"/>
-        </w:rPr>
+      </w:pPr>
+      <w:r>
         <w:lastRenderedPageBreak/>
-        <w:t>Use Case Model</w:t>
-      </w:r>
-      <w:r>
-        <w:rPr>
-          <w:rFonts w:eastAsia="Times New Roman"/>
-        </w:rPr>
-        <w:t xml:space="preserve"> -</w:t>
-      </w:r>
-      <w:r>
-        <w:rPr>
-          <w:rFonts w:eastAsia="Times New Roman"/>
-        </w:rPr>
-        <w:t xml:space="preserve"> </w:t>
-      </w:r>
-      <w:proofErr w:type="spellStart"/>
-      <w:r>
-        <w:rPr>
-          <w:rFonts w:eastAsia="Times New Roman"/>
-        </w:rPr>
-        <w:t>Zhihao</w:t>
-      </w:r>
-      <w:proofErr w:type="spellEnd"/>
-      <w:r>
-        <w:rPr>
-          <w:rFonts w:eastAsia="Times New Roman"/>
-        </w:rPr>
-        <w:t xml:space="preserve"> Xing</w:t>
-      </w:r>
-    </w:p>
-    <w:p>
-      <w:pPr>
-        <w:pStyle w:val="NormalWeb"/>
-        <w:jc w:val="both"/>
-        <w:rPr>
-          <w:rFonts w:cstheme="minorHAnsi"/>
-          <w:color w:val="000000" w:themeColor="text1"/>
-        </w:rPr>
-      </w:pPr>
-      <w:r>
-        <w:rPr>
-          <w:rFonts w:cstheme="minorHAnsi"/>
-          <w:color w:val="000000" w:themeColor="text1"/>
-        </w:rPr>
-        <w:t>A use-case model is a model of how different types of users interact with the system to solve a problem. As such, it describes the goals of the users, the interactions between the users and the system, and the required behavior of the system in satisfying these goals.</w:t>
-      </w:r>
-    </w:p>
-    <w:p>
-      <w:pPr>
-        <w:pStyle w:val="NormalWeb"/>
-        <w:jc w:val="both"/>
-        <w:rPr>
-          <w:rFonts w:ascii="Arial" w:hAnsi="Arial" w:cs="Arial"/>
-          <w:color w:val="000000" w:themeColor="text1"/>
-        </w:rPr>
-      </w:pPr>
-    </w:p>
-    <w:p>
-      <w:pPr>
-        <w:pStyle w:val="Heading2"/>
-      </w:pPr>
-      <w:r>
         <w:t>Non-Functional Requirements (</w:t>
       </w:r>
       <w:proofErr w:type="gramStart"/>
@@ -2710,7 +1140,6 @@
         <w:rPr>
           <w:rFonts w:eastAsia="Times New Roman"/>
         </w:rPr>
-        <w:lastRenderedPageBreak/>
         <w:t xml:space="preserve">Architecture Solution Model </w:t>
       </w:r>
       <w:r>
@@ -3319,12 +1748,12 @@
       </w:pPr>
     </w:p>
     <w:sectPr>
-      <w:headerReference w:type="even" r:id="rId12"/>
-      <w:headerReference w:type="default" r:id="rId13"/>
-      <w:footerReference w:type="even" r:id="rId14"/>
-      <w:footerReference w:type="default" r:id="rId15"/>
-      <w:headerReference w:type="first" r:id="rId16"/>
-      <w:footerReference w:type="first" r:id="rId17"/>
+      <w:headerReference w:type="even" r:id="rId13"/>
+      <w:headerReference w:type="default" r:id="rId14"/>
+      <w:footerReference w:type="even" r:id="rId15"/>
+      <w:footerReference w:type="default" r:id="rId16"/>
+      <w:headerReference w:type="first" r:id="rId17"/>
+      <w:footerReference w:type="first" r:id="rId18"/>
       <w:pgSz w:w="12240" w:h="15840"/>
       <w:pgMar w:top="1440" w:right="1440" w:bottom="1440" w:left="1440" w:header="720" w:footer="720" w:gutter="0"/>
       <w:cols w:space="720"/>
@@ -6909,16 +5338,25 @@
 </file>
 
 <file path=customXml/item1.xml><?xml version="1.0" encoding="utf-8"?>
-<b:Sources xmlns:b="http://schemas.openxmlformats.org/officeDocument/2006/bibliography" xmlns="http://schemas.openxmlformats.org/officeDocument/2006/bibliography" SelectedStyle="\APA.XSL" StyleName="APA"/>
-</file>
-
-<file path=customXml/item2.xml><?xml version="1.0" encoding="utf-8"?>
 <p:properties xmlns:p="http://schemas.microsoft.com/office/2006/metadata/properties" xmlns:xsi="http://www.w3.org/2001/XMLSchema-instance" xmlns:pc="http://schemas.microsoft.com/office/infopath/2007/PartnerControls">
   <documentManagement/>
 </p:properties>
 </file>
 
+<file path=customXml/item2.xml><?xml version="1.0" encoding="utf-8"?>
+<b:Sources xmlns:b="http://schemas.openxmlformats.org/officeDocument/2006/bibliography" xmlns="http://schemas.openxmlformats.org/officeDocument/2006/bibliography" SelectedStyle="\APA.XSL" StyleName="APA"/>
+</file>
+
 <file path=customXml/item3.xml><?xml version="1.0" encoding="utf-8"?>
+<?mso-contentType ?>
+<FormTemplates xmlns="http://schemas.microsoft.com/sharepoint/v3/contenttype/forms">
+  <Display>DocumentLibraryForm</Display>
+  <Edit>DocumentLibraryForm</Edit>
+  <New>DocumentLibraryForm</New>
+</FormTemplates>
+</file>
+
+<file path=customXml/item4.xml><?xml version="1.0" encoding="utf-8"?>
 <ct:contentTypeSchema xmlns:ct="http://schemas.microsoft.com/office/2006/metadata/contentType" xmlns:ma="http://schemas.microsoft.com/office/2006/metadata/properties/metaAttributes" ct:_="" ma:_="" ma:contentTypeName="Document" ma:contentTypeID="0x01010093110C298392DB41BA70848D671DF0D2" ma:contentTypeVersion="4" ma:contentTypeDescription="Create a new document." ma:contentTypeScope="" ma:versionID="95d2959572e18e2c168c70a19ee1de61">
   <xsd:schema xmlns:xsd="http://www.w3.org/2001/XMLSchema" xmlns:xs="http://www.w3.org/2001/XMLSchema" xmlns:p="http://schemas.microsoft.com/office/2006/metadata/properties" xmlns:ns2="987834e3-acb9-4239-9c90-03ceceb2f379" targetNamespace="http://schemas.microsoft.com/office/2006/metadata/properties" ma:root="true" ma:fieldsID="9c1ef00d601e485a1e57035a0d1714a6" ns2:_="">
     <xsd:import namespace="987834e3-acb9-4239-9c90-03ceceb2f379"/>
@@ -7064,24 +5502,7 @@
 </ct:contentTypeSchema>
 </file>
 
-<file path=customXml/item4.xml><?xml version="1.0" encoding="utf-8"?>
-<?mso-contentType ?>
-<FormTemplates xmlns="http://schemas.microsoft.com/sharepoint/v3/contenttype/forms">
-  <Display>DocumentLibraryForm</Display>
-  <Edit>DocumentLibraryForm</Edit>
-  <New>DocumentLibraryForm</New>
-</FormTemplates>
-</file>
-
 <file path=customXml/itemProps1.xml><?xml version="1.0" encoding="utf-8"?>
-<ds:datastoreItem xmlns:ds="http://schemas.openxmlformats.org/officeDocument/2006/customXml" ds:itemID="{D63745CB-1C1E-4AE7-BDE8-0F1A274C5CE5}">
-  <ds:schemaRefs>
-    <ds:schemaRef ds:uri="http://schemas.openxmlformats.org/officeDocument/2006/bibliography"/>
-  </ds:schemaRefs>
-</ds:datastoreItem>
-</file>
-
-<file path=customXml/itemProps2.xml><?xml version="1.0" encoding="utf-8"?>
 <ds:datastoreItem xmlns:ds="http://schemas.openxmlformats.org/officeDocument/2006/customXml" ds:itemID="{F1D1591C-9F82-4635-B838-36EACC0CA85B}">
   <ds:schemaRefs>
     <ds:schemaRef ds:uri="http://schemas.microsoft.com/office/2006/metadata/properties"/>
@@ -7090,7 +5511,23 @@
 </ds:datastoreItem>
 </file>
 
+<file path=customXml/itemProps2.xml><?xml version="1.0" encoding="utf-8"?>
+<ds:datastoreItem xmlns:ds="http://schemas.openxmlformats.org/officeDocument/2006/customXml" ds:itemID="{D63745CB-1C1E-4AE7-BDE8-0F1A274C5CE5}">
+  <ds:schemaRefs>
+    <ds:schemaRef ds:uri="http://schemas.openxmlformats.org/officeDocument/2006/bibliography"/>
+  </ds:schemaRefs>
+</ds:datastoreItem>
+</file>
+
 <file path=customXml/itemProps3.xml><?xml version="1.0" encoding="utf-8"?>
+<ds:datastoreItem xmlns:ds="http://schemas.openxmlformats.org/officeDocument/2006/customXml" ds:itemID="{4D9CF798-E2A0-48FA-A860-BF81550A669D}">
+  <ds:schemaRefs>
+    <ds:schemaRef ds:uri="http://schemas.microsoft.com/sharepoint/v3/contenttype/forms"/>
+  </ds:schemaRefs>
+</ds:datastoreItem>
+</file>
+
+<file path=customXml/itemProps4.xml><?xml version="1.0" encoding="utf-8"?>
 <ds:datastoreItem xmlns:ds="http://schemas.openxmlformats.org/officeDocument/2006/customXml" ds:itemID="{1C9BCC7F-B700-45FA-97A3-14403CEC8971}">
   <ds:schemaRefs>
     <ds:schemaRef ds:uri="http://schemas.microsoft.com/office/2006/metadata/contentType"/>
@@ -7106,12 +5543,4 @@
     <ds:schemaRef ds:uri="http://schemas.microsoft.com/internal/obd"/>
   </ds:schemaRefs>
 </ds:datastoreItem>
-</file>
-
-<file path=customXml/itemProps4.xml><?xml version="1.0" encoding="utf-8"?>
-<ds:datastoreItem xmlns:ds="http://schemas.openxmlformats.org/officeDocument/2006/customXml" ds:itemID="{4D9CF798-E2A0-48FA-A860-BF81550A669D}">
-  <ds:schemaRefs>
-    <ds:schemaRef ds:uri="http://schemas.microsoft.com/sharepoint/v3/contenttype/forms"/>
-  </ds:schemaRefs>
-</ds:datastoreItem>
 </file>
</xml_diff>